<commit_message>
Jon's Edits to the SPMP Document
See my comments in red, this document needs further review before final
commit.
</commit_message>
<xml_diff>
--- a/Documentation/Software Project Management Plan.docx
+++ b/Documentation/Software Project Management Plan.docx
@@ -365,6 +365,8 @@
           <w:sz w:val="36"/>
         </w:rPr>
       </w:pPr>
+      <w:bookmarkStart w:id="1" w:name="_GoBack"/>
+      <w:bookmarkEnd w:id="1"/>
     </w:p>
     <w:p>
       <w:pPr>
@@ -377,6 +379,15 @@
     </w:p>
     <w:p>
       <w:pPr>
+        <w:pStyle w:val="Title"/>
+        <w:jc w:val="left"/>
+        <w:rPr>
+          <w:sz w:val="36"/>
+        </w:rPr>
+      </w:pPr>
+    </w:p>
+    <w:p>
+      <w:pPr>
         <w:rPr>
           <w:rFonts w:ascii="Arial" w:hAnsi="Arial" w:cs="Arial"/>
           <w:sz w:val="32"/>
@@ -387,6 +398,7 @@
           <w:rFonts w:ascii="Arial" w:hAnsi="Arial" w:cs="Arial"/>
           <w:sz w:val="32"/>
         </w:rPr>
+        <w:lastRenderedPageBreak/>
         <w:t>Document Control</w:t>
       </w:r>
     </w:p>
@@ -4465,9 +4477,6 @@
           <w:tab w:val="right" w:leader="dot" w:pos="8630"/>
         </w:tabs>
         <w:rPr>
-          <w:rFonts w:ascii="Times New Roman" w:hAnsi="Times New Roman"/>
-          <w:b w:val="0"/>
-          <w:bCs w:val="0"/>
           <w:noProof/>
         </w:rPr>
       </w:pPr>
@@ -4547,6 +4556,194 @@
     </w:p>
     <w:p>
       <w:pPr>
+        <w:pStyle w:val="TOC2"/>
+        <w:tabs>
+          <w:tab w:val="left" w:pos="720"/>
+          <w:tab w:val="right" w:leader="dot" w:pos="8630"/>
+        </w:tabs>
+        <w:rPr>
+          <w:noProof/>
+        </w:rPr>
+      </w:pPr>
+      <w:hyperlink w:anchor="_Toc199052985" w:history="1">
+        <w:r>
+          <w:rPr>
+            <w:rStyle w:val="Hyperlink"/>
+            <w:noProof/>
+          </w:rPr>
+          <w:t>5.</w:t>
+        </w:r>
+        <w:r>
+          <w:rPr>
+            <w:rStyle w:val="Hyperlink"/>
+            <w:noProof/>
+          </w:rPr>
+          <w:t>4</w:t>
+        </w:r>
+        <w:r>
+          <w:rPr>
+            <w:rFonts w:ascii="Times New Roman" w:hAnsi="Times New Roman"/>
+            <w:b w:val="0"/>
+            <w:bCs w:val="0"/>
+            <w:noProof/>
+          </w:rPr>
+          <w:tab/>
+        </w:r>
+        <w:r>
+          <w:rPr>
+            <w:rStyle w:val="Hyperlink"/>
+            <w:noProof/>
+          </w:rPr>
+          <w:t>Product Acceptance</w:t>
+        </w:r>
+        <w:r>
+          <w:rPr>
+            <w:rStyle w:val="Hyperlink"/>
+            <w:noProof/>
+          </w:rPr>
+          <w:t xml:space="preserve"> Plan</w:t>
+        </w:r>
+        <w:r>
+          <w:rPr>
+            <w:noProof/>
+            <w:webHidden/>
+          </w:rPr>
+          <w:tab/>
+        </w:r>
+        <w:r>
+          <w:rPr>
+            <w:noProof/>
+            <w:webHidden/>
+          </w:rPr>
+          <w:fldChar w:fldCharType="begin"/>
+        </w:r>
+        <w:r>
+          <w:rPr>
+            <w:noProof/>
+            <w:webHidden/>
+          </w:rPr>
+          <w:instrText xml:space="preserve"> PAGEREF _Toc199052985 \h </w:instrText>
+        </w:r>
+        <w:r>
+          <w:rPr>
+            <w:noProof/>
+            <w:webHidden/>
+          </w:rPr>
+        </w:r>
+        <w:r>
+          <w:rPr>
+            <w:noProof/>
+            <w:webHidden/>
+          </w:rPr>
+          <w:fldChar w:fldCharType="separate"/>
+        </w:r>
+        <w:r>
+          <w:rPr>
+            <w:noProof/>
+            <w:webHidden/>
+          </w:rPr>
+          <w:t>9</w:t>
+        </w:r>
+        <w:r>
+          <w:rPr>
+            <w:noProof/>
+            <w:webHidden/>
+          </w:rPr>
+          <w:fldChar w:fldCharType="end"/>
+        </w:r>
+      </w:hyperlink>
+    </w:p>
+    <w:p>
+      <w:pPr>
+        <w:pStyle w:val="TOC2"/>
+        <w:tabs>
+          <w:tab w:val="left" w:pos="720"/>
+          <w:tab w:val="right" w:leader="dot" w:pos="8630"/>
+        </w:tabs>
+        <w:rPr>
+          <w:noProof/>
+        </w:rPr>
+      </w:pPr>
+      <w:hyperlink w:anchor="_Toc199052985" w:history="1">
+        <w:r>
+          <w:rPr>
+            <w:rStyle w:val="Hyperlink"/>
+            <w:noProof/>
+          </w:rPr>
+          <w:t>5.5</w:t>
+        </w:r>
+        <w:r>
+          <w:rPr>
+            <w:rFonts w:ascii="Times New Roman" w:hAnsi="Times New Roman"/>
+            <w:b w:val="0"/>
+            <w:bCs w:val="0"/>
+            <w:noProof/>
+          </w:rPr>
+          <w:tab/>
+        </w:r>
+        <w:r>
+          <w:rPr>
+            <w:rStyle w:val="Hyperlink"/>
+            <w:noProof/>
+          </w:rPr>
+          <w:t>Bibliography</w:t>
+        </w:r>
+        <w:r>
+          <w:rPr>
+            <w:noProof/>
+            <w:webHidden/>
+          </w:rPr>
+          <w:tab/>
+        </w:r>
+        <w:r>
+          <w:rPr>
+            <w:noProof/>
+            <w:webHidden/>
+          </w:rPr>
+          <w:fldChar w:fldCharType="begin"/>
+        </w:r>
+        <w:r>
+          <w:rPr>
+            <w:noProof/>
+            <w:webHidden/>
+          </w:rPr>
+          <w:instrText xml:space="preserve"> PAGEREF _Toc199052985 \h </w:instrText>
+        </w:r>
+        <w:r>
+          <w:rPr>
+            <w:noProof/>
+            <w:webHidden/>
+          </w:rPr>
+        </w:r>
+        <w:r>
+          <w:rPr>
+            <w:noProof/>
+            <w:webHidden/>
+          </w:rPr>
+          <w:fldChar w:fldCharType="separate"/>
+        </w:r>
+        <w:r>
+          <w:rPr>
+            <w:noProof/>
+            <w:webHidden/>
+          </w:rPr>
+          <w:t>9</w:t>
+        </w:r>
+        <w:r>
+          <w:rPr>
+            <w:noProof/>
+            <w:webHidden/>
+          </w:rPr>
+          <w:fldChar w:fldCharType="end"/>
+        </w:r>
+      </w:hyperlink>
+    </w:p>
+    <w:p/>
+    <w:p/>
+    <w:p/>
+    <w:p/>
+    <w:p>
+      <w:pPr>
         <w:rPr>
           <w:rFonts w:ascii="Arial" w:hAnsi="Arial"/>
         </w:rPr>
@@ -4821,28 +5018,27 @@
       <w:pPr>
         <w:pStyle w:val="Heading1"/>
       </w:pPr>
-      <w:bookmarkStart w:id="1" w:name="_Toc199052960"/>
+      <w:bookmarkStart w:id="2" w:name="_Toc199052960"/>
       <w:bookmarkEnd w:id="0"/>
       <w:r>
-        <w:lastRenderedPageBreak/>
         <w:t>Overview</w:t>
       </w:r>
-      <w:bookmarkEnd w:id="1"/>
+      <w:bookmarkEnd w:id="2"/>
     </w:p>
     <w:p>
       <w:pPr>
         <w:pStyle w:val="Heading2"/>
       </w:pPr>
-      <w:bookmarkStart w:id="2" w:name="_Toc199052961"/>
-      <w:bookmarkStart w:id="3" w:name="_Toc31182116"/>
-      <w:bookmarkStart w:id="4" w:name="_Toc31182339"/>
+      <w:bookmarkStart w:id="3" w:name="_Toc199052961"/>
+      <w:bookmarkStart w:id="4" w:name="_Toc31182116"/>
+      <w:bookmarkStart w:id="5" w:name="_Toc31182339"/>
       <w:r>
         <w:t>Purpose and Scope</w:t>
       </w:r>
-      <w:bookmarkEnd w:id="2"/>
-    </w:p>
-    <w:bookmarkEnd w:id="3"/>
+      <w:bookmarkEnd w:id="3"/>
+    </w:p>
     <w:bookmarkEnd w:id="4"/>
+    <w:bookmarkEnd w:id="5"/>
     <w:p>
       <w:r>
         <w:t>The On-Call Assistant will create an equitable schedule of on-call rotations for team members based on the following considerations:</w:t>
@@ -4898,17 +5094,17 @@
       <w:pPr>
         <w:pStyle w:val="Heading2"/>
       </w:pPr>
-      <w:bookmarkStart w:id="5" w:name="_Toc199052962"/>
-      <w:bookmarkStart w:id="6" w:name="_Toc31182118"/>
-      <w:bookmarkStart w:id="7" w:name="_Toc31182341"/>
-      <w:bookmarkStart w:id="8" w:name="_Toc31182119"/>
-      <w:bookmarkStart w:id="9" w:name="_Toc31182342"/>
-      <w:bookmarkStart w:id="10" w:name="_Toc31182117"/>
-      <w:bookmarkStart w:id="11" w:name="_Toc31182340"/>
+      <w:bookmarkStart w:id="6" w:name="_Toc199052962"/>
+      <w:bookmarkStart w:id="7" w:name="_Toc31182118"/>
+      <w:bookmarkStart w:id="8" w:name="_Toc31182341"/>
+      <w:bookmarkStart w:id="9" w:name="_Toc31182119"/>
+      <w:bookmarkStart w:id="10" w:name="_Toc31182342"/>
+      <w:bookmarkStart w:id="11" w:name="_Toc31182117"/>
+      <w:bookmarkStart w:id="12" w:name="_Toc31182340"/>
       <w:r>
         <w:t>Goals and Objectives</w:t>
       </w:r>
-      <w:bookmarkEnd w:id="5"/>
+      <w:bookmarkEnd w:id="6"/>
     </w:p>
     <w:p>
       <w:pPr>
@@ -4955,28 +5151,37 @@
         </w:numPr>
       </w:pPr>
       <w:r>
-        <w:t xml:space="preserve">Create reliable schedules that </w:t>
-      </w:r>
-      <w:r>
-        <w:t>minimize</w:t>
-      </w:r>
-      <w:r>
-        <w:t xml:space="preserve"> the effort that</w:t>
-      </w:r>
-      <w:r>
-        <w:t>, in the past, has been required</w:t>
-      </w:r>
-      <w:r>
-        <w:t xml:space="preserve"> to manually </w:t>
-      </w:r>
-      <w:r>
-        <w:t>create and update a schedule of on-call rotations</w:t>
-      </w:r>
-      <w:r>
-        <w:t xml:space="preserve">. In return this should increase workflow and </w:t>
-      </w:r>
-      <w:r>
-        <w:t>decrease confusion</w:t>
+        <w:t>Create reliable</w:t>
+      </w:r>
+      <w:r>
+        <w:t xml:space="preserve"> on-call rotation</w:t>
+      </w:r>
+      <w:r>
+        <w:t xml:space="preserve"> schedules</w:t>
+      </w:r>
+      <w:r>
+        <w:t xml:space="preserve">.  Presently, </w:t>
+      </w:r>
+      <w:r>
+        <w:t>management spends time and effort manually creating and maintaining these schedules.</w:t>
+      </w:r>
+      <w:r>
+        <w:t xml:space="preserve"> </w:t>
+      </w:r>
+      <w:r>
+        <w:t xml:space="preserve"> </w:t>
+      </w:r>
+      <w:r>
+        <w:t>The On-Call Assistant will handle this tedious task, increasing</w:t>
+      </w:r>
+      <w:r>
+        <w:t xml:space="preserve"> workflow and </w:t>
+      </w:r>
+      <w:r>
+        <w:t>decreasing</w:t>
+      </w:r>
+      <w:r>
+        <w:t xml:space="preserve"> confusion</w:t>
       </w:r>
       <w:r>
         <w:t>.</w:t>
@@ -5035,11 +5240,11 @@
       <w:pPr>
         <w:pStyle w:val="Heading2"/>
       </w:pPr>
-      <w:bookmarkStart w:id="12" w:name="_Toc199052963"/>
+      <w:bookmarkStart w:id="13" w:name="_Toc199052963"/>
       <w:r>
         <w:t>Project Deliverables</w:t>
       </w:r>
-      <w:bookmarkEnd w:id="12"/>
+      <w:bookmarkEnd w:id="13"/>
     </w:p>
     <w:p>
       <w:pPr>
@@ -5181,6 +5386,7 @@
         </w:numPr>
       </w:pPr>
       <w:r>
+        <w:lastRenderedPageBreak/>
         <w:t>Status Report</w:t>
       </w:r>
     </w:p>
@@ -5250,11 +5456,11 @@
       <w:pPr>
         <w:pStyle w:val="Heading2"/>
       </w:pPr>
-      <w:bookmarkStart w:id="13" w:name="_Toc199052964"/>
+      <w:bookmarkStart w:id="14" w:name="_Toc199052964"/>
       <w:r>
         <w:t>Assumptions and Constraints</w:t>
       </w:r>
-      <w:bookmarkEnd w:id="13"/>
+      <w:bookmarkEnd w:id="14"/>
     </w:p>
     <w:p>
       <w:pPr>
@@ -5351,14 +5557,13 @@
       <w:pPr>
         <w:pStyle w:val="Heading2"/>
       </w:pPr>
-      <w:bookmarkStart w:id="14" w:name="_Toc199052965"/>
-      <w:bookmarkEnd w:id="6"/>
+      <w:bookmarkStart w:id="15" w:name="_Toc199052965"/>
       <w:bookmarkEnd w:id="7"/>
-      <w:r>
-        <w:lastRenderedPageBreak/>
+      <w:bookmarkEnd w:id="8"/>
+      <w:r>
         <w:t>Schedule and Budget Summary</w:t>
       </w:r>
-      <w:bookmarkEnd w:id="14"/>
+      <w:bookmarkEnd w:id="15"/>
     </w:p>
     <w:p/>
     <w:p>
@@ -5372,11 +5577,11 @@
       <w:pPr>
         <w:pStyle w:val="Heading2"/>
       </w:pPr>
-      <w:bookmarkStart w:id="15" w:name="_Toc199052966"/>
+      <w:bookmarkStart w:id="16" w:name="_Toc199052966"/>
       <w:r>
         <w:t>Success Criteria</w:t>
       </w:r>
-      <w:bookmarkEnd w:id="15"/>
+      <w:bookmarkEnd w:id="16"/>
     </w:p>
     <w:p/>
     <w:p>
@@ -5443,13 +5648,13 @@
       <w:pPr>
         <w:pStyle w:val="Heading2"/>
       </w:pPr>
-      <w:bookmarkStart w:id="16" w:name="_Toc199052967"/>
-      <w:bookmarkEnd w:id="8"/>
+      <w:bookmarkStart w:id="17" w:name="_Toc199052967"/>
       <w:bookmarkEnd w:id="9"/>
+      <w:bookmarkEnd w:id="10"/>
       <w:r>
         <w:t>Definitions</w:t>
       </w:r>
-      <w:bookmarkEnd w:id="16"/>
+      <w:bookmarkEnd w:id="17"/>
     </w:p>
     <w:p>
       <w:pPr>
@@ -5644,11 +5849,11 @@
       <w:pPr>
         <w:pStyle w:val="Heading2"/>
       </w:pPr>
-      <w:bookmarkStart w:id="17" w:name="_Toc199052968"/>
+      <w:bookmarkStart w:id="18" w:name="_Toc199052968"/>
       <w:r>
         <w:t>Evolution of the Project Plan</w:t>
       </w:r>
-      <w:bookmarkEnd w:id="17"/>
+      <w:bookmarkEnd w:id="18"/>
     </w:p>
     <w:p/>
     <w:p/>
@@ -5657,19 +5862,64 @@
         <w:pStyle w:val="BodyTextIndent3"/>
       </w:pPr>
       <w:r>
-        <w:t>Prior to each iteration the team will have a formal meeting to discuss next steps in the project. The meeting will encompass project updates, and an agenda created</w:t>
-      </w:r>
-      <w:r>
-        <w:t xml:space="preserve"> by the team leader. Key take away</w:t>
-      </w:r>
-      <w:r>
-        <w:t xml:space="preserve"> from weekly meetings are each team member should distinctly know their tasks for the next iteration as</w:t>
-      </w:r>
-      <w:r>
-        <w:t xml:space="preserve"> well as their time-</w:t>
-      </w:r>
-      <w:r>
-        <w:t xml:space="preserve">line for said </w:t>
+        <w:t xml:space="preserve">Prior to each iteration the team will have a formal meeting to discuss next steps in the project. The meeting will </w:t>
+      </w:r>
+      <w:r>
+        <w:t>focus on</w:t>
+      </w:r>
+      <w:r>
+        <w:t xml:space="preserve"> </w:t>
+      </w:r>
+      <w:r>
+        <w:t>project updates</w:t>
+      </w:r>
+      <w:r>
+        <w:t xml:space="preserve"> and agenda</w:t>
+      </w:r>
+      <w:r>
+        <w:t xml:space="preserve"> items</w:t>
+      </w:r>
+      <w:r>
+        <w:t xml:space="preserve"> created</w:t>
+      </w:r>
+      <w:r>
+        <w:t xml:space="preserve"> by the team leader. </w:t>
+      </w:r>
+      <w:r>
+        <w:t>After</w:t>
+      </w:r>
+      <w:r>
+        <w:t xml:space="preserve"> weekly meeting</w:t>
+      </w:r>
+      <w:r>
+        <w:t>s</w:t>
+      </w:r>
+      <w:r>
+        <w:t xml:space="preserve"> team member</w:t>
+      </w:r>
+      <w:r>
+        <w:t>s</w:t>
+      </w:r>
+      <w:r>
+        <w:t xml:space="preserve"> should </w:t>
+      </w:r>
+      <w:r>
+        <w:t xml:space="preserve">understand </w:t>
+      </w:r>
+      <w:r>
+        <w:t>their tasks for the next iteration as</w:t>
+      </w:r>
+      <w:r>
+        <w:t xml:space="preserve"> well as the</w:t>
+      </w:r>
+      <w:r>
+        <w:t xml:space="preserve"> time-</w:t>
+      </w:r>
+      <w:r>
+        <w:t>line for each</w:t>
+      </w:r>
+      <w:r>
+        <w:t xml:space="preserve"> </w:t>
       </w:r>
       <w:r>
         <w:t xml:space="preserve">task. </w:t>
@@ -5698,6 +5948,7 @@
         <w:pStyle w:val="BodyTextIndent3"/>
       </w:pPr>
       <w:r>
+        <w:lastRenderedPageBreak/>
         <w:t xml:space="preserve">Risk mitigation efforts will be evaluated at the start of each iteration. Severe risks will be analyzed and added to the project plan as soon as they materialize. </w:t>
       </w:r>
     </w:p>
@@ -5710,24 +5961,23 @@
       <w:pPr>
         <w:pStyle w:val="Heading1"/>
       </w:pPr>
-      <w:bookmarkStart w:id="18" w:name="_Toc199052969"/>
-      <w:bookmarkEnd w:id="10"/>
+      <w:bookmarkStart w:id="19" w:name="_Toc199052969"/>
       <w:bookmarkEnd w:id="11"/>
-      <w:r>
-        <w:lastRenderedPageBreak/>
+      <w:bookmarkEnd w:id="12"/>
+      <w:r>
         <w:t>Startup Plan</w:t>
       </w:r>
-      <w:bookmarkEnd w:id="18"/>
+      <w:bookmarkEnd w:id="19"/>
     </w:p>
     <w:p>
       <w:pPr>
         <w:pStyle w:val="Heading2"/>
       </w:pPr>
-      <w:bookmarkStart w:id="19" w:name="_Toc199052970"/>
+      <w:bookmarkStart w:id="20" w:name="_Toc199052970"/>
       <w:r>
         <w:t>Team Organization</w:t>
       </w:r>
-      <w:bookmarkEnd w:id="19"/>
+      <w:bookmarkEnd w:id="20"/>
     </w:p>
     <w:p>
       <w:pPr>
@@ -6048,13 +6298,34 @@
     </w:p>
     <w:p>
       <w:r>
-        <w:t>Responsible for written and oral communication, word processing and typing, and</w:t>
-      </w:r>
-      <w:r>
-        <w:t xml:space="preserve"> </w:t>
-      </w:r>
-      <w:r>
-        <w:t>organizational and presentation skills, as well as the ability to multi-task and work well under pressure.</w:t>
+        <w:t>Responsible for written and oral communica</w:t>
+      </w:r>
+      <w:r>
+        <w:t>tion, project documentation</w:t>
+      </w:r>
+      <w:r>
+        <w:t>, organi</w:t>
+      </w:r>
+      <w:r>
+        <w:t>zation and presentation of</w:t>
+      </w:r>
+      <w:r>
+        <w:t xml:space="preserve"> project</w:t>
+      </w:r>
+      <w:r>
+        <w:t xml:space="preserve"> information to the </w:t>
+      </w:r>
+      <w:r>
+        <w:t>appropriate parties</w:t>
+      </w:r>
+      <w:r>
+        <w:t xml:space="preserve">, </w:t>
+      </w:r>
+      <w:r>
+        <w:t>and helping team members</w:t>
+      </w:r>
+      <w:r>
+        <w:t xml:space="preserve"> multi-task and work well under pressure.</w:t>
       </w:r>
     </w:p>
     <w:p/>
@@ -6063,11 +6334,12 @@
       <w:pPr>
         <w:pStyle w:val="Heading2"/>
       </w:pPr>
-      <w:bookmarkStart w:id="20" w:name="_Toc199052971"/>
-      <w:r>
+      <w:bookmarkStart w:id="21" w:name="_Toc199052971"/>
+      <w:r>
+        <w:lastRenderedPageBreak/>
         <w:t>Project Communications</w:t>
       </w:r>
-      <w:bookmarkEnd w:id="20"/>
+      <w:bookmarkEnd w:id="21"/>
     </w:p>
     <w:p>
       <w:pPr>
@@ -6088,7 +6360,25 @@
         </w:numPr>
       </w:pPr>
       <w:r>
-        <w:t>A Trello organization has been created for managing tasks and updating team members with changes or for requesting information.</w:t>
+        <w:t xml:space="preserve">A Trello </w:t>
+      </w:r>
+      <w:r>
+        <w:t>account</w:t>
+      </w:r>
+      <w:r>
+        <w:t xml:space="preserve"> has been created for managing tasks</w:t>
+      </w:r>
+      <w:r>
+        <w:t>,</w:t>
+      </w:r>
+      <w:r>
+        <w:t xml:space="preserve"> updating team members with changes</w:t>
+      </w:r>
+      <w:r>
+        <w:t>, and</w:t>
+      </w:r>
+      <w:r>
+        <w:t xml:space="preserve"> requesting information.</w:t>
       </w:r>
     </w:p>
     <w:p>
@@ -6099,7 +6389,6 @@
         </w:numPr>
       </w:pPr>
       <w:r>
-        <w:lastRenderedPageBreak/>
         <w:t>A weekly meeting occurs every Friday to discuss difficulties and plan iterations.</w:t>
       </w:r>
     </w:p>
@@ -6108,36 +6397,126 @@
       <w:pPr>
         <w:pStyle w:val="Heading2"/>
       </w:pPr>
-      <w:bookmarkStart w:id="21" w:name="_Toc199052972"/>
+      <w:bookmarkStart w:id="22" w:name="_Toc199052972"/>
       <w:r>
         <w:t>Technical Process</w:t>
       </w:r>
-      <w:bookmarkEnd w:id="21"/>
-    </w:p>
-    <w:p>
-      <w:r>
-        <w:t xml:space="preserve">For this project the team took an iterative and incremental approach. Utilizing the </w:t>
+      <w:bookmarkEnd w:id="22"/>
+    </w:p>
+    <w:p>
+      <w:r>
+        <w:rPr>
+          <w:color w:val="FF0000"/>
+        </w:rPr>
+        <w:t>(T</w:t>
+      </w:r>
+      <w:r>
+        <w:rPr>
+          <w:color w:val="FF0000"/>
+        </w:rPr>
+        <w:t>he quoted text comes from Wiki’s article defining Scrum, not agile.  Is that what you intended?</w:t>
+      </w:r>
+      <w:r>
+        <w:rPr>
+          <w:color w:val="FF0000"/>
+        </w:rPr>
+        <w:t xml:space="preserve"> </w:t>
+      </w:r>
+      <w:r>
+        <w:rPr>
+          <w:color w:val="FF0000"/>
+        </w:rPr>
+        <w:t xml:space="preserve"> I added a citation and bibliography section.</w:t>
+      </w:r>
+      <w:r>
+        <w:rPr>
+          <w:color w:val="FF0000"/>
+        </w:rPr>
+        <w:t>)</w:t>
+      </w:r>
+    </w:p>
+    <w:p>
+      <w:r>
+        <w:t>For this project the team took an ite</w:t>
+      </w:r>
+      <w:r>
+        <w:t>rative and incremental approach</w:t>
+      </w:r>
+      <w:r>
+        <w:t xml:space="preserve"> </w:t>
+      </w:r>
+      <w:r>
+        <w:t>u</w:t>
+      </w:r>
+      <w:r>
+        <w:t xml:space="preserve">tilizing the </w:t>
       </w:r>
       <w:hyperlink r:id="rId8" w:tooltip="Agile software development" w:history="1">
         <w:r>
           <w:rPr>
             <w:rStyle w:val="Hyperlink"/>
           </w:rPr>
-          <w:t>agile software development</w:t>
+          <w:t>agile soft</w:t>
+        </w:r>
+        <w:r>
+          <w:rPr>
+            <w:rStyle w:val="Hyperlink"/>
+          </w:rPr>
+          <w:t>w</w:t>
+        </w:r>
+        <w:r>
+          <w:rPr>
+            <w:rStyle w:val="Hyperlink"/>
+          </w:rPr>
+          <w:t>are development</w:t>
         </w:r>
       </w:hyperlink>
       <w:r>
-        <w:t xml:space="preserve"> framework for managing product development. It defines "a flexible, </w:t>
+        <w:t xml:space="preserve"> framework for managing product development. </w:t>
+      </w:r>
+      <w:r>
+        <w:t xml:space="preserve"> Wikipedia says about </w:t>
+      </w:r>
+      <w:r>
+        <w:rPr>
+          <w:color w:val="FF0000"/>
+        </w:rPr>
+        <w:t>Scrum</w:t>
+      </w:r>
+      <w:r>
+        <w:rPr>
+          <w:color w:val="FF0000"/>
+          <w:vertAlign w:val="superscript"/>
+        </w:rPr>
+        <w:t>1</w:t>
+      </w:r>
+      <w:r>
+        <w:t xml:space="preserve">: </w:t>
+      </w:r>
+    </w:p>
+    <w:p>
+      <w:pPr>
+        <w:ind w:left="432"/>
+      </w:pPr>
+      <w:r>
+        <w:rPr>
+          <w:i/>
+        </w:rPr>
+        <w:t xml:space="preserve">It defines "a flexible, </w:t>
       </w:r>
       <w:hyperlink r:id="rId9" w:tooltip="Holism" w:history="1">
         <w:r>
           <w:rPr>
             <w:rStyle w:val="Hyperlink"/>
+            <w:i/>
           </w:rPr>
           <w:t>holistic</w:t>
         </w:r>
       </w:hyperlink>
       <w:r>
+        <w:rPr>
+          <w:i/>
+        </w:rPr>
         <w:t xml:space="preserve"> product development strategy where a development team works as a unit to reach a common goal", challenges assumptions of the "traditional, sequential approach" to product development, and enables teams to self-organize by encouraging physical co-location or close online collaboration of all team members, as well as daily face-to-face communication among all team members and disciplines in the project.</w:t>
       </w:r>
     </w:p>
@@ -6145,11 +6524,11 @@
       <w:pPr>
         <w:pStyle w:val="Heading2"/>
       </w:pPr>
-      <w:bookmarkStart w:id="22" w:name="_Toc199052973"/>
+      <w:bookmarkStart w:id="23" w:name="_Toc199052973"/>
       <w:r>
         <w:t>Tools</w:t>
       </w:r>
-      <w:bookmarkEnd w:id="22"/>
+      <w:bookmarkEnd w:id="23"/>
     </w:p>
     <w:p>
       <w:pPr>
@@ -6173,7 +6552,10 @@
         </w:numPr>
       </w:pPr>
       <w:r>
-        <w:t xml:space="preserve">Defect tracking – defects and issues will be tracked using </w:t>
+        <w:t>Defect T</w:t>
+      </w:r>
+      <w:r>
+        <w:t xml:space="preserve">racking – defects and issues will be tracked using </w:t>
       </w:r>
       <w:r>
         <w:t>Trello</w:t>
@@ -6187,7 +6569,13 @@
         </w:numPr>
       </w:pPr>
       <w:r>
-        <w:t>Build tools – local and ma</w:t>
+        <w:t xml:space="preserve">Build </w:t>
+      </w:r>
+      <w:r>
+        <w:t>T</w:t>
+      </w:r>
+      <w:r>
+        <w:t>ools – local and ma</w:t>
       </w:r>
       <w:r>
         <w:t>in builds will be done using Visual Studio.</w:t>
@@ -6201,7 +6589,10 @@
         </w:numPr>
       </w:pPr>
       <w:r>
-        <w:t>Automated testing – unit test</w:t>
+        <w:t>Automated T</w:t>
+      </w:r>
+      <w:r>
+        <w:t>esting – unit test</w:t>
       </w:r>
       <w:r>
         <w:t>s will be implemented with the C</w:t>
@@ -6218,7 +6609,10 @@
         </w:numPr>
       </w:pPr>
       <w:r>
-        <w:t xml:space="preserve">Github social repository. </w:t>
+        <w:t xml:space="preserve">Source Control – GitHub </w:t>
+      </w:r>
+      <w:r>
+        <w:t xml:space="preserve">social repository. </w:t>
       </w:r>
     </w:p>
     <w:p/>
@@ -6229,21 +6623,21 @@
       <w:pPr>
         <w:pStyle w:val="Heading1"/>
       </w:pPr>
-      <w:bookmarkStart w:id="23" w:name="_Toc199052974"/>
+      <w:bookmarkStart w:id="24" w:name="_Toc199052974"/>
       <w:r>
         <w:t>Work Plan</w:t>
       </w:r>
-      <w:bookmarkEnd w:id="23"/>
+      <w:bookmarkEnd w:id="24"/>
     </w:p>
     <w:p>
       <w:pPr>
         <w:pStyle w:val="Heading2"/>
       </w:pPr>
-      <w:bookmarkStart w:id="24" w:name="_Toc199052976"/>
+      <w:bookmarkStart w:id="25" w:name="_Toc199052976"/>
       <w:r>
         <w:t>Release Pla</w:t>
       </w:r>
-      <w:bookmarkEnd w:id="24"/>
+      <w:bookmarkEnd w:id="25"/>
       <w:r>
         <w:t>n</w:t>
       </w:r>
@@ -6260,11 +6654,11 @@
       <w:pPr>
         <w:pStyle w:val="Heading2"/>
       </w:pPr>
-      <w:bookmarkStart w:id="25" w:name="_Toc199052977"/>
+      <w:bookmarkStart w:id="26" w:name="_Toc199052977"/>
       <w:r>
         <w:t>Iteration Plans</w:t>
       </w:r>
-      <w:bookmarkEnd w:id="25"/>
+      <w:bookmarkEnd w:id="26"/>
     </w:p>
     <w:p>
       <w:r>
@@ -6275,21 +6669,22 @@
       <w:pPr>
         <w:pStyle w:val="Heading1"/>
       </w:pPr>
-      <w:bookmarkStart w:id="26" w:name="_Toc199052979"/>
-      <w:r>
+      <w:bookmarkStart w:id="27" w:name="_Toc199052979"/>
+      <w:r>
+        <w:lastRenderedPageBreak/>
         <w:t>Control Plan</w:t>
       </w:r>
-      <w:bookmarkEnd w:id="26"/>
+      <w:bookmarkEnd w:id="27"/>
     </w:p>
     <w:p>
       <w:pPr>
         <w:pStyle w:val="Heading2"/>
       </w:pPr>
-      <w:bookmarkStart w:id="27" w:name="_Toc199052980"/>
+      <w:bookmarkStart w:id="28" w:name="_Toc199052980"/>
       <w:r>
         <w:t>Monitoring and Control</w:t>
       </w:r>
-      <w:bookmarkEnd w:id="27"/>
+      <w:bookmarkEnd w:id="28"/>
     </w:p>
     <w:p>
       <w:r>
@@ -6300,12 +6695,11 @@
       <w:pPr>
         <w:pStyle w:val="Heading2"/>
       </w:pPr>
-      <w:bookmarkStart w:id="28" w:name="_Toc199052981"/>
-      <w:r>
-        <w:lastRenderedPageBreak/>
+      <w:bookmarkStart w:id="29" w:name="_Toc199052981"/>
+      <w:r>
         <w:t>Project Measurements</w:t>
       </w:r>
-      <w:bookmarkEnd w:id="28"/>
+      <w:bookmarkEnd w:id="29"/>
     </w:p>
     <w:p>
       <w:pPr>
@@ -6709,21 +7103,21 @@
       <w:pPr>
         <w:pStyle w:val="Heading1"/>
       </w:pPr>
-      <w:bookmarkStart w:id="29" w:name="_Toc199052982"/>
+      <w:bookmarkStart w:id="30" w:name="_Toc199052982"/>
       <w:r>
         <w:t>Supporting Process Plans</w:t>
       </w:r>
-      <w:bookmarkEnd w:id="29"/>
+      <w:bookmarkEnd w:id="30"/>
     </w:p>
     <w:p>
       <w:pPr>
         <w:pStyle w:val="Heading2"/>
       </w:pPr>
-      <w:bookmarkStart w:id="30" w:name="_Toc199052983"/>
+      <w:bookmarkStart w:id="31" w:name="_Toc199052983"/>
       <w:r>
         <w:t>Risk Management Plan</w:t>
       </w:r>
-      <w:bookmarkEnd w:id="30"/>
+      <w:bookmarkEnd w:id="31"/>
     </w:p>
     <w:p/>
     <w:p>
@@ -6740,6 +7134,7 @@
     <w:p/>
     <w:p>
       <w:r>
+        <w:lastRenderedPageBreak/>
         <w:t>Risk 2. As the project progresses more and more features that were not identified at the beginning of the project emerge that threaten estimates and timelines.</w:t>
       </w:r>
     </w:p>
@@ -6756,7 +7151,6 @@
         <w:pStyle w:val="NormalWeb"/>
       </w:pPr>
       <w:r>
-        <w:lastRenderedPageBreak/>
         <w:t xml:space="preserve">The risks for this project will be managed and controlled within the constraints of time, scope, and cost. All identified risks will be evaluated in order to determine how they affect this triple constraint. The project manager, with the assistance of the project team, will determine the best way to respond to each risk to ensure compliance with these constraints. </w:t>
       </w:r>
     </w:p>
@@ -6765,11 +7159,11 @@
       <w:pPr>
         <w:pStyle w:val="Heading2"/>
       </w:pPr>
-      <w:bookmarkStart w:id="31" w:name="_Toc199052984"/>
+      <w:bookmarkStart w:id="32" w:name="_Toc199052984"/>
       <w:r>
         <w:t>Configuration Management Plan</w:t>
       </w:r>
-      <w:bookmarkEnd w:id="31"/>
+      <w:bookmarkEnd w:id="32"/>
     </w:p>
     <w:p/>
     <w:p>
@@ -6781,7 +7175,7 @@
         </w:numPr>
       </w:pPr>
       <w:r>
-        <w:t>All deliverables are stored on a distributed Git repository which can be cloned and modified by any team members.</w:t>
+        <w:t>All deliverables are stored on a distributed Git repository which can be cloned and modified by team members.</w:t>
       </w:r>
     </w:p>
     <w:p>
@@ -6793,7 +7187,13 @@
         </w:numPr>
       </w:pPr>
       <w:r>
-        <w:t>Only baselined documents will be subject to change control procedures.</w:t>
+        <w:t xml:space="preserve">Only </w:t>
+      </w:r>
+      <w:r>
+        <w:t>base lined</w:t>
+      </w:r>
+      <w:r>
+        <w:t xml:space="preserve"> documents will be subject to change control procedures.</w:t>
       </w:r>
     </w:p>
     <w:p>
@@ -6817,16 +7217,22 @@
         </w:numPr>
       </w:pPr>
       <w:r>
-        <w:t>For a change to occur, a team member must submit an issue to the GitHub repository.</w:t>
+        <w:t xml:space="preserve">For a change to occur, a team member must submit a </w:t>
+      </w:r>
+      <w:r>
+        <w:t>change request</w:t>
+      </w:r>
+      <w:r>
+        <w:t xml:space="preserve"> to the GitHub repository.</w:t>
       </w:r>
       <w:r>
         <w:t xml:space="preserve"> </w:t>
       </w:r>
       <w:r>
-        <w:t>The request must include a change description, motivation, impact estimate, and a time</w:t>
-      </w:r>
-      <w:r>
-        <w:t>line to implement.</w:t>
+        <w:t>The request must include a change description, motivation, impact estimate, and timeline to implement.</w:t>
+      </w:r>
+      <w:r>
+        <w:t xml:space="preserve">  </w:t>
       </w:r>
     </w:p>
     <w:p>
@@ -6838,7 +7244,46 @@
         </w:numPr>
       </w:pPr>
       <w:r>
-        <w:t>The change will be discussed by the team, reviewed, and potentially approved by the manager.</w:t>
+        <w:t>C</w:t>
+      </w:r>
+      <w:r>
+        <w:t>hange</w:t>
+      </w:r>
+      <w:r>
+        <w:t xml:space="preserve"> </w:t>
+      </w:r>
+      <w:r>
+        <w:t>requests</w:t>
+      </w:r>
+      <w:r>
+        <w:t xml:space="preserve"> will be discussed </w:t>
+      </w:r>
+      <w:r>
+        <w:t xml:space="preserve">and reviewed </w:t>
+      </w:r>
+      <w:r>
+        <w:t>by the team</w:t>
+      </w:r>
+      <w:r>
+        <w:t xml:space="preserve">. </w:t>
+      </w:r>
+      <w:r>
+        <w:t xml:space="preserve"> The team</w:t>
+      </w:r>
+      <w:r>
+        <w:t xml:space="preserve"> </w:t>
+      </w:r>
+      <w:r>
+        <w:t>m</w:t>
+      </w:r>
+      <w:r>
+        <w:t>anager has the final authority to approve</w:t>
+      </w:r>
+      <w:r>
+        <w:t>/deny change requests</w:t>
+      </w:r>
+      <w:r>
+        <w:t xml:space="preserve">. </w:t>
       </w:r>
     </w:p>
     <w:p>
@@ -6850,7 +7295,46 @@
         </w:numPr>
       </w:pPr>
       <w:r>
-        <w:t xml:space="preserve">Any changed documentation must have the revision marked in the appropriate table. This revision should include the team member who made the change, the date, and an issue number corresponding to the GitHub issue to allow for traceability. </w:t>
+        <w:t>To track and manage changes, a</w:t>
+      </w:r>
+      <w:r>
+        <w:t>ppropriate tables will be updated in the project</w:t>
+      </w:r>
+      <w:r>
+        <w:t xml:space="preserve"> documentation </w:t>
+      </w:r>
+      <w:r>
+        <w:t>for each change</w:t>
+      </w:r>
+      <w:r>
+        <w:t xml:space="preserve">. </w:t>
+      </w:r>
+      <w:r>
+        <w:t xml:space="preserve">We will </w:t>
+      </w:r>
+      <w:r>
+        <w:t>track</w:t>
+      </w:r>
+      <w:r>
+        <w:t xml:space="preserve"> the </w:t>
+      </w:r>
+      <w:r>
+        <w:t>team member who made the change</w:t>
+      </w:r>
+      <w:r>
+        <w:t>,</w:t>
+      </w:r>
+      <w:r>
+        <w:t xml:space="preserve"> </w:t>
+      </w:r>
+      <w:r>
+        <w:t>the date</w:t>
+      </w:r>
+      <w:r>
+        <w:t>, and create a</w:t>
+      </w:r>
+      <w:r>
+        <w:t xml:space="preserve">n issue number corresponding to the GitHub issue to allow for traceability. </w:t>
       </w:r>
     </w:p>
     <w:p/>
@@ -6858,11 +7342,11 @@
       <w:pPr>
         <w:pStyle w:val="Heading2"/>
       </w:pPr>
-      <w:bookmarkStart w:id="32" w:name="_Toc199052985"/>
+      <w:bookmarkStart w:id="33" w:name="_Toc199052985"/>
       <w:r>
         <w:t>Verification and Validation Plan</w:t>
       </w:r>
-      <w:bookmarkEnd w:id="32"/>
+      <w:bookmarkEnd w:id="33"/>
     </w:p>
     <w:p>
       <w:pPr>
@@ -6873,7 +7357,31 @@
         </w:numPr>
       </w:pPr>
       <w:r>
-        <w:t>Before publishing a commit, the team member must test the functionality of the altered portion of the application. For example, if the scheduling algorithm is modified, a test schedule must be generated.</w:t>
+        <w:t xml:space="preserve">Before </w:t>
+      </w:r>
+      <w:r>
+        <w:rPr>
+          <w:strike/>
+        </w:rPr>
+        <w:t>publishing a commit</w:t>
+      </w:r>
+      <w:r>
+        <w:t xml:space="preserve"> </w:t>
+      </w:r>
+      <w:r>
+        <w:rPr>
+          <w:color w:val="FF0000"/>
+        </w:rPr>
+        <w:t>committing a change to the team’s shared repository</w:t>
+      </w:r>
+      <w:r>
+        <w:rPr>
+          <w:color w:val="FF0000"/>
+        </w:rPr>
+        <w:t xml:space="preserve">, </w:t>
+      </w:r>
+      <w:r>
+        <w:t>the team member must test the functionality of the altered portion of the application. For example, if the scheduling algorithm is modified, a test schedule must be generated.</w:t>
       </w:r>
     </w:p>
     <w:p>
@@ -6885,7 +7393,34 @@
         </w:numPr>
       </w:pPr>
       <w:r>
-        <w:t>All changed done during an iteration must be performed on a distinct development branch. Master should at all times be a stable release.</w:t>
+        <w:t>All changes</w:t>
+      </w:r>
+      <w:r>
+        <w:t xml:space="preserve"> </w:t>
+      </w:r>
+      <w:r>
+        <w:t>implemented</w:t>
+      </w:r>
+      <w:r>
+        <w:t xml:space="preserve"> during an iteration must be performed on a distinct development branch. </w:t>
+      </w:r>
+      <w:r>
+        <w:t>The m</w:t>
+      </w:r>
+      <w:r>
+        <w:t>aster</w:t>
+      </w:r>
+      <w:r>
+        <w:t xml:space="preserve"> branch</w:t>
+      </w:r>
+      <w:r>
+        <w:t xml:space="preserve"> </w:t>
+      </w:r>
+      <w:r>
+        <w:t>is always</w:t>
+      </w:r>
+      <w:r>
+        <w:t xml:space="preserve"> a stable release.</w:t>
       </w:r>
     </w:p>
     <w:p>
@@ -6897,7 +7432,61 @@
         </w:numPr>
       </w:pPr>
       <w:r>
-        <w:t>At the completion of the iteration, the team is expected to perform functional testing on their respective portion of the application. The manager is expected to do a thorough test of implemented use cases.</w:t>
+        <w:t xml:space="preserve">At the </w:t>
+      </w:r>
+      <w:r>
+        <w:t>completion of the iteration,</w:t>
+      </w:r>
+      <w:r>
+        <w:t xml:space="preserve"> team </w:t>
+      </w:r>
+      <w:r>
+        <w:t>members</w:t>
+      </w:r>
+      <w:r>
+        <w:t xml:space="preserve"> </w:t>
+      </w:r>
+      <w:r>
+        <w:t>must</w:t>
+      </w:r>
+      <w:r>
+        <w:t xml:space="preserve"> functional</w:t>
+      </w:r>
+      <w:r>
+        <w:t>ly</w:t>
+      </w:r>
+      <w:r>
+        <w:t xml:space="preserve"> test</w:t>
+      </w:r>
+      <w:r>
+        <w:t xml:space="preserve"> </w:t>
+      </w:r>
+      <w:r>
+        <w:t xml:space="preserve">their respective portion of the application. The manager </w:t>
+      </w:r>
+      <w:r>
+        <w:t>will</w:t>
+      </w:r>
+      <w:r>
+        <w:t xml:space="preserve"> thorough</w:t>
+      </w:r>
+      <w:r>
+        <w:t>ly</w:t>
+      </w:r>
+      <w:r>
+        <w:t xml:space="preserve"> test </w:t>
+      </w:r>
+      <w:r>
+        <w:t xml:space="preserve">each </w:t>
+      </w:r>
+      <w:r>
+        <w:t>of</w:t>
+      </w:r>
+      <w:r>
+        <w:t xml:space="preserve"> the</w:t>
+      </w:r>
+      <w:r>
+        <w:t xml:space="preserve"> implemented use cases.</w:t>
       </w:r>
     </w:p>
     <w:p>
@@ -6909,6 +7498,7 @@
         </w:numPr>
       </w:pPr>
       <w:r>
+        <w:lastRenderedPageBreak/>
         <w:t>After testing and validation, changes will be merged into master for release.</w:t>
       </w:r>
     </w:p>
@@ -6936,8 +7526,38 @@
       <w:r>
         <w:t>TBD</w:t>
       </w:r>
-      <w:bookmarkStart w:id="33" w:name="_GoBack"/>
-      <w:bookmarkEnd w:id="33"/>
+    </w:p>
+    <w:p/>
+    <w:p>
+      <w:pPr>
+        <w:pStyle w:val="Heading2"/>
+      </w:pPr>
+      <w:r>
+        <w:t>Bibliography</w:t>
+      </w:r>
+    </w:p>
+    <w:p/>
+    <w:p>
+      <w:pPr>
+        <w:pStyle w:val="ListParagraph"/>
+        <w:numPr>
+          <w:ilvl w:val="0"/>
+          <w:numId w:val="27"/>
+        </w:numPr>
+      </w:pPr>
+      <w:r>
+        <w:t xml:space="preserve">"Scrum (software Development)." </w:t>
+      </w:r>
+      <w:r>
+        <w:rPr>
+          <w:i/>
+          <w:iCs/>
+        </w:rPr>
+        <w:t>Wikipedia</w:t>
+      </w:r>
+      <w:r>
+        <w:t>. Wikimedia Foundation, n.d. Web. 06 Mar. 2015. &lt;http://en.wikipedia.org/wiki/Scrum_%28software_development%29&gt;.</w:t>
+      </w:r>
     </w:p>
     <w:sectPr>
       <w:headerReference w:type="default" r:id="rId10"/>
@@ -7040,7 +7660,7 @@
         <w:color w:val="C0C0C0"/>
         <w:sz w:val="20"/>
       </w:rPr>
-      <w:t>12</w:t>
+      <w:t>14</w:t>
     </w:r>
     <w:r>
       <w:rPr>
@@ -7095,7 +7715,7 @@
         <w:color w:val="C0C0C0"/>
         <w:sz w:val="20"/>
       </w:rPr>
-      <w:t>13</w:t>
+      <w:t>14</w:t>
     </w:r>
     <w:r>
       <w:rPr>
@@ -7906,6 +8526,119 @@
     </w:lvl>
   </w:abstractNum>
   <w:abstractNum w:abstractNumId="6">
+    <w:nsid w:val="13D167E2"/>
+    <w:multiLevelType w:val="hybridMultilevel"/>
+    <w:tmpl w:val="25D60C34"/>
+    <w:lvl w:ilvl="0" w:tplc="04090001">
+      <w:start w:val="1"/>
+      <w:numFmt w:val="bullet"/>
+      <w:lvlText w:val=""/>
+      <w:lvlJc w:val="left"/>
+      <w:pPr>
+        <w:ind w:left="720" w:hanging="360"/>
+      </w:pPr>
+      <w:rPr>
+        <w:rFonts w:ascii="Symbol" w:hAnsi="Symbol" w:hint="default"/>
+      </w:rPr>
+    </w:lvl>
+    <w:lvl w:ilvl="1" w:tplc="04090003" w:tentative="1">
+      <w:start w:val="1"/>
+      <w:numFmt w:val="bullet"/>
+      <w:lvlText w:val="o"/>
+      <w:lvlJc w:val="left"/>
+      <w:pPr>
+        <w:ind w:left="1440" w:hanging="360"/>
+      </w:pPr>
+      <w:rPr>
+        <w:rFonts w:ascii="Courier New" w:hAnsi="Courier New" w:cs="Courier New" w:hint="default"/>
+      </w:rPr>
+    </w:lvl>
+    <w:lvl w:ilvl="2" w:tplc="04090005" w:tentative="1">
+      <w:start w:val="1"/>
+      <w:numFmt w:val="bullet"/>
+      <w:lvlText w:val=""/>
+      <w:lvlJc w:val="left"/>
+      <w:pPr>
+        <w:ind w:left="2160" w:hanging="360"/>
+      </w:pPr>
+      <w:rPr>
+        <w:rFonts w:ascii="Wingdings" w:hAnsi="Wingdings" w:hint="default"/>
+      </w:rPr>
+    </w:lvl>
+    <w:lvl w:ilvl="3" w:tplc="04090001" w:tentative="1">
+      <w:start w:val="1"/>
+      <w:numFmt w:val="bullet"/>
+      <w:lvlText w:val=""/>
+      <w:lvlJc w:val="left"/>
+      <w:pPr>
+        <w:ind w:left="2880" w:hanging="360"/>
+      </w:pPr>
+      <w:rPr>
+        <w:rFonts w:ascii="Symbol" w:hAnsi="Symbol" w:hint="default"/>
+      </w:rPr>
+    </w:lvl>
+    <w:lvl w:ilvl="4" w:tplc="04090003" w:tentative="1">
+      <w:start w:val="1"/>
+      <w:numFmt w:val="bullet"/>
+      <w:lvlText w:val="o"/>
+      <w:lvlJc w:val="left"/>
+      <w:pPr>
+        <w:ind w:left="3600" w:hanging="360"/>
+      </w:pPr>
+      <w:rPr>
+        <w:rFonts w:ascii="Courier New" w:hAnsi="Courier New" w:cs="Courier New" w:hint="default"/>
+      </w:rPr>
+    </w:lvl>
+    <w:lvl w:ilvl="5" w:tplc="04090005" w:tentative="1">
+      <w:start w:val="1"/>
+      <w:numFmt w:val="bullet"/>
+      <w:lvlText w:val=""/>
+      <w:lvlJc w:val="left"/>
+      <w:pPr>
+        <w:ind w:left="4320" w:hanging="360"/>
+      </w:pPr>
+      <w:rPr>
+        <w:rFonts w:ascii="Wingdings" w:hAnsi="Wingdings" w:hint="default"/>
+      </w:rPr>
+    </w:lvl>
+    <w:lvl w:ilvl="6" w:tplc="04090001" w:tentative="1">
+      <w:start w:val="1"/>
+      <w:numFmt w:val="bullet"/>
+      <w:lvlText w:val=""/>
+      <w:lvlJc w:val="left"/>
+      <w:pPr>
+        <w:ind w:left="5040" w:hanging="360"/>
+      </w:pPr>
+      <w:rPr>
+        <w:rFonts w:ascii="Symbol" w:hAnsi="Symbol" w:hint="default"/>
+      </w:rPr>
+    </w:lvl>
+    <w:lvl w:ilvl="7" w:tplc="04090003" w:tentative="1">
+      <w:start w:val="1"/>
+      <w:numFmt w:val="bullet"/>
+      <w:lvlText w:val="o"/>
+      <w:lvlJc w:val="left"/>
+      <w:pPr>
+        <w:ind w:left="5760" w:hanging="360"/>
+      </w:pPr>
+      <w:rPr>
+        <w:rFonts w:ascii="Courier New" w:hAnsi="Courier New" w:cs="Courier New" w:hint="default"/>
+      </w:rPr>
+    </w:lvl>
+    <w:lvl w:ilvl="8" w:tplc="04090005" w:tentative="1">
+      <w:start w:val="1"/>
+      <w:numFmt w:val="bullet"/>
+      <w:lvlText w:val=""/>
+      <w:lvlJc w:val="left"/>
+      <w:pPr>
+        <w:ind w:left="6480" w:hanging="360"/>
+      </w:pPr>
+      <w:rPr>
+        <w:rFonts w:ascii="Wingdings" w:hAnsi="Wingdings" w:hint="default"/>
+      </w:rPr>
+    </w:lvl>
+  </w:abstractNum>
+  <w:abstractNum w:abstractNumId="7">
     <w:nsid w:val="16295E74"/>
     <w:multiLevelType w:val="hybridMultilevel"/>
     <w:tmpl w:val="9A16B6FA"/>
@@ -8018,7 +8751,7 @@
       </w:rPr>
     </w:lvl>
   </w:abstractNum>
-  <w:abstractNum w:abstractNumId="7">
+  <w:abstractNum w:abstractNumId="8">
     <w:nsid w:val="23ED7B7D"/>
     <w:multiLevelType w:val="multilevel"/>
     <w:tmpl w:val="04090025"/>
@@ -8131,7 +8864,7 @@
       </w:pPr>
     </w:lvl>
   </w:abstractNum>
-  <w:abstractNum w:abstractNumId="8">
+  <w:abstractNum w:abstractNumId="9">
     <w:nsid w:val="255B3EE4"/>
     <w:multiLevelType w:val="hybridMultilevel"/>
     <w:tmpl w:val="FD08D38A"/>
@@ -8244,7 +8977,120 @@
       </w:rPr>
     </w:lvl>
   </w:abstractNum>
-  <w:abstractNum w:abstractNumId="9">
+  <w:abstractNum w:abstractNumId="10">
+    <w:nsid w:val="336561BA"/>
+    <w:multiLevelType w:val="hybridMultilevel"/>
+    <w:tmpl w:val="C9AC405C"/>
+    <w:lvl w:ilvl="0" w:tplc="0409000F">
+      <w:start w:val="1"/>
+      <w:numFmt w:val="decimal"/>
+      <w:lvlText w:val="%1."/>
+      <w:lvlJc w:val="left"/>
+      <w:pPr>
+        <w:ind w:left="720" w:hanging="360"/>
+      </w:pPr>
+      <w:rPr>
+        <w:rFonts w:hint="default"/>
+      </w:rPr>
+    </w:lvl>
+    <w:lvl w:ilvl="1" w:tplc="04090003" w:tentative="1">
+      <w:start w:val="1"/>
+      <w:numFmt w:val="bullet"/>
+      <w:lvlText w:val="o"/>
+      <w:lvlJc w:val="left"/>
+      <w:pPr>
+        <w:ind w:left="1440" w:hanging="360"/>
+      </w:pPr>
+      <w:rPr>
+        <w:rFonts w:ascii="Courier New" w:hAnsi="Courier New" w:cs="Courier New" w:hint="default"/>
+      </w:rPr>
+    </w:lvl>
+    <w:lvl w:ilvl="2" w:tplc="04090005" w:tentative="1">
+      <w:start w:val="1"/>
+      <w:numFmt w:val="bullet"/>
+      <w:lvlText w:val=""/>
+      <w:lvlJc w:val="left"/>
+      <w:pPr>
+        <w:ind w:left="2160" w:hanging="360"/>
+      </w:pPr>
+      <w:rPr>
+        <w:rFonts w:ascii="Wingdings" w:hAnsi="Wingdings" w:hint="default"/>
+      </w:rPr>
+    </w:lvl>
+    <w:lvl w:ilvl="3" w:tplc="04090001" w:tentative="1">
+      <w:start w:val="1"/>
+      <w:numFmt w:val="bullet"/>
+      <w:lvlText w:val=""/>
+      <w:lvlJc w:val="left"/>
+      <w:pPr>
+        <w:ind w:left="2880" w:hanging="360"/>
+      </w:pPr>
+      <w:rPr>
+        <w:rFonts w:ascii="Symbol" w:hAnsi="Symbol" w:hint="default"/>
+      </w:rPr>
+    </w:lvl>
+    <w:lvl w:ilvl="4" w:tplc="04090003" w:tentative="1">
+      <w:start w:val="1"/>
+      <w:numFmt w:val="bullet"/>
+      <w:lvlText w:val="o"/>
+      <w:lvlJc w:val="left"/>
+      <w:pPr>
+        <w:ind w:left="3600" w:hanging="360"/>
+      </w:pPr>
+      <w:rPr>
+        <w:rFonts w:ascii="Courier New" w:hAnsi="Courier New" w:cs="Courier New" w:hint="default"/>
+      </w:rPr>
+    </w:lvl>
+    <w:lvl w:ilvl="5" w:tplc="04090005" w:tentative="1">
+      <w:start w:val="1"/>
+      <w:numFmt w:val="bullet"/>
+      <w:lvlText w:val=""/>
+      <w:lvlJc w:val="left"/>
+      <w:pPr>
+        <w:ind w:left="4320" w:hanging="360"/>
+      </w:pPr>
+      <w:rPr>
+        <w:rFonts w:ascii="Wingdings" w:hAnsi="Wingdings" w:hint="default"/>
+      </w:rPr>
+    </w:lvl>
+    <w:lvl w:ilvl="6" w:tplc="04090001" w:tentative="1">
+      <w:start w:val="1"/>
+      <w:numFmt w:val="bullet"/>
+      <w:lvlText w:val=""/>
+      <w:lvlJc w:val="left"/>
+      <w:pPr>
+        <w:ind w:left="5040" w:hanging="360"/>
+      </w:pPr>
+      <w:rPr>
+        <w:rFonts w:ascii="Symbol" w:hAnsi="Symbol" w:hint="default"/>
+      </w:rPr>
+    </w:lvl>
+    <w:lvl w:ilvl="7" w:tplc="04090003" w:tentative="1">
+      <w:start w:val="1"/>
+      <w:numFmt w:val="bullet"/>
+      <w:lvlText w:val="o"/>
+      <w:lvlJc w:val="left"/>
+      <w:pPr>
+        <w:ind w:left="5760" w:hanging="360"/>
+      </w:pPr>
+      <w:rPr>
+        <w:rFonts w:ascii="Courier New" w:hAnsi="Courier New" w:cs="Courier New" w:hint="default"/>
+      </w:rPr>
+    </w:lvl>
+    <w:lvl w:ilvl="8" w:tplc="04090005" w:tentative="1">
+      <w:start w:val="1"/>
+      <w:numFmt w:val="bullet"/>
+      <w:lvlText w:val=""/>
+      <w:lvlJc w:val="left"/>
+      <w:pPr>
+        <w:ind w:left="6480" w:hanging="360"/>
+      </w:pPr>
+      <w:rPr>
+        <w:rFonts w:ascii="Wingdings" w:hAnsi="Wingdings" w:hint="default"/>
+      </w:rPr>
+    </w:lvl>
+  </w:abstractNum>
+  <w:abstractNum w:abstractNumId="11">
     <w:nsid w:val="3B61281E"/>
     <w:multiLevelType w:val="hybridMultilevel"/>
     <w:tmpl w:val="A2F65E08"/>
@@ -8330,7 +9176,7 @@
       </w:pPr>
     </w:lvl>
   </w:abstractNum>
-  <w:abstractNum w:abstractNumId="10">
+  <w:abstractNum w:abstractNumId="12">
     <w:nsid w:val="43350275"/>
     <w:multiLevelType w:val="hybridMultilevel"/>
     <w:tmpl w:val="C8AA9A9E"/>
@@ -8446,7 +9292,7 @@
       </w:pPr>
     </w:lvl>
   </w:abstractNum>
-  <w:abstractNum w:abstractNumId="11">
+  <w:abstractNum w:abstractNumId="13">
     <w:nsid w:val="44E36973"/>
     <w:multiLevelType w:val="hybridMultilevel"/>
     <w:tmpl w:val="702CA948"/>
@@ -8559,7 +9405,7 @@
       </w:rPr>
     </w:lvl>
   </w:abstractNum>
-  <w:abstractNum w:abstractNumId="12">
+  <w:abstractNum w:abstractNumId="14">
     <w:nsid w:val="4C495C0D"/>
     <w:multiLevelType w:val="hybridMultilevel"/>
     <w:tmpl w:val="16EE10E2"/>
@@ -8675,7 +9521,7 @@
       </w:pPr>
     </w:lvl>
   </w:abstractNum>
-  <w:abstractNum w:abstractNumId="13">
+  <w:abstractNum w:abstractNumId="15">
     <w:nsid w:val="4EB23E75"/>
     <w:multiLevelType w:val="multilevel"/>
     <w:tmpl w:val="04090025"/>
@@ -8797,7 +9643,7 @@
       </w:pPr>
     </w:lvl>
   </w:abstractNum>
-  <w:abstractNum w:abstractNumId="14">
+  <w:abstractNum w:abstractNumId="16">
     <w:nsid w:val="536A4AB2"/>
     <w:multiLevelType w:val="hybridMultilevel"/>
     <w:tmpl w:val="B9E285DE"/>
@@ -8910,7 +9756,7 @@
       </w:rPr>
     </w:lvl>
   </w:abstractNum>
-  <w:abstractNum w:abstractNumId="15">
+  <w:abstractNum w:abstractNumId="17">
     <w:nsid w:val="5A220A36"/>
     <w:multiLevelType w:val="hybridMultilevel"/>
     <w:tmpl w:val="B1105CC2"/>
@@ -9026,7 +9872,7 @@
       </w:pPr>
     </w:lvl>
   </w:abstractNum>
-  <w:abstractNum w:abstractNumId="16">
+  <w:abstractNum w:abstractNumId="18">
     <w:nsid w:val="5C2538A3"/>
     <w:multiLevelType w:val="hybridMultilevel"/>
     <w:tmpl w:val="E30ABBFA"/>
@@ -9142,7 +9988,7 @@
       </w:pPr>
     </w:lvl>
   </w:abstractNum>
-  <w:abstractNum w:abstractNumId="17">
+  <w:abstractNum w:abstractNumId="19">
     <w:nsid w:val="5FC01A08"/>
     <w:multiLevelType w:val="hybridMultilevel"/>
     <w:tmpl w:val="D748A3C4"/>
@@ -9255,7 +10101,7 @@
       </w:rPr>
     </w:lvl>
   </w:abstractNum>
-  <w:abstractNum w:abstractNumId="18">
+  <w:abstractNum w:abstractNumId="20">
     <w:nsid w:val="645E2554"/>
     <w:multiLevelType w:val="hybridMultilevel"/>
     <w:tmpl w:val="9ADC7FC0"/>
@@ -9395,7 +10241,7 @@
       </w:rPr>
     </w:lvl>
   </w:abstractNum>
-  <w:abstractNum w:abstractNumId="19">
+  <w:abstractNum w:abstractNumId="21">
     <w:nsid w:val="66D4225F"/>
     <w:multiLevelType w:val="hybridMultilevel"/>
     <w:tmpl w:val="574A04C4"/>
@@ -9511,7 +10357,7 @@
       </w:pPr>
     </w:lvl>
   </w:abstractNum>
-  <w:abstractNum w:abstractNumId="20">
+  <w:abstractNum w:abstractNumId="22">
     <w:nsid w:val="75175096"/>
     <w:multiLevelType w:val="hybridMultilevel"/>
     <w:tmpl w:val="962A54A2"/>
@@ -9624,7 +10470,7 @@
       </w:pPr>
     </w:lvl>
   </w:abstractNum>
-  <w:abstractNum w:abstractNumId="21">
+  <w:abstractNum w:abstractNumId="23">
     <w:nsid w:val="79410991"/>
     <w:multiLevelType w:val="hybridMultilevel"/>
     <w:tmpl w:val="675CABC0"/>
@@ -9713,7 +10559,7 @@
       </w:pPr>
     </w:lvl>
   </w:abstractNum>
-  <w:abstractNum w:abstractNumId="22">
+  <w:abstractNum w:abstractNumId="24">
     <w:nsid w:val="79D77EEA"/>
     <w:multiLevelType w:val="hybridMultilevel"/>
     <w:tmpl w:val="3E0235FC"/>
@@ -9853,7 +10699,7 @@
       </w:rPr>
     </w:lvl>
   </w:abstractNum>
-  <w:abstractNum w:abstractNumId="23">
+  <w:abstractNum w:abstractNumId="25">
     <w:nsid w:val="7ACE0922"/>
     <w:multiLevelType w:val="hybridMultilevel"/>
     <w:tmpl w:val="11E02392"/>
@@ -9970,13 +10816,13 @@
     </w:lvl>
   </w:abstractNum>
   <w:num w:numId="1">
-    <w:abstractNumId w:val="13"/>
+    <w:abstractNumId w:val="15"/>
   </w:num>
   <w:num w:numId="2">
-    <w:abstractNumId w:val="7"/>
+    <w:abstractNumId w:val="8"/>
   </w:num>
   <w:num w:numId="3">
-    <w:abstractNumId w:val="13"/>
+    <w:abstractNumId w:val="15"/>
     <w:lvlOverride w:ilvl="0">
       <w:startOverride w:val="1"/>
     </w:lvlOverride>
@@ -10006,70 +10852,76 @@
     </w:lvlOverride>
   </w:num>
   <w:num w:numId="4">
-    <w:abstractNumId w:val="12"/>
+    <w:abstractNumId w:val="14"/>
   </w:num>
   <w:num w:numId="5">
     <w:abstractNumId w:val="0"/>
   </w:num>
   <w:num w:numId="6">
-    <w:abstractNumId w:val="16"/>
+    <w:abstractNumId w:val="18"/>
   </w:num>
   <w:num w:numId="7">
-    <w:abstractNumId w:val="23"/>
+    <w:abstractNumId w:val="25"/>
   </w:num>
   <w:num w:numId="8">
     <w:abstractNumId w:val="1"/>
   </w:num>
   <w:num w:numId="9">
-    <w:abstractNumId w:val="19"/>
+    <w:abstractNumId w:val="21"/>
   </w:num>
   <w:num w:numId="10">
     <w:abstractNumId w:val="3"/>
   </w:num>
   <w:num w:numId="11">
-    <w:abstractNumId w:val="10"/>
+    <w:abstractNumId w:val="12"/>
   </w:num>
   <w:num w:numId="12">
     <w:abstractNumId w:val="5"/>
   </w:num>
   <w:num w:numId="13">
+    <w:abstractNumId w:val="22"/>
+  </w:num>
+  <w:num w:numId="14">
     <w:abstractNumId w:val="20"/>
   </w:num>
-  <w:num w:numId="14">
-    <w:abstractNumId w:val="18"/>
-  </w:num>
   <w:num w:numId="15">
-    <w:abstractNumId w:val="22"/>
+    <w:abstractNumId w:val="24"/>
   </w:num>
   <w:num w:numId="16">
-    <w:abstractNumId w:val="15"/>
+    <w:abstractNumId w:val="17"/>
   </w:num>
   <w:num w:numId="17">
-    <w:abstractNumId w:val="14"/>
+    <w:abstractNumId w:val="16"/>
   </w:num>
   <w:num w:numId="18">
-    <w:abstractNumId w:val="9"/>
+    <w:abstractNumId w:val="11"/>
   </w:num>
   <w:num w:numId="19">
     <w:abstractNumId w:val="2"/>
   </w:num>
   <w:num w:numId="20">
-    <w:abstractNumId w:val="11"/>
+    <w:abstractNumId w:val="13"/>
   </w:num>
   <w:num w:numId="21">
-    <w:abstractNumId w:val="6"/>
+    <w:abstractNumId w:val="7"/>
   </w:num>
   <w:num w:numId="22">
     <w:abstractNumId w:val="4"/>
   </w:num>
   <w:num w:numId="23">
-    <w:abstractNumId w:val="17"/>
+    <w:abstractNumId w:val="19"/>
   </w:num>
   <w:num w:numId="24">
-    <w:abstractNumId w:val="21"/>
+    <w:abstractNumId w:val="23"/>
   </w:num>
   <w:num w:numId="25">
-    <w:abstractNumId w:val="8"/>
+    <w:abstractNumId w:val="9"/>
+  </w:num>
+  <w:num w:numId="26">
+    <w:abstractNumId w:val="6"/>
+  </w:num>
+  <w:num w:numId="27">
+    <w:abstractNumId w:val="10"/>
   </w:num>
 </w:numbering>
 </file>
@@ -11152,7 +12004,7 @@
 </file>
 
 <file path=customXml/itemProps1.xml><?xml version="1.0" encoding="utf-8"?>
-<ds:datastoreItem xmlns:ds="http://schemas.openxmlformats.org/officeDocument/2006/customXml" ds:itemID="{97AA0338-A6E8-47AE-9784-0EA96AF62A78}">
+<ds:datastoreItem xmlns:ds="http://schemas.openxmlformats.org/officeDocument/2006/customXml" ds:itemID="{CEC603AE-795C-4DC2-8712-1F5968F215F5}">
   <ds:schemaRefs>
     <ds:schemaRef ds:uri="http://schemas.openxmlformats.org/officeDocument/2006/bibliography"/>
   </ds:schemaRefs>

</xml_diff>

<commit_message>
Fixed the spacing and table of contents.
</commit_message>
<xml_diff>
--- a/Documentation/Software Project Management Plan.docx
+++ b/Documentation/Software Project Management Plan.docx
@@ -365,8 +365,6 @@
           <w:sz w:val="36"/>
         </w:rPr>
       </w:pPr>
-      <w:bookmarkStart w:id="1" w:name="_GoBack"/>
-      <w:bookmarkEnd w:id="1"/>
     </w:p>
     <w:p>
       <w:pPr>
@@ -449,8 +447,8 @@
       </w:tblPr>
       <w:tblGrid>
         <w:gridCol w:w="1217"/>
-        <w:gridCol w:w="1599"/>
-        <w:gridCol w:w="5051"/>
+        <w:gridCol w:w="1598"/>
+        <w:gridCol w:w="5052"/>
       </w:tblGrid>
       <w:tr>
         <w:trPr>
@@ -458,7 +456,7 @@
         </w:trPr>
         <w:tc>
           <w:tcPr>
-            <w:tcW w:w="772" w:type="pct"/>
+            <w:tcW w:w="773" w:type="pct"/>
           </w:tcPr>
           <w:p>
             <w:pPr>
@@ -485,7 +483,7 @@
         </w:tc>
         <w:tc>
           <w:tcPr>
-            <w:tcW w:w="1017" w:type="pct"/>
+            <w:tcW w:w="1016" w:type="pct"/>
           </w:tcPr>
           <w:p>
             <w:pPr>
@@ -544,7 +542,7 @@
         </w:trPr>
         <w:tc>
           <w:tcPr>
-            <w:tcW w:w="772" w:type="pct"/>
+            <w:tcW w:w="773" w:type="pct"/>
             <w:vAlign w:val="center"/>
           </w:tcPr>
           <w:p>
@@ -569,7 +567,7 @@
         </w:tc>
         <w:tc>
           <w:tcPr>
-            <w:tcW w:w="1017" w:type="pct"/>
+            <w:tcW w:w="1016" w:type="pct"/>
             <w:vAlign w:val="center"/>
           </w:tcPr>
           <w:p>
@@ -623,7 +621,7 @@
         </w:trPr>
         <w:tc>
           <w:tcPr>
-            <w:tcW w:w="772" w:type="pct"/>
+            <w:tcW w:w="773" w:type="pct"/>
           </w:tcPr>
           <w:p>
             <w:pPr>
@@ -647,7 +645,7 @@
         </w:tc>
         <w:tc>
           <w:tcPr>
-            <w:tcW w:w="1017" w:type="pct"/>
+            <w:tcW w:w="1016" w:type="pct"/>
           </w:tcPr>
           <w:p>
             <w:pPr>
@@ -699,7 +697,7 @@
         </w:trPr>
         <w:tc>
           <w:tcPr>
-            <w:tcW w:w="772" w:type="pct"/>
+            <w:tcW w:w="773" w:type="pct"/>
           </w:tcPr>
           <w:p>
             <w:pPr>
@@ -723,7 +721,7 @@
         </w:tc>
         <w:tc>
           <w:tcPr>
-            <w:tcW w:w="1017" w:type="pct"/>
+            <w:tcW w:w="1016" w:type="pct"/>
           </w:tcPr>
           <w:p>
             <w:pPr>
@@ -775,7 +773,7 @@
         </w:trPr>
         <w:tc>
           <w:tcPr>
-            <w:tcW w:w="772" w:type="pct"/>
+            <w:tcW w:w="773" w:type="pct"/>
           </w:tcPr>
           <w:p>
             <w:pPr>
@@ -799,7 +797,7 @@
         </w:tc>
         <w:tc>
           <w:tcPr>
-            <w:tcW w:w="1017" w:type="pct"/>
+            <w:tcW w:w="1016" w:type="pct"/>
           </w:tcPr>
           <w:p>
             <w:pPr>
@@ -851,7 +849,7 @@
         </w:trPr>
         <w:tc>
           <w:tcPr>
-            <w:tcW w:w="772" w:type="pct"/>
+            <w:tcW w:w="773" w:type="pct"/>
           </w:tcPr>
           <w:p>
             <w:pPr>
@@ -875,7 +873,7 @@
         </w:tc>
         <w:tc>
           <w:tcPr>
-            <w:tcW w:w="1017" w:type="pct"/>
+            <w:tcW w:w="1016" w:type="pct"/>
           </w:tcPr>
           <w:p>
             <w:pPr>
@@ -927,7 +925,7 @@
         </w:trPr>
         <w:tc>
           <w:tcPr>
-            <w:tcW w:w="772" w:type="pct"/>
+            <w:tcW w:w="773" w:type="pct"/>
           </w:tcPr>
           <w:p>
             <w:pPr>
@@ -951,7 +949,7 @@
         </w:tc>
         <w:tc>
           <w:tcPr>
-            <w:tcW w:w="1017" w:type="pct"/>
+            <w:tcW w:w="1016" w:type="pct"/>
           </w:tcPr>
           <w:p>
             <w:pPr>
@@ -1003,7 +1001,7 @@
         </w:trPr>
         <w:tc>
           <w:tcPr>
-            <w:tcW w:w="772" w:type="pct"/>
+            <w:tcW w:w="773" w:type="pct"/>
           </w:tcPr>
           <w:p>
             <w:pPr>
@@ -1027,7 +1025,7 @@
         </w:tc>
         <w:tc>
           <w:tcPr>
-            <w:tcW w:w="1017" w:type="pct"/>
+            <w:tcW w:w="1016" w:type="pct"/>
           </w:tcPr>
           <w:p>
             <w:pPr>
@@ -1066,7 +1064,7 @@
         </w:trPr>
         <w:tc>
           <w:tcPr>
-            <w:tcW w:w="772" w:type="pct"/>
+            <w:tcW w:w="773" w:type="pct"/>
           </w:tcPr>
           <w:p>
             <w:pPr>
@@ -1090,7 +1088,7 @@
         </w:tc>
         <w:tc>
           <w:tcPr>
-            <w:tcW w:w="1017" w:type="pct"/>
+            <w:tcW w:w="1016" w:type="pct"/>
           </w:tcPr>
           <w:p>
             <w:pPr>
@@ -1129,7 +1127,7 @@
         </w:trPr>
         <w:tc>
           <w:tcPr>
-            <w:tcW w:w="772" w:type="pct"/>
+            <w:tcW w:w="773" w:type="pct"/>
           </w:tcPr>
           <w:p>
             <w:pPr>
@@ -1153,7 +1151,7 @@
         </w:tc>
         <w:tc>
           <w:tcPr>
-            <w:tcW w:w="1017" w:type="pct"/>
+            <w:tcW w:w="1016" w:type="pct"/>
           </w:tcPr>
           <w:p>
             <w:pPr>
@@ -1192,7 +1190,7 @@
         </w:trPr>
         <w:tc>
           <w:tcPr>
-            <w:tcW w:w="772" w:type="pct"/>
+            <w:tcW w:w="773" w:type="pct"/>
           </w:tcPr>
           <w:p>
             <w:pPr>
@@ -1216,7 +1214,7 @@
         </w:tc>
         <w:tc>
           <w:tcPr>
-            <w:tcW w:w="1017" w:type="pct"/>
+            <w:tcW w:w="1016" w:type="pct"/>
           </w:tcPr>
           <w:p>
             <w:pPr>
@@ -1255,7 +1253,7 @@
         </w:trPr>
         <w:tc>
           <w:tcPr>
-            <w:tcW w:w="772" w:type="pct"/>
+            <w:tcW w:w="773" w:type="pct"/>
           </w:tcPr>
           <w:p>
             <w:pPr>
@@ -1279,7 +1277,7 @@
         </w:tc>
         <w:tc>
           <w:tcPr>
-            <w:tcW w:w="1017" w:type="pct"/>
+            <w:tcW w:w="1016" w:type="pct"/>
           </w:tcPr>
           <w:p>
             <w:pPr>
@@ -1318,7 +1316,7 @@
         </w:trPr>
         <w:tc>
           <w:tcPr>
-            <w:tcW w:w="772" w:type="pct"/>
+            <w:tcW w:w="773" w:type="pct"/>
           </w:tcPr>
           <w:p>
             <w:pPr>
@@ -1342,7 +1340,7 @@
         </w:tc>
         <w:tc>
           <w:tcPr>
-            <w:tcW w:w="1017" w:type="pct"/>
+            <w:tcW w:w="1016" w:type="pct"/>
           </w:tcPr>
           <w:p>
             <w:pPr>
@@ -1381,7 +1379,7 @@
         </w:trPr>
         <w:tc>
           <w:tcPr>
-            <w:tcW w:w="772" w:type="pct"/>
+            <w:tcW w:w="773" w:type="pct"/>
           </w:tcPr>
           <w:p>
             <w:pPr>
@@ -1398,7 +1396,7 @@
         </w:tc>
         <w:tc>
           <w:tcPr>
-            <w:tcW w:w="1017" w:type="pct"/>
+            <w:tcW w:w="1016" w:type="pct"/>
           </w:tcPr>
           <w:p>
             <w:pPr>
@@ -1437,7 +1435,7 @@
         </w:trPr>
         <w:tc>
           <w:tcPr>
-            <w:tcW w:w="772" w:type="pct"/>
+            <w:tcW w:w="773" w:type="pct"/>
           </w:tcPr>
           <w:p>
             <w:pPr>
@@ -1454,7 +1452,7 @@
         </w:tc>
         <w:tc>
           <w:tcPr>
-            <w:tcW w:w="1017" w:type="pct"/>
+            <w:tcW w:w="1016" w:type="pct"/>
           </w:tcPr>
           <w:p>
             <w:pPr>
@@ -1493,7 +1491,7 @@
         </w:trPr>
         <w:tc>
           <w:tcPr>
-            <w:tcW w:w="772" w:type="pct"/>
+            <w:tcW w:w="773" w:type="pct"/>
           </w:tcPr>
           <w:p>
             <w:pPr>
@@ -1510,7 +1508,7 @@
         </w:tc>
         <w:tc>
           <w:tcPr>
-            <w:tcW w:w="1017" w:type="pct"/>
+            <w:tcW w:w="1016" w:type="pct"/>
           </w:tcPr>
           <w:p>
             <w:pPr>
@@ -1549,7 +1547,7 @@
         </w:trPr>
         <w:tc>
           <w:tcPr>
-            <w:tcW w:w="772" w:type="pct"/>
+            <w:tcW w:w="773" w:type="pct"/>
           </w:tcPr>
           <w:p>
             <w:pPr>
@@ -1566,7 +1564,7 @@
         </w:tc>
         <w:tc>
           <w:tcPr>
-            <w:tcW w:w="1017" w:type="pct"/>
+            <w:tcW w:w="1016" w:type="pct"/>
           </w:tcPr>
           <w:p>
             <w:pPr>
@@ -1605,7 +1603,7 @@
         </w:trPr>
         <w:tc>
           <w:tcPr>
-            <w:tcW w:w="772" w:type="pct"/>
+            <w:tcW w:w="773" w:type="pct"/>
           </w:tcPr>
           <w:p>
             <w:pPr>
@@ -1622,7 +1620,7 @@
         </w:tc>
         <w:tc>
           <w:tcPr>
-            <w:tcW w:w="1017" w:type="pct"/>
+            <w:tcW w:w="1016" w:type="pct"/>
           </w:tcPr>
           <w:p>
             <w:pPr>
@@ -1661,7 +1659,7 @@
         </w:trPr>
         <w:tc>
           <w:tcPr>
-            <w:tcW w:w="772" w:type="pct"/>
+            <w:tcW w:w="773" w:type="pct"/>
           </w:tcPr>
           <w:p>
             <w:pPr>
@@ -1678,7 +1676,7 @@
         </w:tc>
         <w:tc>
           <w:tcPr>
-            <w:tcW w:w="1017" w:type="pct"/>
+            <w:tcW w:w="1016" w:type="pct"/>
           </w:tcPr>
           <w:p>
             <w:pPr>
@@ -1717,7 +1715,7 @@
         </w:trPr>
         <w:tc>
           <w:tcPr>
-            <w:tcW w:w="772" w:type="pct"/>
+            <w:tcW w:w="773" w:type="pct"/>
           </w:tcPr>
           <w:p>
             <w:pPr>
@@ -1734,7 +1732,7 @@
         </w:tc>
         <w:tc>
           <w:tcPr>
-            <w:tcW w:w="1017" w:type="pct"/>
+            <w:tcW w:w="1016" w:type="pct"/>
           </w:tcPr>
           <w:p>
             <w:pPr>
@@ -1773,7 +1771,7 @@
         </w:trPr>
         <w:tc>
           <w:tcPr>
-            <w:tcW w:w="772" w:type="pct"/>
+            <w:tcW w:w="773" w:type="pct"/>
           </w:tcPr>
           <w:p>
             <w:pPr>
@@ -1790,287 +1788,7 @@
         </w:tc>
         <w:tc>
           <w:tcPr>
-            <w:tcW w:w="1017" w:type="pct"/>
-          </w:tcPr>
-          <w:p>
-            <w:pPr>
-              <w:pStyle w:val="Header"/>
-              <w:tabs>
-                <w:tab w:val="clear" w:pos="4320"/>
-                <w:tab w:val="clear" w:pos="8640"/>
-              </w:tabs>
-              <w:rPr>
-                <w:rFonts w:ascii="Arial" w:hAnsi="Arial" w:cs="Arial"/>
-              </w:rPr>
-            </w:pPr>
-          </w:p>
-        </w:tc>
-        <w:tc>
-          <w:tcPr>
-            <w:tcW w:w="3211" w:type="pct"/>
-          </w:tcPr>
-          <w:p>
-            <w:pPr>
-              <w:pStyle w:val="Header"/>
-              <w:tabs>
-                <w:tab w:val="clear" w:pos="4320"/>
-                <w:tab w:val="clear" w:pos="8640"/>
-              </w:tabs>
-              <w:rPr>
-                <w:rFonts w:ascii="Arial" w:hAnsi="Arial" w:cs="Arial"/>
-              </w:rPr>
-            </w:pPr>
-          </w:p>
-        </w:tc>
-      </w:tr>
-      <w:tr>
-        <w:trPr>
-          <w:trHeight w:val="441"/>
-        </w:trPr>
-        <w:tc>
-          <w:tcPr>
-            <w:tcW w:w="772" w:type="pct"/>
-          </w:tcPr>
-          <w:p>
-            <w:pPr>
-              <w:pStyle w:val="Header"/>
-              <w:tabs>
-                <w:tab w:val="clear" w:pos="4320"/>
-                <w:tab w:val="clear" w:pos="8640"/>
-              </w:tabs>
-              <w:rPr>
-                <w:rFonts w:ascii="Arial" w:hAnsi="Arial" w:cs="Arial"/>
-              </w:rPr>
-            </w:pPr>
-          </w:p>
-        </w:tc>
-        <w:tc>
-          <w:tcPr>
-            <w:tcW w:w="1017" w:type="pct"/>
-          </w:tcPr>
-          <w:p>
-            <w:pPr>
-              <w:pStyle w:val="Header"/>
-              <w:tabs>
-                <w:tab w:val="clear" w:pos="4320"/>
-                <w:tab w:val="clear" w:pos="8640"/>
-              </w:tabs>
-              <w:rPr>
-                <w:rFonts w:ascii="Arial" w:hAnsi="Arial" w:cs="Arial"/>
-              </w:rPr>
-            </w:pPr>
-          </w:p>
-        </w:tc>
-        <w:tc>
-          <w:tcPr>
-            <w:tcW w:w="3211" w:type="pct"/>
-          </w:tcPr>
-          <w:p>
-            <w:pPr>
-              <w:pStyle w:val="Header"/>
-              <w:tabs>
-                <w:tab w:val="clear" w:pos="4320"/>
-                <w:tab w:val="clear" w:pos="8640"/>
-              </w:tabs>
-              <w:rPr>
-                <w:rFonts w:ascii="Arial" w:hAnsi="Arial" w:cs="Arial"/>
-              </w:rPr>
-            </w:pPr>
-          </w:p>
-        </w:tc>
-      </w:tr>
-      <w:tr>
-        <w:trPr>
-          <w:trHeight w:val="441"/>
-        </w:trPr>
-        <w:tc>
-          <w:tcPr>
-            <w:tcW w:w="772" w:type="pct"/>
-          </w:tcPr>
-          <w:p>
-            <w:pPr>
-              <w:pStyle w:val="Header"/>
-              <w:tabs>
-                <w:tab w:val="clear" w:pos="4320"/>
-                <w:tab w:val="clear" w:pos="8640"/>
-              </w:tabs>
-              <w:rPr>
-                <w:rFonts w:ascii="Arial" w:hAnsi="Arial" w:cs="Arial"/>
-              </w:rPr>
-            </w:pPr>
-          </w:p>
-        </w:tc>
-        <w:tc>
-          <w:tcPr>
-            <w:tcW w:w="1017" w:type="pct"/>
-          </w:tcPr>
-          <w:p>
-            <w:pPr>
-              <w:pStyle w:val="Header"/>
-              <w:tabs>
-                <w:tab w:val="clear" w:pos="4320"/>
-                <w:tab w:val="clear" w:pos="8640"/>
-              </w:tabs>
-              <w:rPr>
-                <w:rFonts w:ascii="Arial" w:hAnsi="Arial" w:cs="Arial"/>
-              </w:rPr>
-            </w:pPr>
-          </w:p>
-        </w:tc>
-        <w:tc>
-          <w:tcPr>
-            <w:tcW w:w="3211" w:type="pct"/>
-          </w:tcPr>
-          <w:p>
-            <w:pPr>
-              <w:pStyle w:val="Header"/>
-              <w:tabs>
-                <w:tab w:val="clear" w:pos="4320"/>
-                <w:tab w:val="clear" w:pos="8640"/>
-              </w:tabs>
-              <w:rPr>
-                <w:rFonts w:ascii="Arial" w:hAnsi="Arial" w:cs="Arial"/>
-              </w:rPr>
-            </w:pPr>
-          </w:p>
-        </w:tc>
-      </w:tr>
-      <w:tr>
-        <w:trPr>
-          <w:trHeight w:val="441"/>
-        </w:trPr>
-        <w:tc>
-          <w:tcPr>
-            <w:tcW w:w="772" w:type="pct"/>
-          </w:tcPr>
-          <w:p>
-            <w:pPr>
-              <w:pStyle w:val="Header"/>
-              <w:tabs>
-                <w:tab w:val="clear" w:pos="4320"/>
-                <w:tab w:val="clear" w:pos="8640"/>
-              </w:tabs>
-              <w:rPr>
-                <w:rFonts w:ascii="Arial" w:hAnsi="Arial" w:cs="Arial"/>
-              </w:rPr>
-            </w:pPr>
-          </w:p>
-        </w:tc>
-        <w:tc>
-          <w:tcPr>
-            <w:tcW w:w="1017" w:type="pct"/>
-          </w:tcPr>
-          <w:p>
-            <w:pPr>
-              <w:pStyle w:val="Header"/>
-              <w:tabs>
-                <w:tab w:val="clear" w:pos="4320"/>
-                <w:tab w:val="clear" w:pos="8640"/>
-              </w:tabs>
-              <w:rPr>
-                <w:rFonts w:ascii="Arial" w:hAnsi="Arial" w:cs="Arial"/>
-              </w:rPr>
-            </w:pPr>
-          </w:p>
-        </w:tc>
-        <w:tc>
-          <w:tcPr>
-            <w:tcW w:w="3211" w:type="pct"/>
-          </w:tcPr>
-          <w:p>
-            <w:pPr>
-              <w:pStyle w:val="Header"/>
-              <w:tabs>
-                <w:tab w:val="clear" w:pos="4320"/>
-                <w:tab w:val="clear" w:pos="8640"/>
-              </w:tabs>
-              <w:rPr>
-                <w:rFonts w:ascii="Arial" w:hAnsi="Arial" w:cs="Arial"/>
-              </w:rPr>
-            </w:pPr>
-          </w:p>
-        </w:tc>
-      </w:tr>
-      <w:tr>
-        <w:trPr>
-          <w:trHeight w:val="441"/>
-        </w:trPr>
-        <w:tc>
-          <w:tcPr>
-            <w:tcW w:w="772" w:type="pct"/>
-          </w:tcPr>
-          <w:p>
-            <w:pPr>
-              <w:pStyle w:val="Header"/>
-              <w:tabs>
-                <w:tab w:val="clear" w:pos="4320"/>
-                <w:tab w:val="clear" w:pos="8640"/>
-              </w:tabs>
-              <w:rPr>
-                <w:rFonts w:ascii="Arial" w:hAnsi="Arial" w:cs="Arial"/>
-              </w:rPr>
-            </w:pPr>
-          </w:p>
-        </w:tc>
-        <w:tc>
-          <w:tcPr>
-            <w:tcW w:w="1017" w:type="pct"/>
-          </w:tcPr>
-          <w:p>
-            <w:pPr>
-              <w:pStyle w:val="Header"/>
-              <w:tabs>
-                <w:tab w:val="clear" w:pos="4320"/>
-                <w:tab w:val="clear" w:pos="8640"/>
-              </w:tabs>
-              <w:rPr>
-                <w:rFonts w:ascii="Arial" w:hAnsi="Arial" w:cs="Arial"/>
-              </w:rPr>
-            </w:pPr>
-          </w:p>
-        </w:tc>
-        <w:tc>
-          <w:tcPr>
-            <w:tcW w:w="3211" w:type="pct"/>
-          </w:tcPr>
-          <w:p>
-            <w:pPr>
-              <w:pStyle w:val="Header"/>
-              <w:tabs>
-                <w:tab w:val="clear" w:pos="4320"/>
-                <w:tab w:val="clear" w:pos="8640"/>
-              </w:tabs>
-              <w:rPr>
-                <w:rFonts w:ascii="Arial" w:hAnsi="Arial" w:cs="Arial"/>
-              </w:rPr>
-            </w:pPr>
-          </w:p>
-        </w:tc>
-      </w:tr>
-      <w:tr>
-        <w:trPr>
-          <w:trHeight w:val="441"/>
-        </w:trPr>
-        <w:tc>
-          <w:tcPr>
-            <w:tcW w:w="772" w:type="pct"/>
-          </w:tcPr>
-          <w:p>
-            <w:pPr>
-              <w:pStyle w:val="Header"/>
-              <w:tabs>
-                <w:tab w:val="clear" w:pos="4320"/>
-                <w:tab w:val="clear" w:pos="8640"/>
-              </w:tabs>
-              <w:rPr>
-                <w:rFonts w:ascii="Arial" w:hAnsi="Arial" w:cs="Arial"/>
-              </w:rPr>
-            </w:pPr>
-          </w:p>
-        </w:tc>
-        <w:tc>
-          <w:tcPr>
-            <w:tcW w:w="1017" w:type="pct"/>
+            <w:tcW w:w="1016" w:type="pct"/>
           </w:tcPr>
           <w:p>
             <w:pPr>
@@ -2130,18 +1848,6 @@
     </w:p>
     <w:p>
       <w:pPr>
-        <w:pStyle w:val="Header"/>
-        <w:tabs>
-          <w:tab w:val="clear" w:pos="4320"/>
-          <w:tab w:val="clear" w:pos="8640"/>
-        </w:tabs>
-        <w:rPr>
-          <w:rFonts w:ascii="Arial" w:hAnsi="Arial" w:cs="Arial"/>
-        </w:rPr>
-      </w:pPr>
-    </w:p>
-    <w:p>
-      <w:pPr>
         <w:rPr>
           <w:rFonts w:ascii="Arial" w:hAnsi="Arial" w:cs="Arial"/>
           <w:b/>
@@ -2248,12 +1954,13 @@
           <w:tab w:val="right" w:leader="dot" w:pos="8630"/>
         </w:tabs>
         <w:rPr>
-          <w:rFonts w:ascii="Times New Roman" w:hAnsi="Times New Roman"/>
+          <w:rFonts w:asciiTheme="minorHAnsi" w:eastAsiaTheme="minorEastAsia" w:hAnsiTheme="minorHAnsi" w:cstheme="minorBidi"/>
           <w:b w:val="0"/>
           <w:bCs w:val="0"/>
           <w:caps w:val="0"/>
           <w:noProof/>
-          <w:szCs w:val="24"/>
+          <w:sz w:val="22"/>
+          <w:szCs w:val="22"/>
         </w:rPr>
       </w:pPr>
       <w:r>
@@ -2265,7 +1972,7 @@
       <w:r>
         <w:fldChar w:fldCharType="separate"/>
       </w:r>
-      <w:hyperlink w:anchor="_Toc199052960" w:history="1">
+      <w:hyperlink w:anchor="_Toc413399129" w:history="1">
         <w:r>
           <w:rPr>
             <w:rStyle w:val="Hyperlink"/>
@@ -2275,12 +1982,13 @@
         </w:r>
         <w:r>
           <w:rPr>
-            <w:rFonts w:ascii="Times New Roman" w:hAnsi="Times New Roman"/>
+            <w:rFonts w:asciiTheme="minorHAnsi" w:eastAsiaTheme="minorEastAsia" w:hAnsiTheme="minorHAnsi" w:cstheme="minorBidi"/>
             <w:b w:val="0"/>
             <w:bCs w:val="0"/>
             <w:caps w:val="0"/>
             <w:noProof/>
-            <w:szCs w:val="24"/>
+            <w:sz w:val="22"/>
+            <w:szCs w:val="22"/>
           </w:rPr>
           <w:tab/>
         </w:r>
@@ -2310,7 +2018,7 @@
             <w:noProof/>
             <w:webHidden/>
           </w:rPr>
-          <w:instrText xml:space="preserve"> PAGEREF _Toc199052960 \h </w:instrText>
+          <w:instrText xml:space="preserve"> PAGEREF _Toc413399129 \h </w:instrText>
         </w:r>
         <w:r>
           <w:rPr>
@@ -2330,7 +2038,7 @@
             <w:noProof/>
             <w:webHidden/>
           </w:rPr>
-          <w:t>4</w:t>
+          <w:t>5</w:t>
         </w:r>
         <w:r>
           <w:rPr>
@@ -2349,13 +2057,15 @@
           <w:tab w:val="right" w:leader="dot" w:pos="8630"/>
         </w:tabs>
         <w:rPr>
-          <w:rFonts w:ascii="Times New Roman" w:hAnsi="Times New Roman"/>
+          <w:rFonts w:asciiTheme="minorHAnsi" w:eastAsiaTheme="minorEastAsia" w:hAnsiTheme="minorHAnsi" w:cstheme="minorBidi"/>
           <w:b w:val="0"/>
           <w:bCs w:val="0"/>
           <w:noProof/>
-        </w:rPr>
-      </w:pPr>
-      <w:hyperlink w:anchor="_Toc199052961" w:history="1">
+          <w:sz w:val="22"/>
+          <w:szCs w:val="22"/>
+        </w:rPr>
+      </w:pPr>
+      <w:hyperlink w:anchor="_Toc413399130" w:history="1">
         <w:r>
           <w:rPr>
             <w:rStyle w:val="Hyperlink"/>
@@ -2365,10 +2075,12 @@
         </w:r>
         <w:r>
           <w:rPr>
-            <w:rFonts w:ascii="Times New Roman" w:hAnsi="Times New Roman"/>
+            <w:rFonts w:asciiTheme="minorHAnsi" w:eastAsiaTheme="minorEastAsia" w:hAnsiTheme="minorHAnsi" w:cstheme="minorBidi"/>
             <w:b w:val="0"/>
             <w:bCs w:val="0"/>
             <w:noProof/>
+            <w:sz w:val="22"/>
+            <w:szCs w:val="22"/>
           </w:rPr>
           <w:tab/>
         </w:r>
@@ -2398,7 +2110,7 @@
             <w:noProof/>
             <w:webHidden/>
           </w:rPr>
-          <w:instrText xml:space="preserve"> PAGEREF _Toc199052961 \h </w:instrText>
+          <w:instrText xml:space="preserve"> PAGEREF _Toc413399130 \h </w:instrText>
         </w:r>
         <w:r>
           <w:rPr>
@@ -2418,7 +2130,7 @@
             <w:noProof/>
             <w:webHidden/>
           </w:rPr>
-          <w:t>4</w:t>
+          <w:t>5</w:t>
         </w:r>
         <w:r>
           <w:rPr>
@@ -2437,13 +2149,15 @@
           <w:tab w:val="right" w:leader="dot" w:pos="8630"/>
         </w:tabs>
         <w:rPr>
-          <w:rFonts w:ascii="Times New Roman" w:hAnsi="Times New Roman"/>
+          <w:rFonts w:asciiTheme="minorHAnsi" w:eastAsiaTheme="minorEastAsia" w:hAnsiTheme="minorHAnsi" w:cstheme="minorBidi"/>
           <w:b w:val="0"/>
           <w:bCs w:val="0"/>
           <w:noProof/>
-        </w:rPr>
-      </w:pPr>
-      <w:hyperlink w:anchor="_Toc199052962" w:history="1">
+          <w:sz w:val="22"/>
+          <w:szCs w:val="22"/>
+        </w:rPr>
+      </w:pPr>
+      <w:hyperlink w:anchor="_Toc413399131" w:history="1">
         <w:r>
           <w:rPr>
             <w:rStyle w:val="Hyperlink"/>
@@ -2453,10 +2167,12 @@
         </w:r>
         <w:r>
           <w:rPr>
-            <w:rFonts w:ascii="Times New Roman" w:hAnsi="Times New Roman"/>
+            <w:rFonts w:asciiTheme="minorHAnsi" w:eastAsiaTheme="minorEastAsia" w:hAnsiTheme="minorHAnsi" w:cstheme="minorBidi"/>
             <w:b w:val="0"/>
             <w:bCs w:val="0"/>
             <w:noProof/>
+            <w:sz w:val="22"/>
+            <w:szCs w:val="22"/>
           </w:rPr>
           <w:tab/>
         </w:r>
@@ -2486,7 +2202,7 @@
             <w:noProof/>
             <w:webHidden/>
           </w:rPr>
-          <w:instrText xml:space="preserve"> PAGEREF _Toc199052962 \h </w:instrText>
+          <w:instrText xml:space="preserve"> PAGEREF _Toc413399131 \h </w:instrText>
         </w:r>
         <w:r>
           <w:rPr>
@@ -2506,7 +2222,7 @@
             <w:noProof/>
             <w:webHidden/>
           </w:rPr>
-          <w:t>4</w:t>
+          <w:t>5</w:t>
         </w:r>
         <w:r>
           <w:rPr>
@@ -2525,13 +2241,15 @@
           <w:tab w:val="right" w:leader="dot" w:pos="8630"/>
         </w:tabs>
         <w:rPr>
-          <w:rFonts w:ascii="Times New Roman" w:hAnsi="Times New Roman"/>
+          <w:rFonts w:asciiTheme="minorHAnsi" w:eastAsiaTheme="minorEastAsia" w:hAnsiTheme="minorHAnsi" w:cstheme="minorBidi"/>
           <w:b w:val="0"/>
           <w:bCs w:val="0"/>
           <w:noProof/>
-        </w:rPr>
-      </w:pPr>
-      <w:hyperlink w:anchor="_Toc199052963" w:history="1">
+          <w:sz w:val="22"/>
+          <w:szCs w:val="22"/>
+        </w:rPr>
+      </w:pPr>
+      <w:hyperlink w:anchor="_Toc413399132" w:history="1">
         <w:r>
           <w:rPr>
             <w:rStyle w:val="Hyperlink"/>
@@ -2541,10 +2259,12 @@
         </w:r>
         <w:r>
           <w:rPr>
-            <w:rFonts w:ascii="Times New Roman" w:hAnsi="Times New Roman"/>
+            <w:rFonts w:asciiTheme="minorHAnsi" w:eastAsiaTheme="minorEastAsia" w:hAnsiTheme="minorHAnsi" w:cstheme="minorBidi"/>
             <w:b w:val="0"/>
             <w:bCs w:val="0"/>
             <w:noProof/>
+            <w:sz w:val="22"/>
+            <w:szCs w:val="22"/>
           </w:rPr>
           <w:tab/>
         </w:r>
@@ -2574,7 +2294,7 @@
             <w:noProof/>
             <w:webHidden/>
           </w:rPr>
-          <w:instrText xml:space="preserve"> PAGEREF _Toc199052963 \h </w:instrText>
+          <w:instrText xml:space="preserve"> PAGEREF _Toc413399132 \h </w:instrText>
         </w:r>
         <w:r>
           <w:rPr>
@@ -2613,13 +2333,15 @@
           <w:tab w:val="right" w:leader="dot" w:pos="8630"/>
         </w:tabs>
         <w:rPr>
-          <w:rFonts w:ascii="Times New Roman" w:hAnsi="Times New Roman"/>
+          <w:rFonts w:asciiTheme="minorHAnsi" w:eastAsiaTheme="minorEastAsia" w:hAnsiTheme="minorHAnsi" w:cstheme="minorBidi"/>
           <w:b w:val="0"/>
           <w:bCs w:val="0"/>
           <w:noProof/>
-        </w:rPr>
-      </w:pPr>
-      <w:hyperlink w:anchor="_Toc199052964" w:history="1">
+          <w:sz w:val="22"/>
+          <w:szCs w:val="22"/>
+        </w:rPr>
+      </w:pPr>
+      <w:hyperlink w:anchor="_Toc413399133" w:history="1">
         <w:r>
           <w:rPr>
             <w:rStyle w:val="Hyperlink"/>
@@ -2629,10 +2351,12 @@
         </w:r>
         <w:r>
           <w:rPr>
-            <w:rFonts w:ascii="Times New Roman" w:hAnsi="Times New Roman"/>
+            <w:rFonts w:asciiTheme="minorHAnsi" w:eastAsiaTheme="minorEastAsia" w:hAnsiTheme="minorHAnsi" w:cstheme="minorBidi"/>
             <w:b w:val="0"/>
             <w:bCs w:val="0"/>
             <w:noProof/>
+            <w:sz w:val="22"/>
+            <w:szCs w:val="22"/>
           </w:rPr>
           <w:tab/>
         </w:r>
@@ -2662,7 +2386,7 @@
             <w:noProof/>
             <w:webHidden/>
           </w:rPr>
-          <w:instrText xml:space="preserve"> PAGEREF _Toc199052964 \h </w:instrText>
+          <w:instrText xml:space="preserve"> PAGEREF _Toc413399133 \h </w:instrText>
         </w:r>
         <w:r>
           <w:rPr>
@@ -2682,7 +2406,7 @@
             <w:noProof/>
             <w:webHidden/>
           </w:rPr>
-          <w:t>5</w:t>
+          <w:t>6</w:t>
         </w:r>
         <w:r>
           <w:rPr>
@@ -2701,13 +2425,15 @@
           <w:tab w:val="right" w:leader="dot" w:pos="8630"/>
         </w:tabs>
         <w:rPr>
-          <w:rFonts w:ascii="Times New Roman" w:hAnsi="Times New Roman"/>
+          <w:rFonts w:asciiTheme="minorHAnsi" w:eastAsiaTheme="minorEastAsia" w:hAnsiTheme="minorHAnsi" w:cstheme="minorBidi"/>
           <w:b w:val="0"/>
           <w:bCs w:val="0"/>
           <w:noProof/>
-        </w:rPr>
-      </w:pPr>
-      <w:hyperlink w:anchor="_Toc199052965" w:history="1">
+          <w:sz w:val="22"/>
+          <w:szCs w:val="22"/>
+        </w:rPr>
+      </w:pPr>
+      <w:hyperlink w:anchor="_Toc413399134" w:history="1">
         <w:r>
           <w:rPr>
             <w:rStyle w:val="Hyperlink"/>
@@ -2717,10 +2443,12 @@
         </w:r>
         <w:r>
           <w:rPr>
-            <w:rFonts w:ascii="Times New Roman" w:hAnsi="Times New Roman"/>
+            <w:rFonts w:asciiTheme="minorHAnsi" w:eastAsiaTheme="minorEastAsia" w:hAnsiTheme="minorHAnsi" w:cstheme="minorBidi"/>
             <w:b w:val="0"/>
             <w:bCs w:val="0"/>
             <w:noProof/>
+            <w:sz w:val="22"/>
+            <w:szCs w:val="22"/>
           </w:rPr>
           <w:tab/>
         </w:r>
@@ -2750,7 +2478,7 @@
             <w:noProof/>
             <w:webHidden/>
           </w:rPr>
-          <w:instrText xml:space="preserve"> PAGEREF _Toc199052965 \h </w:instrText>
+          <w:instrText xml:space="preserve"> PAGEREF _Toc413399134 \h </w:instrText>
         </w:r>
         <w:r>
           <w:rPr>
@@ -2789,13 +2517,15 @@
           <w:tab w:val="right" w:leader="dot" w:pos="8630"/>
         </w:tabs>
         <w:rPr>
-          <w:rFonts w:ascii="Times New Roman" w:hAnsi="Times New Roman"/>
+          <w:rFonts w:asciiTheme="minorHAnsi" w:eastAsiaTheme="minorEastAsia" w:hAnsiTheme="minorHAnsi" w:cstheme="minorBidi"/>
           <w:b w:val="0"/>
           <w:bCs w:val="0"/>
           <w:noProof/>
-        </w:rPr>
-      </w:pPr>
-      <w:hyperlink w:anchor="_Toc199052966" w:history="1">
+          <w:sz w:val="22"/>
+          <w:szCs w:val="22"/>
+        </w:rPr>
+      </w:pPr>
+      <w:hyperlink w:anchor="_Toc413399135" w:history="1">
         <w:r>
           <w:rPr>
             <w:rStyle w:val="Hyperlink"/>
@@ -2805,10 +2535,12 @@
         </w:r>
         <w:r>
           <w:rPr>
-            <w:rFonts w:ascii="Times New Roman" w:hAnsi="Times New Roman"/>
+            <w:rFonts w:asciiTheme="minorHAnsi" w:eastAsiaTheme="minorEastAsia" w:hAnsiTheme="minorHAnsi" w:cstheme="minorBidi"/>
             <w:b w:val="0"/>
             <w:bCs w:val="0"/>
             <w:noProof/>
+            <w:sz w:val="22"/>
+            <w:szCs w:val="22"/>
           </w:rPr>
           <w:tab/>
         </w:r>
@@ -2838,7 +2570,7 @@
             <w:noProof/>
             <w:webHidden/>
           </w:rPr>
-          <w:instrText xml:space="preserve"> PAGEREF _Toc199052966 \h </w:instrText>
+          <w:instrText xml:space="preserve"> PAGEREF _Toc413399135 \h </w:instrText>
         </w:r>
         <w:r>
           <w:rPr>
@@ -2877,13 +2609,15 @@
           <w:tab w:val="right" w:leader="dot" w:pos="8630"/>
         </w:tabs>
         <w:rPr>
-          <w:rFonts w:ascii="Times New Roman" w:hAnsi="Times New Roman"/>
+          <w:rFonts w:asciiTheme="minorHAnsi" w:eastAsiaTheme="minorEastAsia" w:hAnsiTheme="minorHAnsi" w:cstheme="minorBidi"/>
           <w:b w:val="0"/>
           <w:bCs w:val="0"/>
           <w:noProof/>
-        </w:rPr>
-      </w:pPr>
-      <w:hyperlink w:anchor="_Toc199052967" w:history="1">
+          <w:sz w:val="22"/>
+          <w:szCs w:val="22"/>
+        </w:rPr>
+      </w:pPr>
+      <w:hyperlink w:anchor="_Toc413399136" w:history="1">
         <w:r>
           <w:rPr>
             <w:rStyle w:val="Hyperlink"/>
@@ -2893,10 +2627,12 @@
         </w:r>
         <w:r>
           <w:rPr>
-            <w:rFonts w:ascii="Times New Roman" w:hAnsi="Times New Roman"/>
+            <w:rFonts w:asciiTheme="minorHAnsi" w:eastAsiaTheme="minorEastAsia" w:hAnsiTheme="minorHAnsi" w:cstheme="minorBidi"/>
             <w:b w:val="0"/>
             <w:bCs w:val="0"/>
             <w:noProof/>
+            <w:sz w:val="22"/>
+            <w:szCs w:val="22"/>
           </w:rPr>
           <w:tab/>
         </w:r>
@@ -2926,7 +2662,7 @@
             <w:noProof/>
             <w:webHidden/>
           </w:rPr>
-          <w:instrText xml:space="preserve"> PAGEREF _Toc199052967 \h </w:instrText>
+          <w:instrText xml:space="preserve"> PAGEREF _Toc413399136 \h </w:instrText>
         </w:r>
         <w:r>
           <w:rPr>
@@ -2965,13 +2701,15 @@
           <w:tab w:val="right" w:leader="dot" w:pos="8630"/>
         </w:tabs>
         <w:rPr>
-          <w:rFonts w:ascii="Times New Roman" w:hAnsi="Times New Roman"/>
+          <w:rFonts w:asciiTheme="minorHAnsi" w:eastAsiaTheme="minorEastAsia" w:hAnsiTheme="minorHAnsi" w:cstheme="minorBidi"/>
           <w:b w:val="0"/>
           <w:bCs w:val="0"/>
           <w:noProof/>
-        </w:rPr>
-      </w:pPr>
-      <w:hyperlink w:anchor="_Toc199052968" w:history="1">
+          <w:sz w:val="22"/>
+          <w:szCs w:val="22"/>
+        </w:rPr>
+      </w:pPr>
+      <w:hyperlink w:anchor="_Toc413399137" w:history="1">
         <w:r>
           <w:rPr>
             <w:rStyle w:val="Hyperlink"/>
@@ -2981,10 +2719,12 @@
         </w:r>
         <w:r>
           <w:rPr>
-            <w:rFonts w:ascii="Times New Roman" w:hAnsi="Times New Roman"/>
+            <w:rFonts w:asciiTheme="minorHAnsi" w:eastAsiaTheme="minorEastAsia" w:hAnsiTheme="minorHAnsi" w:cstheme="minorBidi"/>
             <w:b w:val="0"/>
             <w:bCs w:val="0"/>
             <w:noProof/>
+            <w:sz w:val="22"/>
+            <w:szCs w:val="22"/>
           </w:rPr>
           <w:tab/>
         </w:r>
@@ -3014,7 +2754,7 @@
             <w:noProof/>
             <w:webHidden/>
           </w:rPr>
-          <w:instrText xml:space="preserve"> PAGEREF _Toc199052968 \h </w:instrText>
+          <w:instrText xml:space="preserve"> PAGEREF _Toc413399137 \h </w:instrText>
         </w:r>
         <w:r>
           <w:rPr>
@@ -3034,7 +2774,7 @@
             <w:noProof/>
             <w:webHidden/>
           </w:rPr>
-          <w:t>6</w:t>
+          <w:t>7</w:t>
         </w:r>
         <w:r>
           <w:rPr>
@@ -3053,15 +2793,16 @@
           <w:tab w:val="right" w:leader="dot" w:pos="8630"/>
         </w:tabs>
         <w:rPr>
-          <w:rFonts w:ascii="Times New Roman" w:hAnsi="Times New Roman"/>
+          <w:rFonts w:asciiTheme="minorHAnsi" w:eastAsiaTheme="minorEastAsia" w:hAnsiTheme="minorHAnsi" w:cstheme="minorBidi"/>
           <w:b w:val="0"/>
           <w:bCs w:val="0"/>
           <w:caps w:val="0"/>
           <w:noProof/>
-          <w:szCs w:val="24"/>
-        </w:rPr>
-      </w:pPr>
-      <w:hyperlink w:anchor="_Toc199052969" w:history="1">
+          <w:sz w:val="22"/>
+          <w:szCs w:val="22"/>
+        </w:rPr>
+      </w:pPr>
+      <w:hyperlink w:anchor="_Toc413399138" w:history="1">
         <w:r>
           <w:rPr>
             <w:rStyle w:val="Hyperlink"/>
@@ -3071,12 +2812,13 @@
         </w:r>
         <w:r>
           <w:rPr>
-            <w:rFonts w:ascii="Times New Roman" w:hAnsi="Times New Roman"/>
+            <w:rFonts w:asciiTheme="minorHAnsi" w:eastAsiaTheme="minorEastAsia" w:hAnsiTheme="minorHAnsi" w:cstheme="minorBidi"/>
             <w:b w:val="0"/>
             <w:bCs w:val="0"/>
             <w:caps w:val="0"/>
             <w:noProof/>
-            <w:szCs w:val="24"/>
+            <w:sz w:val="22"/>
+            <w:szCs w:val="22"/>
           </w:rPr>
           <w:tab/>
         </w:r>
@@ -3106,7 +2848,7 @@
             <w:noProof/>
             <w:webHidden/>
           </w:rPr>
-          <w:instrText xml:space="preserve"> PAGEREF _Toc199052969 \h </w:instrText>
+          <w:instrText xml:space="preserve"> PAGEREF _Toc413399138 \h </w:instrText>
         </w:r>
         <w:r>
           <w:rPr>
@@ -3126,7 +2868,7 @@
             <w:noProof/>
             <w:webHidden/>
           </w:rPr>
-          <w:t>6</w:t>
+          <w:t>7</w:t>
         </w:r>
         <w:r>
           <w:rPr>
@@ -3145,13 +2887,15 @@
           <w:tab w:val="right" w:leader="dot" w:pos="8630"/>
         </w:tabs>
         <w:rPr>
-          <w:rFonts w:ascii="Times New Roman" w:hAnsi="Times New Roman"/>
+          <w:rFonts w:asciiTheme="minorHAnsi" w:eastAsiaTheme="minorEastAsia" w:hAnsiTheme="minorHAnsi" w:cstheme="minorBidi"/>
           <w:b w:val="0"/>
           <w:bCs w:val="0"/>
           <w:noProof/>
-        </w:rPr>
-      </w:pPr>
-      <w:hyperlink w:anchor="_Toc199052970" w:history="1">
+          <w:sz w:val="22"/>
+          <w:szCs w:val="22"/>
+        </w:rPr>
+      </w:pPr>
+      <w:hyperlink w:anchor="_Toc413399139" w:history="1">
         <w:r>
           <w:rPr>
             <w:rStyle w:val="Hyperlink"/>
@@ -3161,10 +2905,12 @@
         </w:r>
         <w:r>
           <w:rPr>
-            <w:rFonts w:ascii="Times New Roman" w:hAnsi="Times New Roman"/>
+            <w:rFonts w:asciiTheme="minorHAnsi" w:eastAsiaTheme="minorEastAsia" w:hAnsiTheme="minorHAnsi" w:cstheme="minorBidi"/>
             <w:b w:val="0"/>
             <w:bCs w:val="0"/>
             <w:noProof/>
+            <w:sz w:val="22"/>
+            <w:szCs w:val="22"/>
           </w:rPr>
           <w:tab/>
         </w:r>
@@ -3194,7 +2940,7 @@
             <w:noProof/>
             <w:webHidden/>
           </w:rPr>
-          <w:instrText xml:space="preserve"> PAGEREF _Toc199052970 \h </w:instrText>
+          <w:instrText xml:space="preserve"> PAGEREF _Toc413399139 \h </w:instrText>
         </w:r>
         <w:r>
           <w:rPr>
@@ -3214,7 +2960,7 @@
             <w:noProof/>
             <w:webHidden/>
           </w:rPr>
-          <w:t>6</w:t>
+          <w:t>7</w:t>
         </w:r>
         <w:r>
           <w:rPr>
@@ -3233,13 +2979,15 @@
           <w:tab w:val="right" w:leader="dot" w:pos="8630"/>
         </w:tabs>
         <w:rPr>
-          <w:rFonts w:ascii="Times New Roman" w:hAnsi="Times New Roman"/>
+          <w:rFonts w:asciiTheme="minorHAnsi" w:eastAsiaTheme="minorEastAsia" w:hAnsiTheme="minorHAnsi" w:cstheme="minorBidi"/>
           <w:b w:val="0"/>
           <w:bCs w:val="0"/>
           <w:noProof/>
-        </w:rPr>
-      </w:pPr>
-      <w:hyperlink w:anchor="_Toc199052971" w:history="1">
+          <w:sz w:val="22"/>
+          <w:szCs w:val="22"/>
+        </w:rPr>
+      </w:pPr>
+      <w:hyperlink w:anchor="_Toc413399140" w:history="1">
         <w:r>
           <w:rPr>
             <w:rStyle w:val="Hyperlink"/>
@@ -3249,10 +2997,12 @@
         </w:r>
         <w:r>
           <w:rPr>
-            <w:rFonts w:ascii="Times New Roman" w:hAnsi="Times New Roman"/>
+            <w:rFonts w:asciiTheme="minorHAnsi" w:eastAsiaTheme="minorEastAsia" w:hAnsiTheme="minorHAnsi" w:cstheme="minorBidi"/>
             <w:b w:val="0"/>
             <w:bCs w:val="0"/>
             <w:noProof/>
+            <w:sz w:val="22"/>
+            <w:szCs w:val="22"/>
           </w:rPr>
           <w:tab/>
         </w:r>
@@ -3282,7 +3032,7 @@
             <w:noProof/>
             <w:webHidden/>
           </w:rPr>
-          <w:instrText xml:space="preserve"> PAGEREF _Toc199052971 \h </w:instrText>
+          <w:instrText xml:space="preserve"> PAGEREF _Toc413399140 \h </w:instrText>
         </w:r>
         <w:r>
           <w:rPr>
@@ -3302,7 +3052,7 @@
             <w:noProof/>
             <w:webHidden/>
           </w:rPr>
-          <w:t>7</w:t>
+          <w:t>8</w:t>
         </w:r>
         <w:r>
           <w:rPr>
@@ -3321,13 +3071,15 @@
           <w:tab w:val="right" w:leader="dot" w:pos="8630"/>
         </w:tabs>
         <w:rPr>
-          <w:rFonts w:ascii="Times New Roman" w:hAnsi="Times New Roman"/>
+          <w:rFonts w:asciiTheme="minorHAnsi" w:eastAsiaTheme="minorEastAsia" w:hAnsiTheme="minorHAnsi" w:cstheme="minorBidi"/>
           <w:b w:val="0"/>
           <w:bCs w:val="0"/>
           <w:noProof/>
-        </w:rPr>
-      </w:pPr>
-      <w:hyperlink w:anchor="_Toc199052972" w:history="1">
+          <w:sz w:val="22"/>
+          <w:szCs w:val="22"/>
+        </w:rPr>
+      </w:pPr>
+      <w:hyperlink w:anchor="_Toc413399141" w:history="1">
         <w:r>
           <w:rPr>
             <w:rStyle w:val="Hyperlink"/>
@@ -3337,10 +3089,12 @@
         </w:r>
         <w:r>
           <w:rPr>
-            <w:rFonts w:ascii="Times New Roman" w:hAnsi="Times New Roman"/>
+            <w:rFonts w:asciiTheme="minorHAnsi" w:eastAsiaTheme="minorEastAsia" w:hAnsiTheme="minorHAnsi" w:cstheme="minorBidi"/>
             <w:b w:val="0"/>
             <w:bCs w:val="0"/>
             <w:noProof/>
+            <w:sz w:val="22"/>
+            <w:szCs w:val="22"/>
           </w:rPr>
           <w:tab/>
         </w:r>
@@ -3370,7 +3124,7 @@
             <w:noProof/>
             <w:webHidden/>
           </w:rPr>
-          <w:instrText xml:space="preserve"> PAGEREF _Toc199052972 \h </w:instrText>
+          <w:instrText xml:space="preserve"> PAGEREF _Toc413399141 \h </w:instrText>
         </w:r>
         <w:r>
           <w:rPr>
@@ -3390,7 +3144,7 @@
             <w:noProof/>
             <w:webHidden/>
           </w:rPr>
-          <w:t>7</w:t>
+          <w:t>8</w:t>
         </w:r>
         <w:r>
           <w:rPr>
@@ -3409,13 +3163,15 @@
           <w:tab w:val="right" w:leader="dot" w:pos="8630"/>
         </w:tabs>
         <w:rPr>
-          <w:rFonts w:ascii="Times New Roman" w:hAnsi="Times New Roman"/>
+          <w:rFonts w:asciiTheme="minorHAnsi" w:eastAsiaTheme="minorEastAsia" w:hAnsiTheme="minorHAnsi" w:cstheme="minorBidi"/>
           <w:b w:val="0"/>
           <w:bCs w:val="0"/>
           <w:noProof/>
-        </w:rPr>
-      </w:pPr>
-      <w:hyperlink w:anchor="_Toc199052973" w:history="1">
+          <w:sz w:val="22"/>
+          <w:szCs w:val="22"/>
+        </w:rPr>
+      </w:pPr>
+      <w:hyperlink w:anchor="_Toc413399142" w:history="1">
         <w:r>
           <w:rPr>
             <w:rStyle w:val="Hyperlink"/>
@@ -3425,10 +3181,12 @@
         </w:r>
         <w:r>
           <w:rPr>
-            <w:rFonts w:ascii="Times New Roman" w:hAnsi="Times New Roman"/>
+            <w:rFonts w:asciiTheme="minorHAnsi" w:eastAsiaTheme="minorEastAsia" w:hAnsiTheme="minorHAnsi" w:cstheme="minorBidi"/>
             <w:b w:val="0"/>
             <w:bCs w:val="0"/>
             <w:noProof/>
+            <w:sz w:val="22"/>
+            <w:szCs w:val="22"/>
           </w:rPr>
           <w:tab/>
         </w:r>
@@ -3458,7 +3216,7 @@
             <w:noProof/>
             <w:webHidden/>
           </w:rPr>
-          <w:instrText xml:space="preserve"> PAGEREF _Toc199052973 \h </w:instrText>
+          <w:instrText xml:space="preserve"> PAGEREF _Toc413399142 \h </w:instrText>
         </w:r>
         <w:r>
           <w:rPr>
@@ -3478,7 +3236,7 @@
             <w:noProof/>
             <w:webHidden/>
           </w:rPr>
-          <w:t>7</w:t>
+          <w:t>8</w:t>
         </w:r>
         <w:r>
           <w:rPr>
@@ -3497,15 +3255,16 @@
           <w:tab w:val="right" w:leader="dot" w:pos="8630"/>
         </w:tabs>
         <w:rPr>
-          <w:rFonts w:ascii="Times New Roman" w:hAnsi="Times New Roman"/>
+          <w:rFonts w:asciiTheme="minorHAnsi" w:eastAsiaTheme="minorEastAsia" w:hAnsiTheme="minorHAnsi" w:cstheme="minorBidi"/>
           <w:b w:val="0"/>
           <w:bCs w:val="0"/>
           <w:caps w:val="0"/>
           <w:noProof/>
-          <w:szCs w:val="24"/>
-        </w:rPr>
-      </w:pPr>
-      <w:hyperlink w:anchor="_Toc199052974" w:history="1">
+          <w:sz w:val="22"/>
+          <w:szCs w:val="22"/>
+        </w:rPr>
+      </w:pPr>
+      <w:hyperlink w:anchor="_Toc413399143" w:history="1">
         <w:r>
           <w:rPr>
             <w:rStyle w:val="Hyperlink"/>
@@ -3515,12 +3274,13 @@
         </w:r>
         <w:r>
           <w:rPr>
-            <w:rFonts w:ascii="Times New Roman" w:hAnsi="Times New Roman"/>
+            <w:rFonts w:asciiTheme="minorHAnsi" w:eastAsiaTheme="minorEastAsia" w:hAnsiTheme="minorHAnsi" w:cstheme="minorBidi"/>
             <w:b w:val="0"/>
             <w:bCs w:val="0"/>
             <w:caps w:val="0"/>
             <w:noProof/>
-            <w:szCs w:val="24"/>
+            <w:sz w:val="22"/>
+            <w:szCs w:val="22"/>
           </w:rPr>
           <w:tab/>
         </w:r>
@@ -3550,7 +3310,7 @@
             <w:noProof/>
             <w:webHidden/>
           </w:rPr>
-          <w:instrText xml:space="preserve"> PAGEREF _Toc199052974 \h </w:instrText>
+          <w:instrText xml:space="preserve"> PAGEREF _Toc413399143 \h </w:instrText>
         </w:r>
         <w:r>
           <w:rPr>
@@ -3570,7 +3330,7 @@
             <w:noProof/>
             <w:webHidden/>
           </w:rPr>
-          <w:t>7</w:t>
+          <w:t>9</w:t>
         </w:r>
         <w:r>
           <w:rPr>
@@ -3589,13 +3349,15 @@
           <w:tab w:val="right" w:leader="dot" w:pos="8630"/>
         </w:tabs>
         <w:rPr>
-          <w:rFonts w:ascii="Times New Roman" w:hAnsi="Times New Roman"/>
+          <w:rFonts w:asciiTheme="minorHAnsi" w:eastAsiaTheme="minorEastAsia" w:hAnsiTheme="minorHAnsi" w:cstheme="minorBidi"/>
           <w:b w:val="0"/>
           <w:bCs w:val="0"/>
           <w:noProof/>
-        </w:rPr>
-      </w:pPr>
-      <w:hyperlink w:anchor="_Toc199052975" w:history="1">
+          <w:sz w:val="22"/>
+          <w:szCs w:val="22"/>
+        </w:rPr>
+      </w:pPr>
+      <w:hyperlink w:anchor="_Toc413399144" w:history="1">
         <w:r>
           <w:rPr>
             <w:rStyle w:val="Hyperlink"/>
@@ -3605,10 +3367,12 @@
         </w:r>
         <w:r>
           <w:rPr>
-            <w:rFonts w:ascii="Times New Roman" w:hAnsi="Times New Roman"/>
+            <w:rFonts w:asciiTheme="minorHAnsi" w:eastAsiaTheme="minorEastAsia" w:hAnsiTheme="minorHAnsi" w:cstheme="minorBidi"/>
             <w:b w:val="0"/>
             <w:bCs w:val="0"/>
             <w:noProof/>
+            <w:sz w:val="22"/>
+            <w:szCs w:val="22"/>
           </w:rPr>
           <w:tab/>
         </w:r>
@@ -3617,7 +3381,7 @@
             <w:rStyle w:val="Hyperlink"/>
             <w:noProof/>
           </w:rPr>
-          <w:t>Activities and Tasks</w:t>
+          <w:t>Release Plan</w:t>
         </w:r>
         <w:r>
           <w:rPr>
@@ -3638,7 +3402,7 @@
             <w:noProof/>
             <w:webHidden/>
           </w:rPr>
-          <w:instrText xml:space="preserve"> PAGEREF _Toc199052975 \h </w:instrText>
+          <w:instrText xml:space="preserve"> PAGEREF _Toc413399144 \h </w:instrText>
         </w:r>
         <w:r>
           <w:rPr>
@@ -3658,7 +3422,7 @@
             <w:noProof/>
             <w:webHidden/>
           </w:rPr>
-          <w:t>7</w:t>
+          <w:t>9</w:t>
         </w:r>
         <w:r>
           <w:rPr>
@@ -3677,13 +3441,15 @@
           <w:tab w:val="right" w:leader="dot" w:pos="8630"/>
         </w:tabs>
         <w:rPr>
-          <w:rFonts w:ascii="Times New Roman" w:hAnsi="Times New Roman"/>
+          <w:rFonts w:asciiTheme="minorHAnsi" w:eastAsiaTheme="minorEastAsia" w:hAnsiTheme="minorHAnsi" w:cstheme="minorBidi"/>
           <w:b w:val="0"/>
           <w:bCs w:val="0"/>
           <w:noProof/>
-        </w:rPr>
-      </w:pPr>
-      <w:hyperlink w:anchor="_Toc199052976" w:history="1">
+          <w:sz w:val="22"/>
+          <w:szCs w:val="22"/>
+        </w:rPr>
+      </w:pPr>
+      <w:hyperlink w:anchor="_Toc413399145" w:history="1">
         <w:r>
           <w:rPr>
             <w:rStyle w:val="Hyperlink"/>
@@ -3693,10 +3459,12 @@
         </w:r>
         <w:r>
           <w:rPr>
-            <w:rFonts w:ascii="Times New Roman" w:hAnsi="Times New Roman"/>
+            <w:rFonts w:asciiTheme="minorHAnsi" w:eastAsiaTheme="minorEastAsia" w:hAnsiTheme="minorHAnsi" w:cstheme="minorBidi"/>
             <w:b w:val="0"/>
             <w:bCs w:val="0"/>
             <w:noProof/>
+            <w:sz w:val="22"/>
+            <w:szCs w:val="22"/>
           </w:rPr>
           <w:tab/>
         </w:r>
@@ -3705,7 +3473,7 @@
             <w:rStyle w:val="Hyperlink"/>
             <w:noProof/>
           </w:rPr>
-          <w:t>Release Plan</w:t>
+          <w:t>Iteration Plans</w:t>
         </w:r>
         <w:r>
           <w:rPr>
@@ -3726,7 +3494,7 @@
             <w:noProof/>
             <w:webHidden/>
           </w:rPr>
-          <w:instrText xml:space="preserve"> PAGEREF _Toc199052976 \h </w:instrText>
+          <w:instrText xml:space="preserve"> PAGEREF _Toc413399145 \h </w:instrText>
         </w:r>
         <w:r>
           <w:rPr>
@@ -3746,183 +3514,7 @@
             <w:noProof/>
             <w:webHidden/>
           </w:rPr>
-          <w:t>8</w:t>
-        </w:r>
-        <w:r>
-          <w:rPr>
-            <w:noProof/>
-            <w:webHidden/>
-          </w:rPr>
-          <w:fldChar w:fldCharType="end"/>
-        </w:r>
-      </w:hyperlink>
-    </w:p>
-    <w:p>
-      <w:pPr>
-        <w:pStyle w:val="TOC2"/>
-        <w:tabs>
-          <w:tab w:val="left" w:pos="720"/>
-          <w:tab w:val="right" w:leader="dot" w:pos="8630"/>
-        </w:tabs>
-        <w:rPr>
-          <w:rFonts w:ascii="Times New Roman" w:hAnsi="Times New Roman"/>
-          <w:b w:val="0"/>
-          <w:bCs w:val="0"/>
-          <w:noProof/>
-        </w:rPr>
-      </w:pPr>
-      <w:hyperlink w:anchor="_Toc199052977" w:history="1">
-        <w:r>
-          <w:rPr>
-            <w:rStyle w:val="Hyperlink"/>
-            <w:noProof/>
-          </w:rPr>
-          <w:t>3.3</w:t>
-        </w:r>
-        <w:r>
-          <w:rPr>
-            <w:rFonts w:ascii="Times New Roman" w:hAnsi="Times New Roman"/>
-            <w:b w:val="0"/>
-            <w:bCs w:val="0"/>
-            <w:noProof/>
-          </w:rPr>
-          <w:tab/>
-        </w:r>
-        <w:r>
-          <w:rPr>
-            <w:rStyle w:val="Hyperlink"/>
-            <w:noProof/>
-          </w:rPr>
-          <w:t>Iteration Plans</w:t>
-        </w:r>
-        <w:r>
-          <w:rPr>
-            <w:noProof/>
-            <w:webHidden/>
-          </w:rPr>
-          <w:tab/>
-        </w:r>
-        <w:r>
-          <w:rPr>
-            <w:noProof/>
-            <w:webHidden/>
-          </w:rPr>
-          <w:fldChar w:fldCharType="begin"/>
-        </w:r>
-        <w:r>
-          <w:rPr>
-            <w:noProof/>
-            <w:webHidden/>
-          </w:rPr>
-          <w:instrText xml:space="preserve"> PAGEREF _Toc199052977 \h </w:instrText>
-        </w:r>
-        <w:r>
-          <w:rPr>
-            <w:noProof/>
-            <w:webHidden/>
-          </w:rPr>
-        </w:r>
-        <w:r>
-          <w:rPr>
-            <w:noProof/>
-            <w:webHidden/>
-          </w:rPr>
-          <w:fldChar w:fldCharType="separate"/>
-        </w:r>
-        <w:r>
-          <w:rPr>
-            <w:noProof/>
-            <w:webHidden/>
-          </w:rPr>
-          <w:t>8</w:t>
-        </w:r>
-        <w:r>
-          <w:rPr>
-            <w:noProof/>
-            <w:webHidden/>
-          </w:rPr>
-          <w:fldChar w:fldCharType="end"/>
-        </w:r>
-      </w:hyperlink>
-    </w:p>
-    <w:p>
-      <w:pPr>
-        <w:pStyle w:val="TOC2"/>
-        <w:tabs>
-          <w:tab w:val="left" w:pos="720"/>
-          <w:tab w:val="right" w:leader="dot" w:pos="8630"/>
-        </w:tabs>
-        <w:rPr>
-          <w:rFonts w:ascii="Times New Roman" w:hAnsi="Times New Roman"/>
-          <w:b w:val="0"/>
-          <w:bCs w:val="0"/>
-          <w:noProof/>
-        </w:rPr>
-      </w:pPr>
-      <w:hyperlink w:anchor="_Toc199052978" w:history="1">
-        <w:r>
-          <w:rPr>
-            <w:rStyle w:val="Hyperlink"/>
-            <w:noProof/>
-          </w:rPr>
-          <w:t>3.4</w:t>
-        </w:r>
-        <w:r>
-          <w:rPr>
-            <w:rFonts w:ascii="Times New Roman" w:hAnsi="Times New Roman"/>
-            <w:b w:val="0"/>
-            <w:bCs w:val="0"/>
-            <w:noProof/>
-          </w:rPr>
-          <w:tab/>
-        </w:r>
-        <w:r>
-          <w:rPr>
-            <w:rStyle w:val="Hyperlink"/>
-            <w:noProof/>
-          </w:rPr>
-          <w:t>Budget</w:t>
-        </w:r>
-        <w:r>
-          <w:rPr>
-            <w:noProof/>
-            <w:webHidden/>
-          </w:rPr>
-          <w:tab/>
-        </w:r>
-        <w:r>
-          <w:rPr>
-            <w:noProof/>
-            <w:webHidden/>
-          </w:rPr>
-          <w:fldChar w:fldCharType="begin"/>
-        </w:r>
-        <w:r>
-          <w:rPr>
-            <w:noProof/>
-            <w:webHidden/>
-          </w:rPr>
-          <w:instrText xml:space="preserve"> PAGEREF _Toc199052978 \h </w:instrText>
-        </w:r>
-        <w:r>
-          <w:rPr>
-            <w:noProof/>
-            <w:webHidden/>
-          </w:rPr>
-        </w:r>
-        <w:r>
-          <w:rPr>
-            <w:noProof/>
-            <w:webHidden/>
-          </w:rPr>
-          <w:fldChar w:fldCharType="separate"/>
-        </w:r>
-        <w:r>
-          <w:rPr>
-            <w:noProof/>
-            <w:webHidden/>
-          </w:rPr>
-          <w:t>8</w:t>
+          <w:t>9</w:t>
         </w:r>
         <w:r>
           <w:rPr>
@@ -3941,15 +3533,16 @@
           <w:tab w:val="right" w:leader="dot" w:pos="8630"/>
         </w:tabs>
         <w:rPr>
-          <w:rFonts w:ascii="Times New Roman" w:hAnsi="Times New Roman"/>
+          <w:rFonts w:asciiTheme="minorHAnsi" w:eastAsiaTheme="minorEastAsia" w:hAnsiTheme="minorHAnsi" w:cstheme="minorBidi"/>
           <w:b w:val="0"/>
           <w:bCs w:val="0"/>
           <w:caps w:val="0"/>
           <w:noProof/>
-          <w:szCs w:val="24"/>
-        </w:rPr>
-      </w:pPr>
-      <w:hyperlink w:anchor="_Toc199052979" w:history="1">
+          <w:sz w:val="22"/>
+          <w:szCs w:val="22"/>
+        </w:rPr>
+      </w:pPr>
+      <w:hyperlink w:anchor="_Toc413399146" w:history="1">
         <w:r>
           <w:rPr>
             <w:rStyle w:val="Hyperlink"/>
@@ -3959,12 +3552,13 @@
         </w:r>
         <w:r>
           <w:rPr>
-            <w:rFonts w:ascii="Times New Roman" w:hAnsi="Times New Roman"/>
+            <w:rFonts w:asciiTheme="minorHAnsi" w:eastAsiaTheme="minorEastAsia" w:hAnsiTheme="minorHAnsi" w:cstheme="minorBidi"/>
             <w:b w:val="0"/>
             <w:bCs w:val="0"/>
             <w:caps w:val="0"/>
             <w:noProof/>
-            <w:szCs w:val="24"/>
+            <w:sz w:val="22"/>
+            <w:szCs w:val="22"/>
           </w:rPr>
           <w:tab/>
         </w:r>
@@ -3994,7 +3588,7 @@
             <w:noProof/>
             <w:webHidden/>
           </w:rPr>
-          <w:instrText xml:space="preserve"> PAGEREF _Toc199052979 \h </w:instrText>
+          <w:instrText xml:space="preserve"> PAGEREF _Toc413399146 \h </w:instrText>
         </w:r>
         <w:r>
           <w:rPr>
@@ -4014,7 +3608,7 @@
             <w:noProof/>
             <w:webHidden/>
           </w:rPr>
-          <w:t>8</w:t>
+          <w:t>9</w:t>
         </w:r>
         <w:r>
           <w:rPr>
@@ -4033,13 +3627,15 @@
           <w:tab w:val="right" w:leader="dot" w:pos="8630"/>
         </w:tabs>
         <w:rPr>
-          <w:rFonts w:ascii="Times New Roman" w:hAnsi="Times New Roman"/>
+          <w:rFonts w:asciiTheme="minorHAnsi" w:eastAsiaTheme="minorEastAsia" w:hAnsiTheme="minorHAnsi" w:cstheme="minorBidi"/>
           <w:b w:val="0"/>
           <w:bCs w:val="0"/>
           <w:noProof/>
-        </w:rPr>
-      </w:pPr>
-      <w:hyperlink w:anchor="_Toc199052980" w:history="1">
+          <w:sz w:val="22"/>
+          <w:szCs w:val="22"/>
+        </w:rPr>
+      </w:pPr>
+      <w:hyperlink w:anchor="_Toc413399147" w:history="1">
         <w:r>
           <w:rPr>
             <w:rStyle w:val="Hyperlink"/>
@@ -4049,10 +3645,12 @@
         </w:r>
         <w:r>
           <w:rPr>
-            <w:rFonts w:ascii="Times New Roman" w:hAnsi="Times New Roman"/>
+            <w:rFonts w:asciiTheme="minorHAnsi" w:eastAsiaTheme="minorEastAsia" w:hAnsiTheme="minorHAnsi" w:cstheme="minorBidi"/>
             <w:b w:val="0"/>
             <w:bCs w:val="0"/>
             <w:noProof/>
+            <w:sz w:val="22"/>
+            <w:szCs w:val="22"/>
           </w:rPr>
           <w:tab/>
         </w:r>
@@ -4082,7 +3680,7 @@
             <w:noProof/>
             <w:webHidden/>
           </w:rPr>
-          <w:instrText xml:space="preserve"> PAGEREF _Toc199052980 \h </w:instrText>
+          <w:instrText xml:space="preserve"> PAGEREF _Toc413399147 \h </w:instrText>
         </w:r>
         <w:r>
           <w:rPr>
@@ -4102,7 +3700,7 @@
             <w:noProof/>
             <w:webHidden/>
           </w:rPr>
-          <w:t>8</w:t>
+          <w:t>9</w:t>
         </w:r>
         <w:r>
           <w:rPr>
@@ -4121,13 +3719,15 @@
           <w:tab w:val="right" w:leader="dot" w:pos="8630"/>
         </w:tabs>
         <w:rPr>
-          <w:rFonts w:ascii="Times New Roman" w:hAnsi="Times New Roman"/>
+          <w:rFonts w:asciiTheme="minorHAnsi" w:eastAsiaTheme="minorEastAsia" w:hAnsiTheme="minorHAnsi" w:cstheme="minorBidi"/>
           <w:b w:val="0"/>
           <w:bCs w:val="0"/>
           <w:noProof/>
-        </w:rPr>
-      </w:pPr>
-      <w:hyperlink w:anchor="_Toc199052981" w:history="1">
+          <w:sz w:val="22"/>
+          <w:szCs w:val="22"/>
+        </w:rPr>
+      </w:pPr>
+      <w:hyperlink w:anchor="_Toc413399148" w:history="1">
         <w:r>
           <w:rPr>
             <w:rStyle w:val="Hyperlink"/>
@@ -4137,10 +3737,12 @@
         </w:r>
         <w:r>
           <w:rPr>
-            <w:rFonts w:ascii="Times New Roman" w:hAnsi="Times New Roman"/>
+            <w:rFonts w:asciiTheme="minorHAnsi" w:eastAsiaTheme="minorEastAsia" w:hAnsiTheme="minorHAnsi" w:cstheme="minorBidi"/>
             <w:b w:val="0"/>
             <w:bCs w:val="0"/>
             <w:noProof/>
+            <w:sz w:val="22"/>
+            <w:szCs w:val="22"/>
           </w:rPr>
           <w:tab/>
         </w:r>
@@ -4149,7 +3751,7 @@
             <w:rStyle w:val="Hyperlink"/>
             <w:noProof/>
           </w:rPr>
-          <w:t>Metrics Collection</w:t>
+          <w:t>Project Measurements</w:t>
         </w:r>
         <w:r>
           <w:rPr>
@@ -4170,7 +3772,7 @@
             <w:noProof/>
             <w:webHidden/>
           </w:rPr>
-          <w:instrText xml:space="preserve"> PAGEREF _Toc199052981 \h </w:instrText>
+          <w:instrText xml:space="preserve"> PAGEREF _Toc413399148 \h </w:instrText>
         </w:r>
         <w:r>
           <w:rPr>
@@ -4190,7 +3792,7 @@
             <w:noProof/>
             <w:webHidden/>
           </w:rPr>
-          <w:t>8</w:t>
+          <w:t>9</w:t>
         </w:r>
         <w:r>
           <w:rPr>
@@ -4209,15 +3811,16 @@
           <w:tab w:val="right" w:leader="dot" w:pos="8630"/>
         </w:tabs>
         <w:rPr>
-          <w:rFonts w:ascii="Times New Roman" w:hAnsi="Times New Roman"/>
+          <w:rFonts w:asciiTheme="minorHAnsi" w:eastAsiaTheme="minorEastAsia" w:hAnsiTheme="minorHAnsi" w:cstheme="minorBidi"/>
           <w:b w:val="0"/>
           <w:bCs w:val="0"/>
           <w:caps w:val="0"/>
           <w:noProof/>
-          <w:szCs w:val="24"/>
-        </w:rPr>
-      </w:pPr>
-      <w:hyperlink w:anchor="_Toc199052982" w:history="1">
+          <w:sz w:val="22"/>
+          <w:szCs w:val="22"/>
+        </w:rPr>
+      </w:pPr>
+      <w:hyperlink w:anchor="_Toc413399149" w:history="1">
         <w:r>
           <w:rPr>
             <w:rStyle w:val="Hyperlink"/>
@@ -4227,12 +3830,13 @@
         </w:r>
         <w:r>
           <w:rPr>
-            <w:rFonts w:ascii="Times New Roman" w:hAnsi="Times New Roman"/>
+            <w:rFonts w:asciiTheme="minorHAnsi" w:eastAsiaTheme="minorEastAsia" w:hAnsiTheme="minorHAnsi" w:cstheme="minorBidi"/>
             <w:b w:val="0"/>
             <w:bCs w:val="0"/>
             <w:caps w:val="0"/>
             <w:noProof/>
-            <w:szCs w:val="24"/>
+            <w:sz w:val="22"/>
+            <w:szCs w:val="22"/>
           </w:rPr>
           <w:tab/>
         </w:r>
@@ -4262,7 +3866,7 @@
             <w:noProof/>
             <w:webHidden/>
           </w:rPr>
-          <w:instrText xml:space="preserve"> PAGEREF _Toc199052982 \h </w:instrText>
+          <w:instrText xml:space="preserve"> PAGEREF _Toc413399149 \h </w:instrText>
         </w:r>
         <w:r>
           <w:rPr>
@@ -4282,7 +3886,7 @@
             <w:noProof/>
             <w:webHidden/>
           </w:rPr>
-          <w:t>8</w:t>
+          <w:t>10</w:t>
         </w:r>
         <w:r>
           <w:rPr>
@@ -4301,13 +3905,15 @@
           <w:tab w:val="right" w:leader="dot" w:pos="8630"/>
         </w:tabs>
         <w:rPr>
-          <w:rFonts w:ascii="Times New Roman" w:hAnsi="Times New Roman"/>
+          <w:rFonts w:asciiTheme="minorHAnsi" w:eastAsiaTheme="minorEastAsia" w:hAnsiTheme="minorHAnsi" w:cstheme="minorBidi"/>
           <w:b w:val="0"/>
           <w:bCs w:val="0"/>
           <w:noProof/>
-        </w:rPr>
-      </w:pPr>
-      <w:hyperlink w:anchor="_Toc199052983" w:history="1">
+          <w:sz w:val="22"/>
+          <w:szCs w:val="22"/>
+        </w:rPr>
+      </w:pPr>
+      <w:hyperlink w:anchor="_Toc413399150" w:history="1">
         <w:r>
           <w:rPr>
             <w:rStyle w:val="Hyperlink"/>
@@ -4317,10 +3923,12 @@
         </w:r>
         <w:r>
           <w:rPr>
-            <w:rFonts w:ascii="Times New Roman" w:hAnsi="Times New Roman"/>
+            <w:rFonts w:asciiTheme="minorHAnsi" w:eastAsiaTheme="minorEastAsia" w:hAnsiTheme="minorHAnsi" w:cstheme="minorBidi"/>
             <w:b w:val="0"/>
             <w:bCs w:val="0"/>
             <w:noProof/>
+            <w:sz w:val="22"/>
+            <w:szCs w:val="22"/>
           </w:rPr>
           <w:tab/>
         </w:r>
@@ -4350,7 +3958,7 @@
             <w:noProof/>
             <w:webHidden/>
           </w:rPr>
-          <w:instrText xml:space="preserve"> PAGEREF _Toc199052983 \h </w:instrText>
+          <w:instrText xml:space="preserve"> PAGEREF _Toc413399150 \h </w:instrText>
         </w:r>
         <w:r>
           <w:rPr>
@@ -4370,7 +3978,7 @@
             <w:noProof/>
             <w:webHidden/>
           </w:rPr>
-          <w:t>8</w:t>
+          <w:t>10</w:t>
         </w:r>
         <w:r>
           <w:rPr>
@@ -4389,13 +3997,15 @@
           <w:tab w:val="right" w:leader="dot" w:pos="8630"/>
         </w:tabs>
         <w:rPr>
-          <w:rFonts w:ascii="Times New Roman" w:hAnsi="Times New Roman"/>
+          <w:rFonts w:asciiTheme="minorHAnsi" w:eastAsiaTheme="minorEastAsia" w:hAnsiTheme="minorHAnsi" w:cstheme="minorBidi"/>
           <w:b w:val="0"/>
           <w:bCs w:val="0"/>
           <w:noProof/>
-        </w:rPr>
-      </w:pPr>
-      <w:hyperlink w:anchor="_Toc199052984" w:history="1">
+          <w:sz w:val="22"/>
+          <w:szCs w:val="22"/>
+        </w:rPr>
+      </w:pPr>
+      <w:hyperlink w:anchor="_Toc413399151" w:history="1">
         <w:r>
           <w:rPr>
             <w:rStyle w:val="Hyperlink"/>
@@ -4405,10 +4015,12 @@
         </w:r>
         <w:r>
           <w:rPr>
-            <w:rFonts w:ascii="Times New Roman" w:hAnsi="Times New Roman"/>
+            <w:rFonts w:asciiTheme="minorHAnsi" w:eastAsiaTheme="minorEastAsia" w:hAnsiTheme="minorHAnsi" w:cstheme="minorBidi"/>
             <w:b w:val="0"/>
             <w:bCs w:val="0"/>
             <w:noProof/>
+            <w:sz w:val="22"/>
+            <w:szCs w:val="22"/>
           </w:rPr>
           <w:tab/>
         </w:r>
@@ -4438,7 +4050,7 @@
             <w:noProof/>
             <w:webHidden/>
           </w:rPr>
-          <w:instrText xml:space="preserve"> PAGEREF _Toc199052984 \h </w:instrText>
+          <w:instrText xml:space="preserve"> PAGEREF _Toc413399151 \h </w:instrText>
         </w:r>
         <w:r>
           <w:rPr>
@@ -4458,7 +4070,7 @@
             <w:noProof/>
             <w:webHidden/>
           </w:rPr>
-          <w:t>8</w:t>
+          <w:t>10</w:t>
         </w:r>
         <w:r>
           <w:rPr>
@@ -4477,10 +4089,15 @@
           <w:tab w:val="right" w:leader="dot" w:pos="8630"/>
         </w:tabs>
         <w:rPr>
+          <w:rFonts w:asciiTheme="minorHAnsi" w:eastAsiaTheme="minorEastAsia" w:hAnsiTheme="minorHAnsi" w:cstheme="minorBidi"/>
+          <w:b w:val="0"/>
+          <w:bCs w:val="0"/>
           <w:noProof/>
-        </w:rPr>
-      </w:pPr>
-      <w:hyperlink w:anchor="_Toc199052985" w:history="1">
+          <w:sz w:val="22"/>
+          <w:szCs w:val="22"/>
+        </w:rPr>
+      </w:pPr>
+      <w:hyperlink w:anchor="_Toc413399152" w:history="1">
         <w:r>
           <w:rPr>
             <w:rStyle w:val="Hyperlink"/>
@@ -4490,10 +4107,12 @@
         </w:r>
         <w:r>
           <w:rPr>
-            <w:rFonts w:ascii="Times New Roman" w:hAnsi="Times New Roman"/>
+            <w:rFonts w:asciiTheme="minorHAnsi" w:eastAsiaTheme="minorEastAsia" w:hAnsiTheme="minorHAnsi" w:cstheme="minorBidi"/>
             <w:b w:val="0"/>
             <w:bCs w:val="0"/>
             <w:noProof/>
+            <w:sz w:val="22"/>
+            <w:szCs w:val="22"/>
           </w:rPr>
           <w:tab/>
         </w:r>
@@ -4523,7 +4142,7 @@
             <w:noProof/>
             <w:webHidden/>
           </w:rPr>
-          <w:instrText xml:space="preserve"> PAGEREF _Toc199052985 \h </w:instrText>
+          <w:instrText xml:space="preserve"> PAGEREF _Toc413399152 \h </w:instrText>
         </w:r>
         <w:r>
           <w:rPr>
@@ -4543,7 +4162,7 @@
             <w:noProof/>
             <w:webHidden/>
           </w:rPr>
-          <w:t>9</w:t>
+          <w:t>11</w:t>
         </w:r>
         <w:r>
           <w:rPr>
@@ -4562,30 +4181,30 @@
           <w:tab w:val="right" w:leader="dot" w:pos="8630"/>
         </w:tabs>
         <w:rPr>
+          <w:rFonts w:asciiTheme="minorHAnsi" w:eastAsiaTheme="minorEastAsia" w:hAnsiTheme="minorHAnsi" w:cstheme="minorBidi"/>
+          <w:b w:val="0"/>
+          <w:bCs w:val="0"/>
           <w:noProof/>
-        </w:rPr>
-      </w:pPr>
-      <w:hyperlink w:anchor="_Toc199052985" w:history="1">
+          <w:sz w:val="22"/>
+          <w:szCs w:val="22"/>
+        </w:rPr>
+      </w:pPr>
+      <w:hyperlink w:anchor="_Toc413399153" w:history="1">
         <w:r>
           <w:rPr>
             <w:rStyle w:val="Hyperlink"/>
             <w:noProof/>
           </w:rPr>
-          <w:t>5.</w:t>
-        </w:r>
-        <w:r>
-          <w:rPr>
-            <w:rStyle w:val="Hyperlink"/>
-            <w:noProof/>
-          </w:rPr>
-          <w:t>4</w:t>
-        </w:r>
-        <w:r>
-          <w:rPr>
-            <w:rFonts w:ascii="Times New Roman" w:hAnsi="Times New Roman"/>
+          <w:t>5.4</w:t>
+        </w:r>
+        <w:r>
+          <w:rPr>
+            <w:rFonts w:asciiTheme="minorHAnsi" w:eastAsiaTheme="minorEastAsia" w:hAnsiTheme="minorHAnsi" w:cstheme="minorBidi"/>
             <w:b w:val="0"/>
             <w:bCs w:val="0"/>
             <w:noProof/>
+            <w:sz w:val="22"/>
+            <w:szCs w:val="22"/>
           </w:rPr>
           <w:tab/>
         </w:r>
@@ -4594,14 +4213,7 @@
             <w:rStyle w:val="Hyperlink"/>
             <w:noProof/>
           </w:rPr>
-          <w:t>Product Acceptance</w:t>
-        </w:r>
-        <w:r>
-          <w:rPr>
-            <w:rStyle w:val="Hyperlink"/>
-            <w:noProof/>
-          </w:rPr>
-          <w:t xml:space="preserve"> Plan</w:t>
+          <w:t>Product Acceptance Plan</w:t>
         </w:r>
         <w:r>
           <w:rPr>
@@ -4622,7 +4234,7 @@
             <w:noProof/>
             <w:webHidden/>
           </w:rPr>
-          <w:instrText xml:space="preserve"> PAGEREF _Toc199052985 \h </w:instrText>
+          <w:instrText xml:space="preserve"> PAGEREF _Toc413399153 \h </w:instrText>
         </w:r>
         <w:r>
           <w:rPr>
@@ -4642,7 +4254,7 @@
             <w:noProof/>
             <w:webHidden/>
           </w:rPr>
-          <w:t>9</w:t>
+          <w:t>11</w:t>
         </w:r>
         <w:r>
           <w:rPr>
@@ -4661,10 +4273,15 @@
           <w:tab w:val="right" w:leader="dot" w:pos="8630"/>
         </w:tabs>
         <w:rPr>
+          <w:rFonts w:asciiTheme="minorHAnsi" w:eastAsiaTheme="minorEastAsia" w:hAnsiTheme="minorHAnsi" w:cstheme="minorBidi"/>
+          <w:b w:val="0"/>
+          <w:bCs w:val="0"/>
           <w:noProof/>
-        </w:rPr>
-      </w:pPr>
-      <w:hyperlink w:anchor="_Toc199052985" w:history="1">
+          <w:sz w:val="22"/>
+          <w:szCs w:val="22"/>
+        </w:rPr>
+      </w:pPr>
+      <w:hyperlink w:anchor="_Toc413399154" w:history="1">
         <w:r>
           <w:rPr>
             <w:rStyle w:val="Hyperlink"/>
@@ -4674,10 +4291,12 @@
         </w:r>
         <w:r>
           <w:rPr>
-            <w:rFonts w:ascii="Times New Roman" w:hAnsi="Times New Roman"/>
+            <w:rFonts w:asciiTheme="minorHAnsi" w:eastAsiaTheme="minorEastAsia" w:hAnsiTheme="minorHAnsi" w:cstheme="minorBidi"/>
             <w:b w:val="0"/>
             <w:bCs w:val="0"/>
             <w:noProof/>
+            <w:sz w:val="22"/>
+            <w:szCs w:val="22"/>
           </w:rPr>
           <w:tab/>
         </w:r>
@@ -4707,7 +4326,7 @@
             <w:noProof/>
             <w:webHidden/>
           </w:rPr>
-          <w:instrText xml:space="preserve"> PAGEREF _Toc199052985 \h </w:instrText>
+          <w:instrText xml:space="preserve"> PAGEREF _Toc413399154 \h </w:instrText>
         </w:r>
         <w:r>
           <w:rPr>
@@ -4727,7 +4346,7 @@
             <w:noProof/>
             <w:webHidden/>
           </w:rPr>
-          <w:t>9</w:t>
+          <w:t>11</w:t>
         </w:r>
         <w:r>
           <w:rPr>
@@ -4738,10 +4357,6 @@
         </w:r>
       </w:hyperlink>
     </w:p>
-    <w:p/>
-    <w:p/>
-    <w:p/>
-    <w:p/>
     <w:p>
       <w:pPr>
         <w:rPr>
@@ -5009,36 +4624,30 @@
     </w:p>
     <w:p>
       <w:pPr>
-        <w:rPr>
-          <w:rFonts w:ascii="Arial" w:hAnsi="Arial"/>
-        </w:rPr>
-      </w:pPr>
-    </w:p>
-    <w:p>
-      <w:pPr>
         <w:pStyle w:val="Heading1"/>
       </w:pPr>
-      <w:bookmarkStart w:id="2" w:name="_Toc199052960"/>
+      <w:bookmarkStart w:id="1" w:name="_Toc413399129"/>
       <w:bookmarkEnd w:id="0"/>
       <w:r>
+        <w:lastRenderedPageBreak/>
         <w:t>Overview</w:t>
       </w:r>
-      <w:bookmarkEnd w:id="2"/>
+      <w:bookmarkEnd w:id="1"/>
     </w:p>
     <w:p>
       <w:pPr>
         <w:pStyle w:val="Heading2"/>
       </w:pPr>
-      <w:bookmarkStart w:id="3" w:name="_Toc199052961"/>
-      <w:bookmarkStart w:id="4" w:name="_Toc31182116"/>
-      <w:bookmarkStart w:id="5" w:name="_Toc31182339"/>
+      <w:bookmarkStart w:id="2" w:name="_Toc31182116"/>
+      <w:bookmarkStart w:id="3" w:name="_Toc31182339"/>
+      <w:bookmarkStart w:id="4" w:name="_Toc413399130"/>
       <w:r>
         <w:t>Purpose and Scope</w:t>
       </w:r>
-      <w:bookmarkEnd w:id="3"/>
-    </w:p>
-    <w:bookmarkEnd w:id="4"/>
-    <w:bookmarkEnd w:id="5"/>
+      <w:bookmarkEnd w:id="4"/>
+    </w:p>
+    <w:bookmarkEnd w:id="2"/>
+    <w:bookmarkEnd w:id="3"/>
     <w:p>
       <w:r>
         <w:t>The On-Call Assistant will create an equitable schedule of on-call rotations for team members based on the following considerations:</w:t>
@@ -5094,17 +4703,17 @@
       <w:pPr>
         <w:pStyle w:val="Heading2"/>
       </w:pPr>
-      <w:bookmarkStart w:id="6" w:name="_Toc199052962"/>
-      <w:bookmarkStart w:id="7" w:name="_Toc31182118"/>
-      <w:bookmarkStart w:id="8" w:name="_Toc31182341"/>
-      <w:bookmarkStart w:id="9" w:name="_Toc31182119"/>
-      <w:bookmarkStart w:id="10" w:name="_Toc31182342"/>
-      <w:bookmarkStart w:id="11" w:name="_Toc31182117"/>
-      <w:bookmarkStart w:id="12" w:name="_Toc31182340"/>
+      <w:bookmarkStart w:id="5" w:name="_Toc31182118"/>
+      <w:bookmarkStart w:id="6" w:name="_Toc31182341"/>
+      <w:bookmarkStart w:id="7" w:name="_Toc31182119"/>
+      <w:bookmarkStart w:id="8" w:name="_Toc31182342"/>
+      <w:bookmarkStart w:id="9" w:name="_Toc31182117"/>
+      <w:bookmarkStart w:id="10" w:name="_Toc31182340"/>
+      <w:bookmarkStart w:id="11" w:name="_Toc413399131"/>
       <w:r>
         <w:t>Goals and Objectives</w:t>
       </w:r>
-      <w:bookmarkEnd w:id="6"/>
+      <w:bookmarkEnd w:id="11"/>
     </w:p>
     <w:p>
       <w:pPr>
@@ -5240,11 +4849,11 @@
       <w:pPr>
         <w:pStyle w:val="Heading2"/>
       </w:pPr>
-      <w:bookmarkStart w:id="13" w:name="_Toc199052963"/>
+      <w:bookmarkStart w:id="12" w:name="_Toc413399132"/>
       <w:r>
         <w:t>Project Deliverables</w:t>
       </w:r>
-      <w:bookmarkEnd w:id="13"/>
+      <w:bookmarkEnd w:id="12"/>
     </w:p>
     <w:p>
       <w:pPr>
@@ -5386,7 +4995,6 @@
         </w:numPr>
       </w:pPr>
       <w:r>
-        <w:lastRenderedPageBreak/>
         <w:t>Status Report</w:t>
       </w:r>
     </w:p>
@@ -5442,26 +5050,25 @@
         </w:numPr>
       </w:pPr>
       <w:r>
+        <w:lastRenderedPageBreak/>
         <w:t>User Guide</w:t>
       </w:r>
     </w:p>
     <w:p/>
     <w:p/>
+    <w:p>
+      <w:pPr>
+        <w:pStyle w:val="Heading2"/>
+      </w:pPr>
+      <w:bookmarkStart w:id="13" w:name="_Toc413399133"/>
+      <w:r>
+        <w:t>Assumptions and Constraints</w:t>
+      </w:r>
+      <w:bookmarkStart w:id="14" w:name="_GoBack"/>
+      <w:bookmarkEnd w:id="13"/>
+      <w:bookmarkEnd w:id="14"/>
+    </w:p>
     <w:p/>
-    <w:p/>
-    <w:p/>
-    <w:p/>
-    <w:p/>
-    <w:p>
-      <w:pPr>
-        <w:pStyle w:val="Heading2"/>
-      </w:pPr>
-      <w:bookmarkStart w:id="14" w:name="_Toc199052964"/>
-      <w:r>
-        <w:t>Assumptions and Constraints</w:t>
-      </w:r>
-      <w:bookmarkEnd w:id="14"/>
-    </w:p>
     <w:p>
       <w:pPr>
         <w:pStyle w:val="ListParagraph"/>
@@ -5533,51 +5140,30 @@
       </w:r>
     </w:p>
     <w:p/>
+    <w:p>
+      <w:pPr>
+        <w:pStyle w:val="Heading2"/>
+      </w:pPr>
+      <w:bookmarkStart w:id="15" w:name="_Toc413399134"/>
+      <w:bookmarkEnd w:id="5"/>
+      <w:bookmarkEnd w:id="6"/>
+      <w:r>
+        <w:t>Schedule and Budget Summary</w:t>
+      </w:r>
+      <w:bookmarkEnd w:id="15"/>
+    </w:p>
     <w:p/>
+    <w:p>
+      <w:r>
+        <w:t>See project timeline file, listed as Project Timeline under Documents folder</w:t>
+      </w:r>
+    </w:p>
     <w:p/>
-    <w:p/>
-    <w:p/>
-    <w:p/>
-    <w:p/>
-    <w:p/>
-    <w:p/>
-    <w:p/>
-    <w:p/>
-    <w:p/>
-    <w:p/>
-    <w:p/>
-    <w:p/>
-    <w:p/>
-    <w:p/>
-    <w:p/>
-    <w:p/>
-    <w:p/>
-    <w:p/>
     <w:p>
       <w:pPr>
         <w:pStyle w:val="Heading2"/>
       </w:pPr>
-      <w:bookmarkStart w:id="15" w:name="_Toc199052965"/>
-      <w:bookmarkEnd w:id="7"/>
-      <w:bookmarkEnd w:id="8"/>
-      <w:r>
-        <w:t>Schedule and Budget Summary</w:t>
-      </w:r>
-      <w:bookmarkEnd w:id="15"/>
-    </w:p>
-    <w:p/>
-    <w:p>
-      <w:r>
-        <w:t>See project timeline file, listed as Project Timeline under Documents folder</w:t>
-      </w:r>
-    </w:p>
-    <w:p/>
-    <w:p/>
-    <w:p>
-      <w:pPr>
-        <w:pStyle w:val="Heading2"/>
-      </w:pPr>
-      <w:bookmarkStart w:id="16" w:name="_Toc199052966"/>
+      <w:bookmarkStart w:id="16" w:name="_Toc413399135"/>
       <w:r>
         <w:t>Success Criteria</w:t>
       </w:r>
@@ -5634,709 +5220,534 @@
     </w:p>
     <w:p/>
     <w:p/>
+    <w:p>
+      <w:pPr>
+        <w:pStyle w:val="Heading2"/>
+      </w:pPr>
+      <w:bookmarkStart w:id="17" w:name="_Toc413399136"/>
+      <w:bookmarkEnd w:id="7"/>
+      <w:bookmarkEnd w:id="8"/>
+      <w:r>
+        <w:t>Definitions</w:t>
+      </w:r>
+      <w:bookmarkEnd w:id="17"/>
+    </w:p>
+    <w:p>
+      <w:pPr>
+        <w:spacing w:before="40"/>
+      </w:pPr>
+      <w:r>
+        <w:t>TBD</w:t>
+      </w:r>
+    </w:p>
+    <w:p>
+      <w:pPr>
+        <w:spacing w:before="40"/>
+      </w:pPr>
+    </w:p>
+    <w:p>
+      <w:pPr>
+        <w:spacing w:before="40"/>
+      </w:pPr>
+    </w:p>
+    <w:p>
+      <w:pPr>
+        <w:spacing w:before="40"/>
+      </w:pPr>
+    </w:p>
+    <w:p>
+      <w:pPr>
+        <w:pStyle w:val="Heading2"/>
+      </w:pPr>
+      <w:bookmarkStart w:id="18" w:name="_Toc413399137"/>
+      <w:r>
+        <w:lastRenderedPageBreak/>
+        <w:t>Evolution of the Project Plan</w:t>
+      </w:r>
+      <w:bookmarkEnd w:id="18"/>
+    </w:p>
+    <w:p/>
+    <w:p>
+      <w:pPr>
+        <w:pStyle w:val="BodyTextIndent3"/>
+        <w:ind w:left="0"/>
+      </w:pPr>
+      <w:r>
+        <w:t xml:space="preserve">Prior to each iteration the team will have a formal meeting to discuss next steps in the project. The meeting will </w:t>
+      </w:r>
+      <w:r>
+        <w:t>focus on</w:t>
+      </w:r>
+      <w:r>
+        <w:t xml:space="preserve"> </w:t>
+      </w:r>
+      <w:r>
+        <w:t>project updates</w:t>
+      </w:r>
+      <w:r>
+        <w:t xml:space="preserve"> and agenda</w:t>
+      </w:r>
+      <w:r>
+        <w:t xml:space="preserve"> items</w:t>
+      </w:r>
+      <w:r>
+        <w:t xml:space="preserve"> created</w:t>
+      </w:r>
+      <w:r>
+        <w:t xml:space="preserve"> by the team leader. </w:t>
+      </w:r>
+      <w:r>
+        <w:t>After</w:t>
+      </w:r>
+      <w:r>
+        <w:t xml:space="preserve"> weekly meeting</w:t>
+      </w:r>
+      <w:r>
+        <w:t>s</w:t>
+      </w:r>
+      <w:r>
+        <w:t xml:space="preserve"> team member</w:t>
+      </w:r>
+      <w:r>
+        <w:t>s</w:t>
+      </w:r>
+      <w:r>
+        <w:t xml:space="preserve"> should </w:t>
+      </w:r>
+      <w:r>
+        <w:t xml:space="preserve">understand </w:t>
+      </w:r>
+      <w:r>
+        <w:t>their tasks for the next iteration as</w:t>
+      </w:r>
+      <w:r>
+        <w:t xml:space="preserve"> well as the</w:t>
+      </w:r>
+      <w:r>
+        <w:t xml:space="preserve"> time-</w:t>
+      </w:r>
+      <w:r>
+        <w:t>line for each</w:t>
+      </w:r>
+      <w:r>
+        <w:t xml:space="preserve"> </w:t>
+      </w:r>
+      <w:r>
+        <w:t xml:space="preserve">task. </w:t>
+      </w:r>
+      <w:r>
+        <w:t>The development branch will be updated by team members as work is completed.</w:t>
+      </w:r>
+      <w:r>
+        <w:t xml:space="preserve"> Currently there is a branch off of </w:t>
+      </w:r>
+      <w:r>
+        <w:t>GitHub</w:t>
+      </w:r>
+      <w:r>
+        <w:t xml:space="preserve"> that is primarily for any updates and edits before finalizing. The team leader is solely responsible for</w:t>
+      </w:r>
+      <w:r>
+        <w:t xml:space="preserve"> finalizing and merging development changes into the master branch for delivery upon completion of each iteration.</w:t>
+      </w:r>
+      <w:r>
+        <w:t xml:space="preserve"> </w:t>
+      </w:r>
+    </w:p>
+    <w:p>
+      <w:pPr>
+        <w:pStyle w:val="BodyTextIndent3"/>
+        <w:ind w:left="0"/>
+      </w:pPr>
+      <w:r>
+        <w:t xml:space="preserve">Risk mitigation efforts will be evaluated at the start of each iteration. Severe risks will be analyzed and added to the project plan as soon as they materialize. </w:t>
+      </w:r>
+    </w:p>
+    <w:p>
+      <w:pPr>
+        <w:pStyle w:val="BodyTextIndent3"/>
+      </w:pPr>
+    </w:p>
+    <w:p>
+      <w:pPr>
+        <w:pStyle w:val="Heading1"/>
+      </w:pPr>
+      <w:bookmarkStart w:id="19" w:name="_Toc413399138"/>
+      <w:bookmarkEnd w:id="9"/>
+      <w:bookmarkEnd w:id="10"/>
+      <w:r>
+        <w:t>Startup Plan</w:t>
+      </w:r>
+      <w:bookmarkEnd w:id="19"/>
+    </w:p>
+    <w:p>
+      <w:pPr>
+        <w:pStyle w:val="Heading2"/>
+      </w:pPr>
+      <w:bookmarkStart w:id="20" w:name="_Toc413399139"/>
+      <w:r>
+        <w:t>Team Organization</w:t>
+      </w:r>
+      <w:bookmarkEnd w:id="20"/>
+    </w:p>
+    <w:p>
+      <w:pPr>
+        <w:keepNext/>
+        <w:keepLines/>
+        <w:tabs>
+          <w:tab w:val="left" w:pos="2610"/>
+        </w:tabs>
+        <w:spacing w:before="120"/>
+        <w:rPr>
+          <w:b/>
+        </w:rPr>
+      </w:pPr>
+      <w:r>
+        <w:rPr>
+          <w:b/>
+        </w:rPr>
+        <w:t>Project Manager:</w:t>
+      </w:r>
+      <w:r>
+        <w:rPr>
+          <w:b/>
+        </w:rPr>
+        <w:t xml:space="preserve">       </w:t>
+      </w:r>
+      <w:r>
+        <w:rPr>
+          <w:b/>
+        </w:rPr>
+        <w:t>Michael Harris</w:t>
+      </w:r>
+    </w:p>
+    <w:p>
+      <w:pPr>
+        <w:keepNext/>
+        <w:keepLines/>
+        <w:tabs>
+          <w:tab w:val="left" w:pos="2610"/>
+        </w:tabs>
+        <w:spacing w:before="120"/>
+      </w:pPr>
+      <w:r>
+        <w:t>Achieves operational objectives by contributing information and recommendations</w:t>
+      </w:r>
+      <w:r>
+        <w:t xml:space="preserve"> to strategic plans and reviews. Will prepare and complete action</w:t>
+      </w:r>
+      <w:r>
+        <w:t xml:space="preserve"> plans; implementing production, quality,</w:t>
+      </w:r>
+      <w:r>
+        <w:t xml:space="preserve"> and customer-service standards. Will also be responsible for resolving problems; determining application</w:t>
+      </w:r>
+      <w:r>
+        <w:t xml:space="preserve"> improvements; implementing change, and main</w:t>
+      </w:r>
+      <w:r>
+        <w:t>taining communication</w:t>
+      </w:r>
+      <w:r>
+        <w:t xml:space="preserve"> between the client and the organization.</w:t>
+      </w:r>
+    </w:p>
+    <w:p>
+      <w:pPr>
+        <w:keepNext/>
+        <w:keepLines/>
+        <w:tabs>
+          <w:tab w:val="left" w:pos="2610"/>
+        </w:tabs>
+        <w:spacing w:before="120"/>
+        <w:rPr>
+          <w:b/>
+        </w:rPr>
+      </w:pPr>
+      <w:r>
+        <w:rPr>
+          <w:b/>
+        </w:rPr>
+        <w:t>Front End developer</w:t>
+      </w:r>
+      <w:r>
+        <w:rPr>
+          <w:b/>
+        </w:rPr>
+        <w:t xml:space="preserve">: </w:t>
+      </w:r>
+      <w:r>
+        <w:rPr>
+          <w:b/>
+        </w:rPr>
+        <w:tab/>
+      </w:r>
+      <w:r>
+        <w:rPr>
+          <w:b/>
+        </w:rPr>
+        <w:t>Samaa Gaaza</w:t>
+      </w:r>
+    </w:p>
+    <w:p>
+      <w:pPr>
+        <w:keepNext/>
+        <w:keepLines/>
+        <w:tabs>
+          <w:tab w:val="left" w:pos="2610"/>
+        </w:tabs>
+        <w:spacing w:before="120"/>
+        <w:rPr>
+          <w:b/>
+        </w:rPr>
+      </w:pPr>
+      <w:r>
+        <w:t xml:space="preserve">In charge of UI design and the aesthetics of the website. Will be responsible for the layout and design of the system application webpage. </w:t>
+      </w:r>
+    </w:p>
+    <w:p>
+      <w:pPr>
+        <w:keepNext/>
+        <w:keepLines/>
+        <w:tabs>
+          <w:tab w:val="left" w:pos="2610"/>
+        </w:tabs>
+        <w:spacing w:before="120"/>
+        <w:rPr>
+          <w:b/>
+        </w:rPr>
+      </w:pPr>
+    </w:p>
+    <w:p>
+      <w:pPr>
+        <w:keepNext/>
+        <w:keepLines/>
+        <w:tabs>
+          <w:tab w:val="left" w:pos="2610"/>
+        </w:tabs>
+        <w:spacing w:before="120"/>
+        <w:rPr>
+          <w:b/>
+        </w:rPr>
+      </w:pPr>
+      <w:r>
+        <w:rPr>
+          <w:b/>
+        </w:rPr>
+        <w:t>Back end developer: William Freeman</w:t>
+      </w:r>
+      <w:r>
+        <w:rPr>
+          <w:b/>
+        </w:rPr>
+        <w:t xml:space="preserve">, </w:t>
+      </w:r>
+      <w:r>
+        <w:rPr>
+          <w:b/>
+        </w:rPr>
+        <w:t>Raphael Fontes da Silva</w:t>
+      </w:r>
+    </w:p>
+    <w:p>
+      <w:pPr>
+        <w:keepNext/>
+        <w:keepLines/>
+        <w:tabs>
+          <w:tab w:val="left" w:pos="2610"/>
+        </w:tabs>
+        <w:spacing w:before="120"/>
+        <w:rPr>
+          <w:b/>
+        </w:rPr>
+      </w:pPr>
+      <w:r>
+        <w:t xml:space="preserve">Primary focus is to </w:t>
+      </w:r>
+      <w:r>
+        <w:t>manage</w:t>
+      </w:r>
+      <w:r>
+        <w:t xml:space="preserve"> the interchange of data between the application and the browser. </w:t>
+      </w:r>
+      <w:r>
+        <w:t>Will focus</w:t>
+      </w:r>
+      <w:r>
+        <w:t xml:space="preserve"> on the server-side</w:t>
+      </w:r>
+      <w:r>
+        <w:t xml:space="preserve"> of programming for the web, will also understand</w:t>
+      </w:r>
+      <w:r>
+        <w:t xml:space="preserve"> the programming languages which control the display of content in the browser.</w:t>
+      </w:r>
+      <w:r>
+        <w:t xml:space="preserve"> (See “Front End developer”)</w:t>
+      </w:r>
+    </w:p>
+    <w:p>
+      <w:pPr>
+        <w:keepNext/>
+        <w:keepLines/>
+        <w:tabs>
+          <w:tab w:val="left" w:pos="2610"/>
+        </w:tabs>
+        <w:spacing w:before="120"/>
+      </w:pPr>
+    </w:p>
+    <w:p>
+      <w:pPr>
+        <w:rPr>
+          <w:rFonts w:ascii="Times New Roman" w:hAnsi="Symbol"/>
+          <w:b/>
+        </w:rPr>
+      </w:pPr>
+      <w:r>
+        <w:rPr>
+          <w:b/>
+        </w:rPr>
+        <w:t>Database Administrator: Johnathan Davis</w:t>
+      </w:r>
+      <w:r>
+        <w:rPr>
+          <w:b/>
+        </w:rPr>
+        <w:t xml:space="preserve">: </w:t>
+      </w:r>
+    </w:p>
+    <w:p>
+      <w:pPr>
+        <w:rPr>
+          <w:rFonts w:ascii="Times New Roman" w:hAnsi="Times New Roman"/>
+        </w:rPr>
+      </w:pPr>
+      <w:r>
+        <w:rPr>
+          <w:rFonts w:ascii="Times New Roman" w:hAnsi="Times New Roman"/>
+        </w:rPr>
+        <w:t xml:space="preserve">Will </w:t>
+      </w:r>
+      <w:r>
+        <w:rPr>
+          <w:rFonts w:ascii="Times New Roman" w:hAnsi="Times New Roman"/>
+        </w:rPr>
+        <w:t>identify</w:t>
+      </w:r>
+      <w:r>
+        <w:rPr>
+          <w:rFonts w:ascii="Times New Roman" w:hAnsi="Times New Roman"/>
+        </w:rPr>
+        <w:t xml:space="preserve"> </w:t>
+      </w:r>
+      <w:r>
+        <w:rPr>
+          <w:rFonts w:ascii="Times New Roman" w:hAnsi="Times New Roman"/>
+        </w:rPr>
+        <w:t xml:space="preserve">database requirements by interviewing customers; analyzing department applications, programming, and operations; evaluating existing systems and designing proposed systems. </w:t>
+      </w:r>
+    </w:p>
+    <w:p>
+      <w:pPr>
+        <w:keepNext/>
+        <w:keepLines/>
+        <w:tabs>
+          <w:tab w:val="left" w:pos="2610"/>
+        </w:tabs>
+        <w:spacing w:before="120"/>
+      </w:pPr>
+      <w:r>
+        <w:rPr>
+          <w:rFonts w:ascii="Times New Roman" w:hAnsi="Symbol"/>
+        </w:rPr>
+        <w:lastRenderedPageBreak/>
+        <w:t xml:space="preserve">Will also be responsible for </w:t>
+      </w:r>
+      <w:r>
+        <w:rPr>
+          <w:rFonts w:ascii="Times New Roman" w:hAnsi="Times New Roman"/>
+        </w:rPr>
+        <w:t>recommending s</w:t>
+      </w:r>
+      <w:r>
+        <w:rPr>
+          <w:rFonts w:ascii="Times New Roman" w:hAnsi="Times New Roman"/>
+        </w:rPr>
+        <w:t>olutions by defining database physical structure and functional capabilities, database security, data back-up, and recovery specifications.</w:t>
+      </w:r>
+    </w:p>
+    <w:p>
+      <w:pPr>
+        <w:keepNext/>
+        <w:keepLines/>
+        <w:tabs>
+          <w:tab w:val="left" w:pos="2610"/>
+        </w:tabs>
+        <w:spacing w:before="120"/>
+        <w:rPr>
+          <w:b/>
+        </w:rPr>
+      </w:pPr>
+    </w:p>
+    <w:p>
+      <w:pPr>
+        <w:keepNext/>
+        <w:keepLines/>
+        <w:tabs>
+          <w:tab w:val="left" w:pos="2610"/>
+        </w:tabs>
+        <w:spacing w:before="120"/>
+        <w:rPr>
+          <w:b/>
+        </w:rPr>
+      </w:pPr>
+      <w:r>
+        <w:rPr>
+          <w:b/>
+        </w:rPr>
+        <w:t>Administration: Adam Guerrero</w:t>
+      </w:r>
+    </w:p>
+    <w:p>
+      <w:r>
+        <w:t>Responsible for written and oral communica</w:t>
+      </w:r>
+      <w:r>
+        <w:t>tion, project documentation</w:t>
+      </w:r>
+      <w:r>
+        <w:t>, organi</w:t>
+      </w:r>
+      <w:r>
+        <w:t>zation and presentation of</w:t>
+      </w:r>
+      <w:r>
+        <w:t xml:space="preserve"> project</w:t>
+      </w:r>
+      <w:r>
+        <w:t xml:space="preserve"> information to the </w:t>
+      </w:r>
+      <w:r>
+        <w:t>appropriate parties</w:t>
+      </w:r>
+      <w:r>
+        <w:t xml:space="preserve">, </w:t>
+      </w:r>
+      <w:r>
+        <w:t>and helping team members</w:t>
+      </w:r>
+      <w:r>
+        <w:t xml:space="preserve"> multi-task and work well under pressure.</w:t>
+      </w:r>
+    </w:p>
     <w:p/>
     <w:p/>
-    <w:p/>
-    <w:p/>
-    <w:p/>
-    <w:p/>
-    <w:p/>
-    <w:p/>
-    <w:p/>
-    <w:p/>
     <w:p>
       <w:pPr>
         <w:pStyle w:val="Heading2"/>
       </w:pPr>
-      <w:bookmarkStart w:id="17" w:name="_Toc199052967"/>
-      <w:bookmarkEnd w:id="9"/>
-      <w:bookmarkEnd w:id="10"/>
-      <w:r>
-        <w:t>Definitions</w:t>
-      </w:r>
-      <w:bookmarkEnd w:id="17"/>
-    </w:p>
-    <w:p>
-      <w:pPr>
-        <w:spacing w:before="40"/>
-      </w:pPr>
-      <w:r>
-        <w:t xml:space="preserve">This section should define potentially unfamiliar or ambiguous words, acronyms and abbreviations. </w:t>
-      </w:r>
-      <w:r>
-        <w:rPr>
-          <w:b/>
-        </w:rPr>
-        <w:t>TBD</w:t>
-      </w:r>
-    </w:p>
-    <w:p>
-      <w:pPr>
-        <w:spacing w:before="40"/>
-      </w:pPr>
-    </w:p>
-    <w:p>
-      <w:pPr>
-        <w:spacing w:before="40"/>
-      </w:pPr>
-    </w:p>
-    <w:p>
-      <w:pPr>
-        <w:spacing w:before="40"/>
-      </w:pPr>
-    </w:p>
-    <w:p>
-      <w:pPr>
-        <w:spacing w:before="40"/>
-      </w:pPr>
-    </w:p>
-    <w:p>
-      <w:pPr>
-        <w:spacing w:before="40"/>
-      </w:pPr>
-    </w:p>
-    <w:p>
-      <w:pPr>
-        <w:spacing w:before="40"/>
-      </w:pPr>
-    </w:p>
-    <w:p>
-      <w:pPr>
-        <w:spacing w:before="40"/>
-      </w:pPr>
-    </w:p>
-    <w:p>
-      <w:pPr>
-        <w:spacing w:before="40"/>
-      </w:pPr>
-    </w:p>
-    <w:p>
-      <w:pPr>
-        <w:spacing w:before="40"/>
-      </w:pPr>
-    </w:p>
-    <w:p>
-      <w:pPr>
-        <w:spacing w:before="40"/>
-      </w:pPr>
-    </w:p>
-    <w:p>
-      <w:pPr>
-        <w:spacing w:before="40"/>
-      </w:pPr>
-    </w:p>
-    <w:p>
-      <w:pPr>
-        <w:spacing w:before="40"/>
-      </w:pPr>
-    </w:p>
-    <w:p>
-      <w:pPr>
-        <w:spacing w:before="40"/>
-      </w:pPr>
-    </w:p>
-    <w:p>
-      <w:pPr>
-        <w:spacing w:before="40"/>
-      </w:pPr>
-    </w:p>
-    <w:p>
-      <w:pPr>
-        <w:spacing w:before="40"/>
-      </w:pPr>
-    </w:p>
-    <w:p>
-      <w:pPr>
-        <w:spacing w:before="40"/>
-      </w:pPr>
-    </w:p>
-    <w:p>
-      <w:pPr>
-        <w:spacing w:before="40"/>
-      </w:pPr>
-    </w:p>
-    <w:p>
-      <w:pPr>
-        <w:spacing w:before="40"/>
-      </w:pPr>
-    </w:p>
-    <w:p>
-      <w:pPr>
-        <w:spacing w:before="40"/>
-      </w:pPr>
-    </w:p>
-    <w:p>
-      <w:pPr>
-        <w:spacing w:before="40"/>
-      </w:pPr>
-    </w:p>
-    <w:p>
-      <w:pPr>
-        <w:spacing w:before="40"/>
-      </w:pPr>
-    </w:p>
-    <w:p>
-      <w:pPr>
-        <w:spacing w:before="40"/>
-      </w:pPr>
-    </w:p>
-    <w:p>
-      <w:pPr>
-        <w:spacing w:before="40"/>
-      </w:pPr>
-    </w:p>
-    <w:p>
-      <w:pPr>
-        <w:spacing w:before="40"/>
-      </w:pPr>
-    </w:p>
-    <w:p>
-      <w:pPr>
-        <w:spacing w:before="40"/>
-      </w:pPr>
-    </w:p>
-    <w:p>
-      <w:pPr>
-        <w:spacing w:before="40"/>
-      </w:pPr>
-    </w:p>
-    <w:p>
-      <w:pPr>
-        <w:spacing w:before="40"/>
-      </w:pPr>
-    </w:p>
-    <w:p>
-      <w:pPr>
-        <w:spacing w:before="40"/>
-      </w:pPr>
-    </w:p>
-    <w:p>
-      <w:pPr>
-        <w:spacing w:before="40"/>
-      </w:pPr>
-    </w:p>
-    <w:p>
-      <w:pPr>
-        <w:spacing w:before="40"/>
-      </w:pPr>
-    </w:p>
-    <w:p>
-      <w:pPr>
-        <w:spacing w:before="40"/>
-      </w:pPr>
-    </w:p>
-    <w:p>
-      <w:pPr>
-        <w:spacing w:before="40"/>
-      </w:pPr>
-    </w:p>
-    <w:p>
-      <w:pPr>
-        <w:spacing w:before="40"/>
-      </w:pPr>
-    </w:p>
-    <w:p>
-      <w:pPr>
-        <w:spacing w:before="40"/>
-      </w:pPr>
-    </w:p>
-    <w:p>
-      <w:pPr>
-        <w:spacing w:before="40"/>
-      </w:pPr>
-    </w:p>
-    <w:p>
-      <w:pPr>
-        <w:pStyle w:val="Heading2"/>
-      </w:pPr>
-      <w:bookmarkStart w:id="18" w:name="_Toc199052968"/>
-      <w:r>
-        <w:t>Evolution of the Project Plan</w:t>
-      </w:r>
-      <w:bookmarkEnd w:id="18"/>
-    </w:p>
-    <w:p/>
-    <w:p/>
-    <w:p>
-      <w:pPr>
-        <w:pStyle w:val="BodyTextIndent3"/>
-      </w:pPr>
-      <w:r>
-        <w:t xml:space="preserve">Prior to each iteration the team will have a formal meeting to discuss next steps in the project. The meeting will </w:t>
-      </w:r>
-      <w:r>
-        <w:t>focus on</w:t>
-      </w:r>
-      <w:r>
-        <w:t xml:space="preserve"> </w:t>
-      </w:r>
-      <w:r>
-        <w:t>project updates</w:t>
-      </w:r>
-      <w:r>
-        <w:t xml:space="preserve"> and agenda</w:t>
-      </w:r>
-      <w:r>
-        <w:t xml:space="preserve"> items</w:t>
-      </w:r>
-      <w:r>
-        <w:t xml:space="preserve"> created</w:t>
-      </w:r>
-      <w:r>
-        <w:t xml:space="preserve"> by the team leader. </w:t>
-      </w:r>
-      <w:r>
-        <w:t>After</w:t>
-      </w:r>
-      <w:r>
-        <w:t xml:space="preserve"> weekly meeting</w:t>
-      </w:r>
-      <w:r>
-        <w:t>s</w:t>
-      </w:r>
-      <w:r>
-        <w:t xml:space="preserve"> team member</w:t>
-      </w:r>
-      <w:r>
-        <w:t>s</w:t>
-      </w:r>
-      <w:r>
-        <w:t xml:space="preserve"> should </w:t>
-      </w:r>
-      <w:r>
-        <w:t xml:space="preserve">understand </w:t>
-      </w:r>
-      <w:r>
-        <w:t>their tasks for the next iteration as</w:t>
-      </w:r>
-      <w:r>
-        <w:t xml:space="preserve"> well as the</w:t>
-      </w:r>
-      <w:r>
-        <w:t xml:space="preserve"> time-</w:t>
-      </w:r>
-      <w:r>
-        <w:t>line for each</w:t>
-      </w:r>
-      <w:r>
-        <w:t xml:space="preserve"> </w:t>
-      </w:r>
-      <w:r>
-        <w:t xml:space="preserve">task. </w:t>
-      </w:r>
-      <w:r>
-        <w:t>The development branch will be updated by team members as work is completed.</w:t>
-      </w:r>
-      <w:r>
-        <w:t xml:space="preserve"> Currently there is a branch off of </w:t>
-      </w:r>
-      <w:r>
-        <w:t>GitHub</w:t>
-      </w:r>
-      <w:r>
-        <w:t xml:space="preserve"> that is primarily for any updates and edits before finalizing. The team leader is solely responsible for</w:t>
-      </w:r>
-      <w:r>
-        <w:t xml:space="preserve"> finalizing and merging development changes into the master branch for delivery upon completion of each iteration.</w:t>
-      </w:r>
-      <w:r>
-        <w:t xml:space="preserve"> </w:t>
-      </w:r>
-    </w:p>
-    <w:p>
-      <w:pPr>
-        <w:pStyle w:val="BodyTextIndent3"/>
-      </w:pPr>
-      <w:r>
-        <w:lastRenderedPageBreak/>
-        <w:t xml:space="preserve">Risk mitigation efforts will be evaluated at the start of each iteration. Severe risks will be analyzed and added to the project plan as soon as they materialize. </w:t>
-      </w:r>
-    </w:p>
-    <w:p>
-      <w:pPr>
-        <w:pStyle w:val="BodyTextIndent3"/>
-      </w:pPr>
-    </w:p>
-    <w:p>
-      <w:pPr>
-        <w:pStyle w:val="Heading1"/>
-      </w:pPr>
-      <w:bookmarkStart w:id="19" w:name="_Toc199052969"/>
-      <w:bookmarkEnd w:id="11"/>
-      <w:bookmarkEnd w:id="12"/>
-      <w:r>
-        <w:t>Startup Plan</w:t>
-      </w:r>
-      <w:bookmarkEnd w:id="19"/>
-    </w:p>
-    <w:p>
-      <w:pPr>
-        <w:pStyle w:val="Heading2"/>
-      </w:pPr>
-      <w:bookmarkStart w:id="20" w:name="_Toc199052970"/>
-      <w:r>
-        <w:t>Team Organization</w:t>
-      </w:r>
-      <w:bookmarkEnd w:id="20"/>
-    </w:p>
-    <w:p>
-      <w:pPr>
-        <w:keepNext/>
-        <w:keepLines/>
-        <w:tabs>
-          <w:tab w:val="left" w:pos="2610"/>
-        </w:tabs>
-        <w:spacing w:before="120"/>
-        <w:rPr>
-          <w:b/>
-        </w:rPr>
-      </w:pPr>
-      <w:r>
-        <w:rPr>
-          <w:b/>
-        </w:rPr>
-        <w:t>Project Manager:</w:t>
-      </w:r>
-      <w:r>
-        <w:rPr>
-          <w:b/>
-        </w:rPr>
-        <w:t xml:space="preserve">       </w:t>
-      </w:r>
-      <w:r>
-        <w:rPr>
-          <w:b/>
-        </w:rPr>
-        <w:t>Michael Harris</w:t>
-      </w:r>
-    </w:p>
-    <w:p>
-      <w:pPr>
-        <w:keepNext/>
-        <w:keepLines/>
-        <w:tabs>
-          <w:tab w:val="left" w:pos="2610"/>
-        </w:tabs>
-        <w:spacing w:before="120"/>
-      </w:pPr>
-      <w:r>
-        <w:t>Achieves operational objectives by contributing information and recommendations</w:t>
-      </w:r>
-      <w:r>
-        <w:t xml:space="preserve"> to strategic plans and reviews. Will prepare and complete action</w:t>
-      </w:r>
-      <w:r>
-        <w:t xml:space="preserve"> plans; implementing production, quality,</w:t>
-      </w:r>
-      <w:r>
-        <w:t xml:space="preserve"> and customer-service standards. Will also be responsible for resolving problems; determining application</w:t>
-      </w:r>
-      <w:r>
-        <w:t xml:space="preserve"> improvements; implementing change, and main</w:t>
-      </w:r>
-      <w:r>
-        <w:t>taining communication</w:t>
-      </w:r>
-      <w:r>
-        <w:t xml:space="preserve"> between the client and the organization.</w:t>
-      </w:r>
-    </w:p>
-    <w:p>
-      <w:pPr>
-        <w:keepNext/>
-        <w:keepLines/>
-        <w:tabs>
-          <w:tab w:val="left" w:pos="2610"/>
-        </w:tabs>
-        <w:spacing w:before="120"/>
-        <w:rPr>
-          <w:b/>
-        </w:rPr>
-      </w:pPr>
-      <w:r>
-        <w:rPr>
-          <w:b/>
-        </w:rPr>
-        <w:t>Front End developer</w:t>
-      </w:r>
-      <w:r>
-        <w:rPr>
-          <w:b/>
-        </w:rPr>
-        <w:t xml:space="preserve">: </w:t>
-      </w:r>
-      <w:r>
-        <w:rPr>
-          <w:b/>
-        </w:rPr>
-        <w:tab/>
-      </w:r>
-      <w:r>
-        <w:rPr>
-          <w:b/>
-        </w:rPr>
-        <w:t>Samaa Gaaza</w:t>
-      </w:r>
-    </w:p>
-    <w:p>
-      <w:pPr>
-        <w:keepNext/>
-        <w:keepLines/>
-        <w:tabs>
-          <w:tab w:val="left" w:pos="2610"/>
-        </w:tabs>
-        <w:spacing w:before="120"/>
-        <w:rPr>
-          <w:b/>
-        </w:rPr>
-      </w:pPr>
-      <w:r>
-        <w:t xml:space="preserve">In charge of UI design and the aesthetics of the website. Will be responsible for the layout and design of the system application webpage. </w:t>
-      </w:r>
-    </w:p>
-    <w:p>
-      <w:pPr>
-        <w:keepNext/>
-        <w:keepLines/>
-        <w:tabs>
-          <w:tab w:val="left" w:pos="2610"/>
-        </w:tabs>
-        <w:spacing w:before="120"/>
-        <w:rPr>
-          <w:b/>
-        </w:rPr>
-      </w:pPr>
-    </w:p>
-    <w:p>
-      <w:pPr>
-        <w:keepNext/>
-        <w:keepLines/>
-        <w:tabs>
-          <w:tab w:val="left" w:pos="2610"/>
-        </w:tabs>
-        <w:spacing w:before="120"/>
-        <w:rPr>
-          <w:b/>
-        </w:rPr>
-      </w:pPr>
-      <w:r>
-        <w:rPr>
-          <w:b/>
-        </w:rPr>
-        <w:t>Back end developer: William Freeman</w:t>
-      </w:r>
-      <w:r>
-        <w:rPr>
-          <w:b/>
-        </w:rPr>
-        <w:t xml:space="preserve">, </w:t>
-      </w:r>
-      <w:r>
-        <w:rPr>
-          <w:b/>
-        </w:rPr>
-        <w:t>Raphael Fontes da Silva</w:t>
-      </w:r>
-    </w:p>
-    <w:p>
-      <w:pPr>
-        <w:keepNext/>
-        <w:keepLines/>
-        <w:tabs>
-          <w:tab w:val="left" w:pos="2610"/>
-        </w:tabs>
-        <w:spacing w:before="120"/>
-        <w:rPr>
-          <w:b/>
-        </w:rPr>
-      </w:pPr>
-      <w:r>
-        <w:t xml:space="preserve">Primary focus is to </w:t>
-      </w:r>
-      <w:r>
-        <w:t>manage</w:t>
-      </w:r>
-      <w:r>
-        <w:t xml:space="preserve"> the interchange of data between the application and the browser. </w:t>
-      </w:r>
-      <w:r>
-        <w:t>Will focus</w:t>
-      </w:r>
-      <w:r>
-        <w:t xml:space="preserve"> on the server-side</w:t>
-      </w:r>
-      <w:r>
-        <w:t xml:space="preserve"> of programming for the web, will also understand</w:t>
-      </w:r>
-      <w:r>
-        <w:t xml:space="preserve"> the programming languages which control the display of content in the browser.</w:t>
-      </w:r>
-      <w:r>
-        <w:t xml:space="preserve"> (See “Front End developer”)</w:t>
-      </w:r>
-    </w:p>
-    <w:p>
-      <w:pPr>
-        <w:keepNext/>
-        <w:keepLines/>
-        <w:tabs>
-          <w:tab w:val="left" w:pos="2610"/>
-        </w:tabs>
-        <w:spacing w:before="120"/>
-      </w:pPr>
-    </w:p>
-    <w:p>
-      <w:pPr>
-        <w:rPr>
-          <w:rFonts w:ascii="Times New Roman" w:hAnsi="Symbol"/>
-          <w:b/>
-        </w:rPr>
-      </w:pPr>
-      <w:r>
-        <w:rPr>
-          <w:b/>
-        </w:rPr>
-        <w:t>Database Administrator: Johnathan Davis</w:t>
-      </w:r>
-      <w:r>
-        <w:rPr>
-          <w:b/>
-        </w:rPr>
-        <w:t xml:space="preserve">: </w:t>
-      </w:r>
-    </w:p>
-    <w:p>
-      <w:pPr>
-        <w:rPr>
-          <w:rFonts w:ascii="Times New Roman" w:hAnsi="Times New Roman"/>
-        </w:rPr>
-      </w:pPr>
-      <w:r>
-        <w:rPr>
-          <w:rFonts w:ascii="Times New Roman" w:hAnsi="Times New Roman"/>
-        </w:rPr>
-        <w:t xml:space="preserve">Will </w:t>
-      </w:r>
-      <w:r>
-        <w:rPr>
-          <w:rFonts w:ascii="Times New Roman" w:hAnsi="Times New Roman"/>
-        </w:rPr>
-        <w:t>identify</w:t>
-      </w:r>
-      <w:r>
-        <w:rPr>
-          <w:rFonts w:ascii="Times New Roman" w:hAnsi="Times New Roman"/>
-        </w:rPr>
-        <w:t xml:space="preserve"> </w:t>
-      </w:r>
-      <w:r>
-        <w:rPr>
-          <w:rFonts w:ascii="Times New Roman" w:hAnsi="Times New Roman"/>
-        </w:rPr>
-        <w:t xml:space="preserve">database requirements by interviewing customers; analyzing department applications, programming, and operations; evaluating existing systems and designing proposed systems. </w:t>
-      </w:r>
-    </w:p>
-    <w:p>
-      <w:pPr>
-        <w:keepNext/>
-        <w:keepLines/>
-        <w:tabs>
-          <w:tab w:val="left" w:pos="2610"/>
-        </w:tabs>
-        <w:spacing w:before="120"/>
-      </w:pPr>
-      <w:r>
-        <w:rPr>
-          <w:rFonts w:ascii="Times New Roman" w:hAnsi="Symbol"/>
-        </w:rPr>
-        <w:t xml:space="preserve">Will also be responsible for </w:t>
-      </w:r>
-      <w:r>
-        <w:rPr>
-          <w:rFonts w:ascii="Times New Roman" w:hAnsi="Times New Roman"/>
-        </w:rPr>
-        <w:t>recommending s</w:t>
-      </w:r>
-      <w:r>
-        <w:rPr>
-          <w:rFonts w:ascii="Times New Roman" w:hAnsi="Times New Roman"/>
-        </w:rPr>
-        <w:t>olutions by defining database physical structure and functional capabilities, database security, data back-up, and recovery specifications.</w:t>
-      </w:r>
-    </w:p>
-    <w:p>
-      <w:pPr>
-        <w:keepNext/>
-        <w:keepLines/>
-        <w:tabs>
-          <w:tab w:val="left" w:pos="2610"/>
-        </w:tabs>
-        <w:spacing w:before="120"/>
-        <w:rPr>
-          <w:b/>
-        </w:rPr>
-      </w:pPr>
-    </w:p>
-    <w:p>
-      <w:pPr>
-        <w:keepNext/>
-        <w:keepLines/>
-        <w:tabs>
-          <w:tab w:val="left" w:pos="2610"/>
-        </w:tabs>
-        <w:spacing w:before="120"/>
-        <w:rPr>
-          <w:b/>
-        </w:rPr>
-      </w:pPr>
-      <w:r>
-        <w:rPr>
-          <w:b/>
-        </w:rPr>
-        <w:t>Administration: Adam Guerrero</w:t>
-      </w:r>
-    </w:p>
-    <w:p>
-      <w:r>
-        <w:t>Responsible for written and oral communica</w:t>
-      </w:r>
-      <w:r>
-        <w:t>tion, project documentation</w:t>
-      </w:r>
-      <w:r>
-        <w:t>, organi</w:t>
-      </w:r>
-      <w:r>
-        <w:t>zation and presentation of</w:t>
-      </w:r>
-      <w:r>
-        <w:t xml:space="preserve"> project</w:t>
-      </w:r>
-      <w:r>
-        <w:t xml:space="preserve"> information to the </w:t>
-      </w:r>
-      <w:r>
-        <w:t>appropriate parties</w:t>
-      </w:r>
-      <w:r>
-        <w:t xml:space="preserve">, </w:t>
-      </w:r>
-      <w:r>
-        <w:t>and helping team members</w:t>
-      </w:r>
-      <w:r>
-        <w:t xml:space="preserve"> multi-task and work well under pressure.</w:t>
-      </w:r>
-    </w:p>
-    <w:p/>
-    <w:p/>
-    <w:p>
-      <w:pPr>
-        <w:pStyle w:val="Heading2"/>
-      </w:pPr>
-      <w:bookmarkStart w:id="21" w:name="_Toc199052971"/>
-      <w:r>
-        <w:lastRenderedPageBreak/>
+      <w:bookmarkStart w:id="21" w:name="_Toc413399140"/>
+      <w:r>
         <w:t>Project Communications</w:t>
       </w:r>
       <w:bookmarkEnd w:id="21"/>
@@ -6397,7 +5808,7 @@
       <w:pPr>
         <w:pStyle w:val="Heading2"/>
       </w:pPr>
-      <w:bookmarkStart w:id="22" w:name="_Toc199052972"/>
+      <w:bookmarkStart w:id="22" w:name="_Toc413399141"/>
       <w:r>
         <w:t>Technical Process</w:t>
       </w:r>
@@ -6524,7 +5935,7 @@
       <w:pPr>
         <w:pStyle w:val="Heading2"/>
       </w:pPr>
-      <w:bookmarkStart w:id="23" w:name="_Toc199052973"/>
+      <w:bookmarkStart w:id="23" w:name="_Toc413399142"/>
       <w:r>
         <w:t>Tools</w:t>
       </w:r>
@@ -6616,15 +6027,13 @@
       </w:r>
     </w:p>
     <w:p/>
-    <w:p/>
-    <w:p/>
-    <w:p/>
     <w:p>
       <w:pPr>
         <w:pStyle w:val="Heading1"/>
       </w:pPr>
-      <w:bookmarkStart w:id="24" w:name="_Toc199052974"/>
-      <w:r>
+      <w:bookmarkStart w:id="24" w:name="_Toc413399143"/>
+      <w:r>
+        <w:lastRenderedPageBreak/>
         <w:t>Work Plan</w:t>
       </w:r>
       <w:bookmarkEnd w:id="24"/>
@@ -6633,14 +6042,11 @@
       <w:pPr>
         <w:pStyle w:val="Heading2"/>
       </w:pPr>
-      <w:bookmarkStart w:id="25" w:name="_Toc199052976"/>
-      <w:r>
-        <w:t>Release Pla</w:t>
+      <w:bookmarkStart w:id="25" w:name="_Toc413399144"/>
+      <w:r>
+        <w:t>Release Plan</w:t>
       </w:r>
       <w:bookmarkEnd w:id="25"/>
-      <w:r>
-        <w:t>n</w:t>
-      </w:r>
     </w:p>
     <w:p>
       <w:pPr>
@@ -6654,7 +6060,7 @@
       <w:pPr>
         <w:pStyle w:val="Heading2"/>
       </w:pPr>
-      <w:bookmarkStart w:id="26" w:name="_Toc199052977"/>
+      <w:bookmarkStart w:id="26" w:name="_Toc413399145"/>
       <w:r>
         <w:t>Iteration Plans</w:t>
       </w:r>
@@ -6669,9 +6075,8 @@
       <w:pPr>
         <w:pStyle w:val="Heading1"/>
       </w:pPr>
-      <w:bookmarkStart w:id="27" w:name="_Toc199052979"/>
-      <w:r>
-        <w:lastRenderedPageBreak/>
+      <w:bookmarkStart w:id="27" w:name="_Toc413399146"/>
+      <w:r>
         <w:t>Control Plan</w:t>
       </w:r>
       <w:bookmarkEnd w:id="27"/>
@@ -6680,7 +6085,7 @@
       <w:pPr>
         <w:pStyle w:val="Heading2"/>
       </w:pPr>
-      <w:bookmarkStart w:id="28" w:name="_Toc199052980"/>
+      <w:bookmarkStart w:id="28" w:name="_Toc413399147"/>
       <w:r>
         <w:t>Monitoring and Control</w:t>
       </w:r>
@@ -6695,7 +6100,7 @@
       <w:pPr>
         <w:pStyle w:val="Heading2"/>
       </w:pPr>
-      <w:bookmarkStart w:id="29" w:name="_Toc199052981"/>
+      <w:bookmarkStart w:id="29" w:name="_Toc413399148"/>
       <w:r>
         <w:t>Project Measurements</w:t>
       </w:r>
@@ -7097,69 +6502,67 @@
     <w:p/>
     <w:p/>
     <w:p/>
+    <w:p>
+      <w:pPr>
+        <w:pStyle w:val="Heading1"/>
+      </w:pPr>
+      <w:bookmarkStart w:id="30" w:name="_Toc413399149"/>
+      <w:r>
+        <w:lastRenderedPageBreak/>
+        <w:t>Supporting Process Plans</w:t>
+      </w:r>
+      <w:bookmarkEnd w:id="30"/>
+    </w:p>
+    <w:p>
+      <w:pPr>
+        <w:pStyle w:val="Heading2"/>
+      </w:pPr>
+      <w:bookmarkStart w:id="31" w:name="_Toc413399150"/>
+      <w:r>
+        <w:t>Risk Management Plan</w:t>
+      </w:r>
+      <w:bookmarkEnd w:id="31"/>
+    </w:p>
     <w:p/>
+    <w:p>
+      <w:r>
+        <w:t>Risk 1.</w:t>
+      </w:r>
+      <w:r>
+        <w:t xml:space="preserve"> </w:t>
+      </w:r>
+      <w:r>
+        <w:t>Software development, given the intangible nature and uniqueness of software, is inherently difficult to estimate and schedule.</w:t>
+      </w:r>
+    </w:p>
     <w:p/>
     <w:p>
-      <w:pPr>
-        <w:pStyle w:val="Heading1"/>
-      </w:pPr>
-      <w:bookmarkStart w:id="30" w:name="_Toc199052982"/>
-      <w:r>
-        <w:t>Supporting Process Plans</w:t>
-      </w:r>
-      <w:bookmarkEnd w:id="30"/>
-    </w:p>
+      <w:r>
+        <w:t>Risk 2. As the project progresses more and more features that were not identified at the beginning of the project emerge that threaten estimates and timelines.</w:t>
+      </w:r>
+    </w:p>
+    <w:p>
+      <w:pPr>
+        <w:pStyle w:val="NormalWeb"/>
+      </w:pPr>
+      <w:r>
+        <w:t>The project manager has led the project team in developing responses to each identified risk. As more risks are identified, they will be qualified and the team will develop avoidance and mitigation strategies. These risks will also be added to the Risk Register and the Project Plan to ensure they are monitored at the appropriate times and are responded to accordingly. If necessary, the Risk Management Plan will be updated.</w:t>
+      </w:r>
+    </w:p>
+    <w:p>
+      <w:pPr>
+        <w:pStyle w:val="NormalWeb"/>
+      </w:pPr>
+      <w:r>
+        <w:t xml:space="preserve">The risks for this project will be managed and controlled within the constraints of time, scope, and cost. All identified risks will be evaluated in order to determine how they affect this triple constraint. The project manager, with the assistance of the project team, will determine the best way to respond to each risk to ensure compliance with these constraints. </w:t>
+      </w:r>
+    </w:p>
+    <w:p/>
     <w:p>
       <w:pPr>
         <w:pStyle w:val="Heading2"/>
       </w:pPr>
-      <w:bookmarkStart w:id="31" w:name="_Toc199052983"/>
-      <w:r>
-        <w:t>Risk Management Plan</w:t>
-      </w:r>
-      <w:bookmarkEnd w:id="31"/>
-    </w:p>
-    <w:p/>
-    <w:p>
-      <w:r>
-        <w:t>Risk 1.</w:t>
-      </w:r>
-      <w:r>
-        <w:t xml:space="preserve"> </w:t>
-      </w:r>
-      <w:r>
-        <w:t>Software development, given the intangible nature and uniqueness of software, is inherently difficult to estimate and schedule.</w:t>
-      </w:r>
-    </w:p>
-    <w:p/>
-    <w:p>
-      <w:r>
-        <w:lastRenderedPageBreak/>
-        <w:t>Risk 2. As the project progresses more and more features that were not identified at the beginning of the project emerge that threaten estimates and timelines.</w:t>
-      </w:r>
-    </w:p>
-    <w:p>
-      <w:pPr>
-        <w:pStyle w:val="NormalWeb"/>
-      </w:pPr>
-      <w:r>
-        <w:t>The project manager has led the project team in developing responses to each identified risk. As more risks are identified, they will be qualified and the team will develop avoidance and mitigation strategies. These risks will also be added to the Risk Register and the Project Plan to ensure they are monitored at the appropriate times and are responded to accordingly. If necessary, the Risk Management Plan will be updated.</w:t>
-      </w:r>
-    </w:p>
-    <w:p>
-      <w:pPr>
-        <w:pStyle w:val="NormalWeb"/>
-      </w:pPr>
-      <w:r>
-        <w:t xml:space="preserve">The risks for this project will be managed and controlled within the constraints of time, scope, and cost. All identified risks will be evaluated in order to determine how they affect this triple constraint. The project manager, with the assistance of the project team, will determine the best way to respond to each risk to ensure compliance with these constraints. </w:t>
-      </w:r>
-    </w:p>
-    <w:p/>
-    <w:p>
-      <w:pPr>
-        <w:pStyle w:val="Heading2"/>
-      </w:pPr>
-      <w:bookmarkStart w:id="32" w:name="_Toc199052984"/>
+      <w:bookmarkStart w:id="32" w:name="_Toc413399151"/>
       <w:r>
         <w:t>Configuration Management Plan</w:t>
       </w:r>
@@ -7342,7 +6745,7 @@
       <w:pPr>
         <w:pStyle w:val="Heading2"/>
       </w:pPr>
-      <w:bookmarkStart w:id="33" w:name="_Toc199052985"/>
+      <w:bookmarkStart w:id="33" w:name="_Toc413399152"/>
       <w:r>
         <w:t>Verification and Validation Plan</w:t>
       </w:r>
@@ -7381,7 +6784,11 @@
         <w:t xml:space="preserve">, </w:t>
       </w:r>
       <w:r>
-        <w:t>the team member must test the functionality of the altered portion of the application. For example, if the scheduling algorithm is modified, a test schedule must be generated.</w:t>
+        <w:t xml:space="preserve">the team member must test the functionality of the altered </w:t>
+      </w:r>
+      <w:r>
+        <w:lastRenderedPageBreak/>
+        <w:t>portion of the application. For example, if the scheduling algorithm is modified, a test schedule must be generated.</w:t>
       </w:r>
     </w:p>
     <w:p>
@@ -7498,7 +6905,6 @@
         </w:numPr>
       </w:pPr>
       <w:r>
-        <w:lastRenderedPageBreak/>
         <w:t>After testing and validation, changes will be merged into master for release.</w:t>
       </w:r>
     </w:p>
@@ -7518,9 +6924,11 @@
       <w:pPr>
         <w:pStyle w:val="Heading2"/>
       </w:pPr>
+      <w:bookmarkStart w:id="34" w:name="_Toc413399153"/>
       <w:r>
         <w:t>Product Acceptance Plan</w:t>
       </w:r>
+      <w:bookmarkEnd w:id="34"/>
     </w:p>
     <w:p>
       <w:r>
@@ -7532,9 +6940,11 @@
       <w:pPr>
         <w:pStyle w:val="Heading2"/>
       </w:pPr>
+      <w:bookmarkStart w:id="35" w:name="_Toc413399154"/>
       <w:r>
         <w:t>Bibliography</w:t>
       </w:r>
+      <w:bookmarkEnd w:id="35"/>
     </w:p>
     <w:p/>
     <w:p>
@@ -7660,7 +7070,7 @@
         <w:color w:val="C0C0C0"/>
         <w:sz w:val="20"/>
       </w:rPr>
-      <w:t>14</w:t>
+      <w:t>11</w:t>
     </w:r>
     <w:r>
       <w:rPr>
@@ -7715,7 +7125,7 @@
         <w:color w:val="C0C0C0"/>
         <w:sz w:val="20"/>
       </w:rPr>
-      <w:t>14</w:t>
+      <w:t>11</w:t>
     </w:r>
     <w:r>
       <w:rPr>
@@ -11554,7 +10964,7 @@
     <w:basedOn w:val="Normal"/>
     <w:next w:val="Normal"/>
     <w:autoRedefine/>
-    <w:semiHidden/>
+    <w:uiPriority w:val="39"/>
     <w:pPr>
       <w:spacing w:before="360"/>
     </w:pPr>
@@ -11571,7 +10981,7 @@
     <w:basedOn w:val="Normal"/>
     <w:next w:val="Normal"/>
     <w:autoRedefine/>
-    <w:semiHidden/>
+    <w:uiPriority w:val="39"/>
     <w:pPr>
       <w:spacing w:before="240"/>
     </w:pPr>
@@ -11652,7 +11062,7 @@
   </w:style>
   <w:style w:type="character" w:styleId="Hyperlink">
     <w:name w:val="Hyperlink"/>
-    <w:semiHidden/>
+    <w:uiPriority w:val="99"/>
     <w:rPr>
       <w:color w:val="0000FF"/>
       <w:u w:val="single"/>
@@ -12004,7 +11414,7 @@
 </file>
 
 <file path=customXml/itemProps1.xml><?xml version="1.0" encoding="utf-8"?>
-<ds:datastoreItem xmlns:ds="http://schemas.openxmlformats.org/officeDocument/2006/customXml" ds:itemID="{CEC603AE-795C-4DC2-8712-1F5968F215F5}">
+<ds:datastoreItem xmlns:ds="http://schemas.openxmlformats.org/officeDocument/2006/customXml" ds:itemID="{3011ED34-97FF-496A-9429-579B9C839424}">
   <ds:schemaRefs>
     <ds:schemaRef ds:uri="http://schemas.openxmlformats.org/officeDocument/2006/bibliography"/>
   </ds:schemaRefs>

</xml_diff>

<commit_message>
Additional edits to SPMP
Removed duplicate SPMP - the file whose name lacks spaces is the
deprecated version. Risk management chart was added to the deprecated
document rather than the current. I diffed the files and merged changes
appropriately. Updated the table of contents to reflect additional
content.
</commit_message>
<xml_diff>
--- a/Documentation/Software Project Management Plan.docx
+++ b/Documentation/Software Project Management Plan.docx
@@ -296,8 +296,33 @@
           <w:szCs w:val="28"/>
         </w:rPr>
         <w:tab/>
-        <w:t xml:space="preserve">        Samaa Gazzaz</w:t>
-      </w:r>
+        <w:t xml:space="preserve">        </w:t>
+      </w:r>
+      <w:proofErr w:type="spellStart"/>
+      <w:r>
+        <w:rPr>
+          <w:sz w:val="28"/>
+          <w:szCs w:val="28"/>
+        </w:rPr>
+        <w:t>Samaa</w:t>
+      </w:r>
+      <w:proofErr w:type="spellEnd"/>
+      <w:r>
+        <w:rPr>
+          <w:sz w:val="28"/>
+          <w:szCs w:val="28"/>
+        </w:rPr>
+        <w:t xml:space="preserve"> </w:t>
+      </w:r>
+      <w:proofErr w:type="spellStart"/>
+      <w:r>
+        <w:rPr>
+          <w:sz w:val="28"/>
+          <w:szCs w:val="28"/>
+        </w:rPr>
+        <w:t>Gazzaz</w:t>
+      </w:r>
+      <w:proofErr w:type="spellEnd"/>
     </w:p>
     <w:p>
       <w:pPr>
@@ -313,7 +338,23 @@
           <w:sz w:val="28"/>
           <w:szCs w:val="28"/>
         </w:rPr>
-        <w:t>Raphael Fontes de Silva</w:t>
+        <w:t xml:space="preserve">Raphael </w:t>
+      </w:r>
+      <w:proofErr w:type="spellStart"/>
+      <w:r>
+        <w:rPr>
+          <w:sz w:val="28"/>
+          <w:szCs w:val="28"/>
+        </w:rPr>
+        <w:t>Fontes</w:t>
+      </w:r>
+      <w:proofErr w:type="spellEnd"/>
+      <w:r>
+        <w:rPr>
+          <w:sz w:val="28"/>
+          <w:szCs w:val="28"/>
+        </w:rPr>
+        <w:t xml:space="preserve"> de Silva</w:t>
       </w:r>
       <w:r>
         <w:rPr>
@@ -4070,7 +4111,7 @@
             <w:noProof/>
             <w:webHidden/>
           </w:rPr>
-          <w:t>10</w:t>
+          <w:t>11</w:t>
         </w:r>
         <w:r>
           <w:rPr>
@@ -4638,16 +4679,16 @@
       <w:pPr>
         <w:pStyle w:val="Heading2"/>
       </w:pPr>
-      <w:bookmarkStart w:id="2" w:name="_Toc31182116"/>
-      <w:bookmarkStart w:id="3" w:name="_Toc31182339"/>
-      <w:bookmarkStart w:id="4" w:name="_Toc413399130"/>
+      <w:bookmarkStart w:id="2" w:name="_Toc413399130"/>
+      <w:bookmarkStart w:id="3" w:name="_Toc31182116"/>
+      <w:bookmarkStart w:id="4" w:name="_Toc31182339"/>
       <w:r>
         <w:t>Purpose and Scope</w:t>
       </w:r>
-      <w:bookmarkEnd w:id="4"/>
-    </w:p>
-    <w:bookmarkEnd w:id="2"/>
+      <w:bookmarkEnd w:id="2"/>
+    </w:p>
     <w:bookmarkEnd w:id="3"/>
+    <w:bookmarkEnd w:id="4"/>
     <w:p>
       <w:r>
         <w:t>The On-Call Assistant will create an equitable schedule of on-call rotations for team members based on the following considerations:</w:t>
@@ -4688,6 +4729,8 @@
       <w:r>
         <w:t xml:space="preserve">Previous rotations that include paid holidays for which team members have been scheduled </w:t>
       </w:r>
+      <w:bookmarkStart w:id="5" w:name="_GoBack"/>
+      <w:bookmarkEnd w:id="5"/>
     </w:p>
     <w:p>
       <w:r>
@@ -4703,17 +4746,17 @@
       <w:pPr>
         <w:pStyle w:val="Heading2"/>
       </w:pPr>
-      <w:bookmarkStart w:id="5" w:name="_Toc31182118"/>
-      <w:bookmarkStart w:id="6" w:name="_Toc31182341"/>
-      <w:bookmarkStart w:id="7" w:name="_Toc31182119"/>
-      <w:bookmarkStart w:id="8" w:name="_Toc31182342"/>
-      <w:bookmarkStart w:id="9" w:name="_Toc31182117"/>
-      <w:bookmarkStart w:id="10" w:name="_Toc31182340"/>
-      <w:bookmarkStart w:id="11" w:name="_Toc413399131"/>
+      <w:bookmarkStart w:id="6" w:name="_Toc413399131"/>
+      <w:bookmarkStart w:id="7" w:name="_Toc31182118"/>
+      <w:bookmarkStart w:id="8" w:name="_Toc31182341"/>
+      <w:bookmarkStart w:id="9" w:name="_Toc31182119"/>
+      <w:bookmarkStart w:id="10" w:name="_Toc31182342"/>
+      <w:bookmarkStart w:id="11" w:name="_Toc31182117"/>
+      <w:bookmarkStart w:id="12" w:name="_Toc31182340"/>
       <w:r>
         <w:t>Goals and Objectives</w:t>
       </w:r>
-      <w:bookmarkEnd w:id="11"/>
+      <w:bookmarkEnd w:id="6"/>
     </w:p>
     <w:p>
       <w:pPr>
@@ -4849,11 +4892,11 @@
       <w:pPr>
         <w:pStyle w:val="Heading2"/>
       </w:pPr>
-      <w:bookmarkStart w:id="12" w:name="_Toc413399132"/>
+      <w:bookmarkStart w:id="13" w:name="_Toc413399132"/>
       <w:r>
         <w:t>Project Deliverables</w:t>
       </w:r>
-      <w:bookmarkEnd w:id="12"/>
+      <w:bookmarkEnd w:id="13"/>
     </w:p>
     <w:p>
       <w:pPr>
@@ -5060,12 +5103,10 @@
       <w:pPr>
         <w:pStyle w:val="Heading2"/>
       </w:pPr>
-      <w:bookmarkStart w:id="13" w:name="_Toc413399133"/>
+      <w:bookmarkStart w:id="14" w:name="_Toc413399133"/>
       <w:r>
         <w:t>Assumptions and Constraints</w:t>
       </w:r>
-      <w:bookmarkStart w:id="14" w:name="_GoBack"/>
-      <w:bookmarkEnd w:id="13"/>
       <w:bookmarkEnd w:id="14"/>
     </w:p>
     <w:p/>
@@ -5145,8 +5186,8 @@
         <w:pStyle w:val="Heading2"/>
       </w:pPr>
       <w:bookmarkStart w:id="15" w:name="_Toc413399134"/>
-      <w:bookmarkEnd w:id="5"/>
-      <w:bookmarkEnd w:id="6"/>
+      <w:bookmarkEnd w:id="7"/>
+      <w:bookmarkEnd w:id="8"/>
       <w:r>
         <w:t>Schedule and Budget Summary</w:t>
       </w:r>
@@ -5225,8 +5266,8 @@
         <w:pStyle w:val="Heading2"/>
       </w:pPr>
       <w:bookmarkStart w:id="17" w:name="_Toc413399136"/>
-      <w:bookmarkEnd w:id="7"/>
-      <w:bookmarkEnd w:id="8"/>
+      <w:bookmarkEnd w:id="9"/>
+      <w:bookmarkEnd w:id="10"/>
       <w:r>
         <w:t>Definitions</w:t>
       </w:r>
@@ -5373,8 +5414,8 @@
         <w:pStyle w:val="Heading1"/>
       </w:pPr>
       <w:bookmarkStart w:id="19" w:name="_Toc413399138"/>
-      <w:bookmarkEnd w:id="9"/>
-      <w:bookmarkEnd w:id="10"/>
+      <w:bookmarkEnd w:id="11"/>
+      <w:bookmarkEnd w:id="12"/>
       <w:r>
         <w:t>Startup Plan</w:t>
       </w:r>
@@ -5482,12 +5523,28 @@
         </w:rPr>
         <w:tab/>
       </w:r>
+      <w:proofErr w:type="spellStart"/>
       <w:r>
         <w:rPr>
           <w:b/>
         </w:rPr>
-        <w:t>Samaa Gaaza</w:t>
-      </w:r>
+        <w:t>Samaa</w:t>
+      </w:r>
+      <w:proofErr w:type="spellEnd"/>
+      <w:r>
+        <w:rPr>
+          <w:b/>
+        </w:rPr>
+        <w:t xml:space="preserve"> </w:t>
+      </w:r>
+      <w:proofErr w:type="spellStart"/>
+      <w:r>
+        <w:rPr>
+          <w:b/>
+        </w:rPr>
+        <w:t>Gaaza</w:t>
+      </w:r>
+      <w:proofErr w:type="spellEnd"/>
     </w:p>
     <w:p>
       <w:pPr>
@@ -5546,7 +5603,21 @@
         <w:rPr>
           <w:b/>
         </w:rPr>
-        <w:t>Raphael Fontes da Silva</w:t>
+        <w:t xml:space="preserve">Raphael </w:t>
+      </w:r>
+      <w:proofErr w:type="spellStart"/>
+      <w:r>
+        <w:rPr>
+          <w:b/>
+        </w:rPr>
+        <w:t>Fontes</w:t>
+      </w:r>
+      <w:proofErr w:type="spellEnd"/>
+      <w:r>
+        <w:rPr>
+          <w:b/>
+        </w:rPr>
+        <w:t xml:space="preserve"> da Silva</w:t>
       </w:r>
     </w:p>
     <w:p>
@@ -5771,7 +5842,15 @@
         </w:numPr>
       </w:pPr>
       <w:r>
-        <w:t xml:space="preserve">A Trello </w:t>
+        <w:t xml:space="preserve">A </w:t>
+      </w:r>
+      <w:proofErr w:type="spellStart"/>
+      <w:r>
+        <w:t>Trello</w:t>
+      </w:r>
+      <w:proofErr w:type="spellEnd"/>
+      <w:r>
+        <w:t xml:space="preserve"> </w:t>
       </w:r>
       <w:r>
         <w:t>account</w:t>
@@ -5816,47 +5895,15 @@
     </w:p>
     <w:p>
       <w:r>
-        <w:rPr>
-          <w:color w:val="FF0000"/>
-        </w:rPr>
-        <w:t>(T</w:t>
-      </w:r>
-      <w:r>
-        <w:rPr>
-          <w:color w:val="FF0000"/>
-        </w:rPr>
-        <w:t>he quoted text comes from Wiki’s article defining Scrum, not agile.  Is that what you intended?</w:t>
-      </w:r>
-      <w:r>
-        <w:rPr>
-          <w:color w:val="FF0000"/>
-        </w:rPr>
+        <w:t>For this project the team took an ite</w:t>
+      </w:r>
+      <w:r>
+        <w:t>rative and incremental approach</w:t>
+      </w:r>
+      <w:r>
         <w:t xml:space="preserve"> </w:t>
       </w:r>
       <w:r>
-        <w:rPr>
-          <w:color w:val="FF0000"/>
-        </w:rPr>
-        <w:t xml:space="preserve"> I added a citation and bibliography section.</w:t>
-      </w:r>
-      <w:r>
-        <w:rPr>
-          <w:color w:val="FF0000"/>
-        </w:rPr>
-        <w:t>)</w:t>
-      </w:r>
-    </w:p>
-    <w:p>
-      <w:r>
-        <w:t>For this project the team took an ite</w:t>
-      </w:r>
-      <w:r>
-        <w:t>rative and incremental approach</w:t>
-      </w:r>
-      <w:r>
-        <w:t xml:space="preserve"> </w:t>
-      </w:r>
-      <w:r>
         <w:t>u</w:t>
       </w:r>
       <w:r>
@@ -5867,36 +5914,20 @@
           <w:rPr>
             <w:rStyle w:val="Hyperlink"/>
           </w:rPr>
-          <w:t>agile soft</w:t>
-        </w:r>
-        <w:r>
-          <w:rPr>
-            <w:rStyle w:val="Hyperlink"/>
-          </w:rPr>
-          <w:t>w</w:t>
-        </w:r>
-        <w:r>
-          <w:rPr>
-            <w:rStyle w:val="Hyperlink"/>
-          </w:rPr>
-          <w:t>are development</w:t>
+          <w:t>agile software development</w:t>
         </w:r>
       </w:hyperlink>
       <w:r>
         <w:t xml:space="preserve"> framework for managing product development. </w:t>
       </w:r>
       <w:r>
-        <w:t xml:space="preserve"> Wikipedia says about </w:t>
-      </w:r>
-      <w:r>
-        <w:rPr>
-          <w:color w:val="FF0000"/>
-        </w:rPr>
-        <w:t>Scrum</w:t>
-      </w:r>
-      <w:r>
-        <w:rPr>
-          <w:color w:val="FF0000"/>
+        <w:t xml:space="preserve"> Wikipedia says </w:t>
+      </w:r>
+      <w:r>
+        <w:t>about Scrum</w:t>
+      </w:r>
+      <w:r>
+        <w:rPr>
           <w:vertAlign w:val="superscript"/>
         </w:rPr>
         <w:t>1</w:t>
@@ -5968,9 +5999,11 @@
       <w:r>
         <w:t xml:space="preserve">racking – defects and issues will be tracked using </w:t>
       </w:r>
+      <w:proofErr w:type="spellStart"/>
       <w:r>
         <w:t>Trello</w:t>
       </w:r>
+      <w:proofErr w:type="spellEnd"/>
     </w:p>
     <w:p>
       <w:pPr>
@@ -6006,10 +6039,18 @@
         <w:t>esting – unit test</w:t>
       </w:r>
       <w:r>
-        <w:t>s will be implemented with the C</w:t>
-      </w:r>
-      <w:r>
-        <w:t>Unit testing framework.</w:t>
+        <w:t xml:space="preserve">s will be implemented with the </w:t>
+      </w:r>
+      <w:proofErr w:type="spellStart"/>
+      <w:r>
+        <w:t>C</w:t>
+      </w:r>
+      <w:r>
+        <w:t>Unit</w:t>
+      </w:r>
+      <w:proofErr w:type="spellEnd"/>
+      <w:r>
+        <w:t xml:space="preserve"> testing framework.</w:t>
       </w:r>
     </w:p>
     <w:p>
@@ -6265,9 +6306,11 @@
             <w:pPr>
               <w:jc w:val="center"/>
             </w:pPr>
+            <w:proofErr w:type="spellStart"/>
             <w:r>
               <w:t>Mgr</w:t>
             </w:r>
+            <w:proofErr w:type="spellEnd"/>
           </w:p>
         </w:tc>
       </w:tr>
@@ -6329,9 +6372,11 @@
             <w:pPr>
               <w:jc w:val="center"/>
             </w:pPr>
+            <w:proofErr w:type="spellStart"/>
             <w:r>
               <w:t>Mgr</w:t>
             </w:r>
+            <w:proofErr w:type="spellEnd"/>
           </w:p>
         </w:tc>
       </w:tr>
@@ -6374,9 +6419,19 @@
             <w:tcW w:w="1166" w:type="dxa"/>
           </w:tcPr>
           <w:p>
+            <w:proofErr w:type="spellStart"/>
             <w:r>
-              <w:t>Mgr/Pgr</w:t>
+              <w:t>Mgr</w:t>
             </w:r>
+            <w:proofErr w:type="spellEnd"/>
+            <w:r>
+              <w:t>/</w:t>
+            </w:r>
+            <w:proofErr w:type="spellStart"/>
+            <w:r>
+              <w:t>Pgr</w:t>
+            </w:r>
+            <w:proofErr w:type="spellEnd"/>
           </w:p>
         </w:tc>
       </w:tr>
@@ -6451,9 +6506,11 @@
             <w:pPr>
               <w:jc w:val="center"/>
             </w:pPr>
+            <w:proofErr w:type="spellStart"/>
             <w:r>
               <w:t>Mgr</w:t>
             </w:r>
+            <w:proofErr w:type="spellEnd"/>
           </w:p>
         </w:tc>
       </w:tr>
@@ -6483,7 +6540,15 @@
           </w:p>
           <w:p>
             <w:r>
-              <w:t>Assign each defect to one of the following categories: blocker, critical, major, minor or trivial. Keep track of the state of each defect: open, assigned, fixed, closed.</w:t>
+              <w:t xml:space="preserve">Assign each defect to one of the following categories: blocker, critical, major, minor or trivial. Keep track of the state of each defect: open, assigned, fixed, </w:t>
+            </w:r>
+            <w:proofErr w:type="gramStart"/>
+            <w:r>
+              <w:t>closed</w:t>
+            </w:r>
+            <w:proofErr w:type="gramEnd"/>
+            <w:r>
+              <w:t>.</w:t>
             </w:r>
           </w:p>
         </w:tc>
@@ -6492,8 +6557,21 @@
             <w:tcW w:w="1166" w:type="dxa"/>
           </w:tcPr>
           <w:p>
+            <w:proofErr w:type="spellStart"/>
             <w:r>
-              <w:t>Mgr/Pgr/QA</w:t>
+              <w:t>Mgr</w:t>
+            </w:r>
+            <w:proofErr w:type="spellEnd"/>
+            <w:r>
+              <w:t>/</w:t>
+            </w:r>
+            <w:proofErr w:type="spellStart"/>
+            <w:r>
+              <w:t>Pgr</w:t>
+            </w:r>
+            <w:proofErr w:type="spellEnd"/>
+            <w:r>
+              <w:t>/QA</w:t>
             </w:r>
           </w:p>
         </w:tc>
@@ -6523,24 +6601,6 @@
       </w:r>
       <w:bookmarkEnd w:id="31"/>
     </w:p>
-    <w:p/>
-    <w:p>
-      <w:r>
-        <w:t>Risk 1.</w:t>
-      </w:r>
-      <w:r>
-        <w:t xml:space="preserve"> </w:t>
-      </w:r>
-      <w:r>
-        <w:t>Software development, given the intangible nature and uniqueness of software, is inherently difficult to estimate and schedule.</w:t>
-      </w:r>
-    </w:p>
-    <w:p/>
-    <w:p>
-      <w:r>
-        <w:t>Risk 2. As the project progresses more and more features that were not identified at the beginning of the project emerge that threaten estimates and timelines.</w:t>
-      </w:r>
-    </w:p>
     <w:p>
       <w:pPr>
         <w:pStyle w:val="NormalWeb"/>
@@ -6556,6 +6616,264 @@
       <w:r>
         <w:t xml:space="preserve">The risks for this project will be managed and controlled within the constraints of time, scope, and cost. All identified risks will be evaluated in order to determine how they affect this triple constraint. The project manager, with the assistance of the project team, will determine the best way to respond to each risk to ensure compliance with these constraints. </w:t>
       </w:r>
+    </w:p>
+    <w:tbl>
+      <w:tblPr>
+        <w:tblStyle w:val="TableGrid"/>
+        <w:tblW w:w="0" w:type="auto"/>
+        <w:tblLook w:val="04A0" w:firstRow="1" w:lastRow="0" w:firstColumn="1" w:lastColumn="0" w:noHBand="0" w:noVBand="1"/>
+      </w:tblPr>
+      <w:tblGrid>
+        <w:gridCol w:w="3410"/>
+        <w:gridCol w:w="5210"/>
+      </w:tblGrid>
+      <w:tr>
+        <w:tc>
+          <w:tcPr>
+            <w:tcW w:w="3410" w:type="dxa"/>
+            <w:tcBorders>
+              <w:top w:val="single" w:sz="8" w:space="0" w:color="auto"/>
+              <w:left w:val="single" w:sz="8" w:space="0" w:color="auto"/>
+              <w:bottom w:val="single" w:sz="8" w:space="0" w:color="auto"/>
+              <w:right w:val="single" w:sz="8" w:space="0" w:color="auto"/>
+            </w:tcBorders>
+            <w:shd w:val="pct10" w:color="auto" w:fill="auto"/>
+          </w:tcPr>
+          <w:p>
+            <w:pPr>
+              <w:pStyle w:val="NormalWeb"/>
+              <w:rPr>
+                <w:b/>
+              </w:rPr>
+            </w:pPr>
+            <w:r>
+              <w:rPr>
+                <w:b/>
+              </w:rPr>
+              <w:t>Risk</w:t>
+            </w:r>
+          </w:p>
+        </w:tc>
+        <w:tc>
+          <w:tcPr>
+            <w:tcW w:w="5210" w:type="dxa"/>
+            <w:tcBorders>
+              <w:top w:val="single" w:sz="8" w:space="0" w:color="auto"/>
+              <w:left w:val="single" w:sz="8" w:space="0" w:color="auto"/>
+              <w:bottom w:val="single" w:sz="8" w:space="0" w:color="auto"/>
+              <w:right w:val="single" w:sz="8" w:space="0" w:color="auto"/>
+            </w:tcBorders>
+            <w:shd w:val="pct10" w:color="auto" w:fill="auto"/>
+          </w:tcPr>
+          <w:p>
+            <w:pPr>
+              <w:pStyle w:val="NormalWeb"/>
+              <w:rPr>
+                <w:b/>
+              </w:rPr>
+            </w:pPr>
+            <w:r>
+              <w:rPr>
+                <w:b/>
+              </w:rPr>
+              <w:t>Risk Response</w:t>
+            </w:r>
+          </w:p>
+        </w:tc>
+      </w:tr>
+      <w:tr>
+        <w:tc>
+          <w:tcPr>
+            <w:tcW w:w="3410" w:type="dxa"/>
+            <w:tcBorders>
+              <w:top w:val="single" w:sz="8" w:space="0" w:color="auto"/>
+            </w:tcBorders>
+          </w:tcPr>
+          <w:p>
+            <w:pPr>
+              <w:pStyle w:val="NormalWeb"/>
+              <w:tabs>
+                <w:tab w:val="left" w:pos="960"/>
+              </w:tabs>
+            </w:pPr>
+            <w:r>
+              <w:t xml:space="preserve">Limited experience with C# and </w:t>
+            </w:r>
+            <w:hyperlink r:id="rId10" w:tgtFrame="_blank" w:history="1">
+              <w:r>
+                <w:rPr>
+                  <w:rStyle w:val="Hyperlink"/>
+                </w:rPr>
+                <w:t>ASP.NET</w:t>
+              </w:r>
+            </w:hyperlink>
+            <w:r>
+              <w:t xml:space="preserve"> leading to difficulty in estimating timelines.</w:t>
+            </w:r>
+          </w:p>
+        </w:tc>
+        <w:tc>
+          <w:tcPr>
+            <w:tcW w:w="5210" w:type="dxa"/>
+            <w:tcBorders>
+              <w:top w:val="single" w:sz="8" w:space="0" w:color="auto"/>
+            </w:tcBorders>
+          </w:tcPr>
+          <w:p>
+            <w:pPr>
+              <w:pStyle w:val="NormalWeb"/>
+            </w:pPr>
+            <w:r>
+              <w:t>We reduced this risk by buying information with our technical prototype.</w:t>
+            </w:r>
+          </w:p>
+        </w:tc>
+      </w:tr>
+      <w:tr>
+        <w:tc>
+          <w:tcPr>
+            <w:tcW w:w="3410" w:type="dxa"/>
+          </w:tcPr>
+          <w:p>
+            <w:pPr>
+              <w:pStyle w:val="NormalWeb"/>
+            </w:pPr>
+            <w:r>
+              <w:t>Limited experience with web technologies which could make design challenging.</w:t>
+            </w:r>
+          </w:p>
+        </w:tc>
+        <w:tc>
+          <w:tcPr>
+            <w:tcW w:w="5210" w:type="dxa"/>
+          </w:tcPr>
+          <w:p>
+            <w:pPr>
+              <w:pStyle w:val="NormalWeb"/>
+            </w:pPr>
+            <w:r>
+              <w:t>Risk mitigation – Setting deadlines allows to track progress and ensure we are on track to deliver system requirements at the end of each iteration. Thus mitigating the risk.</w:t>
+            </w:r>
+          </w:p>
+        </w:tc>
+      </w:tr>
+      <w:tr>
+        <w:tc>
+          <w:tcPr>
+            <w:tcW w:w="3410" w:type="dxa"/>
+          </w:tcPr>
+          <w:p>
+            <w:pPr>
+              <w:pStyle w:val="NormalWeb"/>
+            </w:pPr>
+            <w:r>
+              <w:t>Limited experience with distributed version control software</w:t>
+            </w:r>
+          </w:p>
+        </w:tc>
+        <w:tc>
+          <w:tcPr>
+            <w:tcW w:w="5210" w:type="dxa"/>
+          </w:tcPr>
+          <w:p>
+            <w:pPr>
+              <w:pStyle w:val="NormalWeb"/>
+            </w:pPr>
+            <w:r>
+              <w:t>Risk acceptance –This is software is mandatory for the project. The team will gain experience as the project continues. The risk will gradually decrease as experience with the software increases.</w:t>
+            </w:r>
+          </w:p>
+        </w:tc>
+      </w:tr>
+      <w:tr>
+        <w:tc>
+          <w:tcPr>
+            <w:tcW w:w="3410" w:type="dxa"/>
+          </w:tcPr>
+          <w:p>
+            <w:pPr>
+              <w:pStyle w:val="NormalWeb"/>
+            </w:pPr>
+            <w:r>
+              <w:t>Unclear or vague requirements</w:t>
+            </w:r>
+          </w:p>
+        </w:tc>
+        <w:tc>
+          <w:tcPr>
+            <w:tcW w:w="5210" w:type="dxa"/>
+          </w:tcPr>
+          <w:p>
+            <w:pPr>
+              <w:pStyle w:val="NormalWeb"/>
+            </w:pPr>
+            <w:r>
+              <w:t>In order to get detailed instructions, and specifics for system and system requirements the team has access to the client anytime we need clarification.</w:t>
+            </w:r>
+          </w:p>
+        </w:tc>
+      </w:tr>
+      <w:tr>
+        <w:tc>
+          <w:tcPr>
+            <w:tcW w:w="3410" w:type="dxa"/>
+          </w:tcPr>
+          <w:p>
+            <w:pPr>
+              <w:pStyle w:val="NormalWeb"/>
+            </w:pPr>
+            <w:r>
+              <w:t>Web based tools don't work as expected.</w:t>
+            </w:r>
+          </w:p>
+        </w:tc>
+        <w:tc>
+          <w:tcPr>
+            <w:tcW w:w="5210" w:type="dxa"/>
+          </w:tcPr>
+          <w:p>
+            <w:pPr>
+              <w:pStyle w:val="NormalWeb"/>
+              <w:tabs>
+                <w:tab w:val="left" w:pos="1365"/>
+              </w:tabs>
+            </w:pPr>
+            <w:r>
+              <w:t>Through web based tutorials and other learning tools we reduce this risk. This risk poses problems because we have to learn a whole new software which makes it difficult to estimate timelines.</w:t>
+            </w:r>
+          </w:p>
+        </w:tc>
+      </w:tr>
+    </w:tbl>
+    <w:p>
+      <w:pPr>
+        <w:pStyle w:val="NormalWeb"/>
+      </w:pPr>
+    </w:p>
+    <w:p>
+      <w:pPr>
+        <w:pStyle w:val="NormalWeb"/>
+      </w:pPr>
+    </w:p>
+    <w:p>
+      <w:pPr>
+        <w:pStyle w:val="NormalWeb"/>
+      </w:pPr>
+    </w:p>
+    <w:p>
+      <w:pPr>
+        <w:pStyle w:val="NormalWeb"/>
+      </w:pPr>
+    </w:p>
+    <w:p>
+      <w:pPr>
+        <w:pStyle w:val="NormalWeb"/>
+      </w:pPr>
+    </w:p>
+    <w:p>
+      <w:pPr>
+        <w:pStyle w:val="NormalWeb"/>
+      </w:pPr>
     </w:p>
     <w:p/>
     <w:p>
@@ -6578,7 +6896,15 @@
         </w:numPr>
       </w:pPr>
       <w:r>
-        <w:t>All deliverables are stored on a distributed Git repository which can be cloned and modified by team members.</w:t>
+        <w:t xml:space="preserve">All deliverables are stored on a distributed </w:t>
+      </w:r>
+      <w:proofErr w:type="spellStart"/>
+      <w:r>
+        <w:t>Git</w:t>
+      </w:r>
+      <w:proofErr w:type="spellEnd"/>
+      <w:r>
+        <w:t xml:space="preserve"> repository which can be cloned and modified by team members.</w:t>
       </w:r>
     </w:p>
     <w:p>
@@ -6760,35 +7086,25 @@
         </w:numPr>
       </w:pPr>
       <w:r>
-        <w:t xml:space="preserve">Before </w:t>
-      </w:r>
-      <w:r>
-        <w:rPr>
-          <w:strike/>
-        </w:rPr>
-        <w:t>publishing a commit</w:t>
+        <w:t>Before</w:t>
       </w:r>
       <w:r>
         <w:t xml:space="preserve"> </w:t>
       </w:r>
       <w:r>
+        <w:t>committing a change to the team’s shared repository</w:t>
+      </w:r>
+      <w:r>
+        <w:t>,</w:t>
+      </w:r>
+      <w:r>
         <w:rPr>
           <w:color w:val="FF0000"/>
         </w:rPr>
-        <w:t>committing a change to the team’s shared repository</w:t>
-      </w:r>
-      <w:r>
-        <w:rPr>
-          <w:color w:val="FF0000"/>
-        </w:rPr>
-        <w:t xml:space="preserve">, </w:t>
-      </w:r>
-      <w:r>
-        <w:t xml:space="preserve">the team member must test the functionality of the altered </w:t>
-      </w:r>
-      <w:r>
-        <w:lastRenderedPageBreak/>
-        <w:t>portion of the application. For example, if the scheduling algorithm is modified, a test schedule must be generated.</w:t>
+        <w:t xml:space="preserve"> </w:t>
+      </w:r>
+      <w:r>
+        <w:t>the team member must test the functionality of the altered portion of the application. For example, if the scheduling algorithm is modified, a test schedule must be generated.</w:t>
       </w:r>
     </w:p>
     <w:p>
@@ -6966,13 +7282,21 @@
         <w:t>Wikipedia</w:t>
       </w:r>
       <w:r>
-        <w:t>. Wikimedia Foundation, n.d. Web. 06 Mar. 2015. &lt;http://en.wikipedia.org/wiki/Scrum_%28software_development%29&gt;.</w:t>
+        <w:t xml:space="preserve">. Wikimedia Foundation, </w:t>
+      </w:r>
+      <w:proofErr w:type="spellStart"/>
+      <w:r>
+        <w:t>n.d.</w:t>
+      </w:r>
+      <w:proofErr w:type="spellEnd"/>
+      <w:r>
+        <w:t xml:space="preserve"> Web. 06 Mar. 2015. &lt;http://en.wikipedia.org/wiki/Scrum_%28software_development%29&gt;.</w:t>
       </w:r>
     </w:p>
     <w:sectPr>
-      <w:headerReference w:type="default" r:id="rId10"/>
-      <w:footerReference w:type="default" r:id="rId11"/>
-      <w:footerReference w:type="first" r:id="rId12"/>
+      <w:headerReference w:type="default" r:id="rId11"/>
+      <w:footerReference w:type="default" r:id="rId12"/>
+      <w:footerReference w:type="first" r:id="rId13"/>
       <w:pgSz w:w="12240" w:h="15840"/>
       <w:pgMar w:top="1440" w:right="1800" w:bottom="1440" w:left="1800" w:header="720" w:footer="720" w:gutter="0"/>
       <w:cols w:space="720"/>
@@ -7070,7 +7394,7 @@
         <w:color w:val="C0C0C0"/>
         <w:sz w:val="20"/>
       </w:rPr>
-      <w:t>11</w:t>
+      <w:t>5</w:t>
     </w:r>
     <w:r>
       <w:rPr>
@@ -8284,7 +8608,7 @@
       <w:lvlText w:val=""/>
       <w:lvlJc w:val="left"/>
       <w:pPr>
-        <w:ind w:left="1440" w:hanging="360"/>
+        <w:ind w:left="720" w:hanging="360"/>
       </w:pPr>
       <w:rPr>
         <w:rFonts w:ascii="Symbol" w:hAnsi="Symbol" w:hint="default"/>
@@ -8296,7 +8620,7 @@
       <w:lvlText w:val="o"/>
       <w:lvlJc w:val="left"/>
       <w:pPr>
-        <w:ind w:left="2160" w:hanging="360"/>
+        <w:ind w:left="1440" w:hanging="360"/>
       </w:pPr>
       <w:rPr>
         <w:rFonts w:ascii="Courier New" w:hAnsi="Courier New" w:cs="Courier New" w:hint="default"/>
@@ -8308,7 +8632,7 @@
       <w:lvlText w:val=""/>
       <w:lvlJc w:val="left"/>
       <w:pPr>
-        <w:ind w:left="2880" w:hanging="360"/>
+        <w:ind w:left="2160" w:hanging="360"/>
       </w:pPr>
       <w:rPr>
         <w:rFonts w:ascii="Wingdings" w:hAnsi="Wingdings" w:hint="default"/>
@@ -8320,7 +8644,7 @@
       <w:lvlText w:val=""/>
       <w:lvlJc w:val="left"/>
       <w:pPr>
-        <w:ind w:left="3600" w:hanging="360"/>
+        <w:ind w:left="2880" w:hanging="360"/>
       </w:pPr>
       <w:rPr>
         <w:rFonts w:ascii="Symbol" w:hAnsi="Symbol" w:hint="default"/>
@@ -8332,7 +8656,7 @@
       <w:lvlText w:val="o"/>
       <w:lvlJc w:val="left"/>
       <w:pPr>
-        <w:ind w:left="4320" w:hanging="360"/>
+        <w:ind w:left="3600" w:hanging="360"/>
       </w:pPr>
       <w:rPr>
         <w:rFonts w:ascii="Courier New" w:hAnsi="Courier New" w:cs="Courier New" w:hint="default"/>
@@ -8344,7 +8668,7 @@
       <w:lvlText w:val=""/>
       <w:lvlJc w:val="left"/>
       <w:pPr>
-        <w:ind w:left="5040" w:hanging="360"/>
+        <w:ind w:left="4320" w:hanging="360"/>
       </w:pPr>
       <w:rPr>
         <w:rFonts w:ascii="Wingdings" w:hAnsi="Wingdings" w:hint="default"/>
@@ -8356,7 +8680,7 @@
       <w:lvlText w:val=""/>
       <w:lvlJc w:val="left"/>
       <w:pPr>
-        <w:ind w:left="5760" w:hanging="360"/>
+        <w:ind w:left="5040" w:hanging="360"/>
       </w:pPr>
       <w:rPr>
         <w:rFonts w:ascii="Symbol" w:hAnsi="Symbol" w:hint="default"/>
@@ -8368,7 +8692,7 @@
       <w:lvlText w:val="o"/>
       <w:lvlJc w:val="left"/>
       <w:pPr>
-        <w:ind w:left="6480" w:hanging="360"/>
+        <w:ind w:left="5760" w:hanging="360"/>
       </w:pPr>
       <w:rPr>
         <w:rFonts w:ascii="Courier New" w:hAnsi="Courier New" w:cs="Courier New" w:hint="default"/>
@@ -8380,7 +8704,7 @@
       <w:lvlText w:val=""/>
       <w:lvlJc w:val="left"/>
       <w:pPr>
-        <w:ind w:left="7200" w:hanging="360"/>
+        <w:ind w:left="6480" w:hanging="360"/>
       </w:pPr>
       <w:rPr>
         <w:rFonts w:ascii="Wingdings" w:hAnsi="Wingdings" w:hint="default"/>
@@ -9522,9 +9846,9 @@
       <w:lvlJc w:val="left"/>
       <w:pPr>
         <w:tabs>
-          <w:tab w:val="num" w:pos="1296"/>
-        </w:tabs>
-        <w:ind w:left="1296" w:hanging="360"/>
+          <w:tab w:val="num" w:pos="720"/>
+        </w:tabs>
+        <w:ind w:left="720" w:hanging="360"/>
       </w:pPr>
       <w:rPr>
         <w:rFonts w:ascii="Symbol" w:hAnsi="Symbol" w:hint="default"/>
@@ -9537,9 +9861,9 @@
       <w:lvlJc w:val="left"/>
       <w:pPr>
         <w:tabs>
-          <w:tab w:val="num" w:pos="2016"/>
-        </w:tabs>
-        <w:ind w:left="2016" w:hanging="360"/>
+          <w:tab w:val="num" w:pos="1440"/>
+        </w:tabs>
+        <w:ind w:left="1440" w:hanging="360"/>
       </w:pPr>
       <w:rPr>
         <w:rFonts w:ascii="Courier New" w:hAnsi="Courier New" w:hint="default"/>
@@ -9552,9 +9876,9 @@
       <w:lvlJc w:val="left"/>
       <w:pPr>
         <w:tabs>
-          <w:tab w:val="num" w:pos="2736"/>
-        </w:tabs>
-        <w:ind w:left="2736" w:hanging="360"/>
+          <w:tab w:val="num" w:pos="2160"/>
+        </w:tabs>
+        <w:ind w:left="2160" w:hanging="360"/>
       </w:pPr>
       <w:rPr>
         <w:rFonts w:ascii="Wingdings" w:hAnsi="Wingdings" w:hint="default"/>
@@ -9567,9 +9891,9 @@
       <w:lvlJc w:val="left"/>
       <w:pPr>
         <w:tabs>
-          <w:tab w:val="num" w:pos="3456"/>
-        </w:tabs>
-        <w:ind w:left="3456" w:hanging="360"/>
+          <w:tab w:val="num" w:pos="2880"/>
+        </w:tabs>
+        <w:ind w:left="2880" w:hanging="360"/>
       </w:pPr>
       <w:rPr>
         <w:rFonts w:ascii="Symbol" w:hAnsi="Symbol" w:hint="default"/>
@@ -9582,9 +9906,9 @@
       <w:lvlJc w:val="left"/>
       <w:pPr>
         <w:tabs>
-          <w:tab w:val="num" w:pos="4176"/>
-        </w:tabs>
-        <w:ind w:left="4176" w:hanging="360"/>
+          <w:tab w:val="num" w:pos="3600"/>
+        </w:tabs>
+        <w:ind w:left="3600" w:hanging="360"/>
       </w:pPr>
       <w:rPr>
         <w:rFonts w:ascii="Courier New" w:hAnsi="Courier New" w:hint="default"/>
@@ -9597,9 +9921,9 @@
       <w:lvlJc w:val="left"/>
       <w:pPr>
         <w:tabs>
-          <w:tab w:val="num" w:pos="4896"/>
-        </w:tabs>
-        <w:ind w:left="4896" w:hanging="360"/>
+          <w:tab w:val="num" w:pos="4320"/>
+        </w:tabs>
+        <w:ind w:left="4320" w:hanging="360"/>
       </w:pPr>
       <w:rPr>
         <w:rFonts w:ascii="Wingdings" w:hAnsi="Wingdings" w:hint="default"/>
@@ -9612,9 +9936,9 @@
       <w:lvlJc w:val="left"/>
       <w:pPr>
         <w:tabs>
-          <w:tab w:val="num" w:pos="5616"/>
-        </w:tabs>
-        <w:ind w:left="5616" w:hanging="360"/>
+          <w:tab w:val="num" w:pos="5040"/>
+        </w:tabs>
+        <w:ind w:left="5040" w:hanging="360"/>
       </w:pPr>
       <w:rPr>
         <w:rFonts w:ascii="Symbol" w:hAnsi="Symbol" w:hint="default"/>
@@ -9627,9 +9951,9 @@
       <w:lvlJc w:val="left"/>
       <w:pPr>
         <w:tabs>
-          <w:tab w:val="num" w:pos="6336"/>
-        </w:tabs>
-        <w:ind w:left="6336" w:hanging="360"/>
+          <w:tab w:val="num" w:pos="5760"/>
+        </w:tabs>
+        <w:ind w:left="5760" w:hanging="360"/>
       </w:pPr>
       <w:rPr>
         <w:rFonts w:ascii="Courier New" w:hAnsi="Courier New" w:hint="default"/>
@@ -9642,9 +9966,9 @@
       <w:lvlJc w:val="left"/>
       <w:pPr>
         <w:tabs>
-          <w:tab w:val="num" w:pos="7056"/>
-        </w:tabs>
-        <w:ind w:left="7056" w:hanging="360"/>
+          <w:tab w:val="num" w:pos="6480"/>
+        </w:tabs>
+        <w:ind w:left="6480" w:hanging="360"/>
       </w:pPr>
       <w:rPr>
         <w:rFonts w:ascii="Wingdings" w:hAnsi="Wingdings" w:hint="default"/>
@@ -11145,6 +11469,22 @@
       <w:rFonts w:ascii="Times New Roman" w:hAnsi="Times New Roman"/>
     </w:rPr>
   </w:style>
+  <w:style w:type="table" w:styleId="TableGrid">
+    <w:name w:val="Table Grid"/>
+    <w:basedOn w:val="TableNormal"/>
+    <w:uiPriority w:val="39"/>
+    <w:rsid w:val="00A13437"/>
+    <w:tblPr>
+      <w:tblBorders>
+        <w:top w:val="single" w:sz="4" w:space="0" w:color="auto"/>
+        <w:left w:val="single" w:sz="4" w:space="0" w:color="auto"/>
+        <w:bottom w:val="single" w:sz="4" w:space="0" w:color="auto"/>
+        <w:right w:val="single" w:sz="4" w:space="0" w:color="auto"/>
+        <w:insideH w:val="single" w:sz="4" w:space="0" w:color="auto"/>
+        <w:insideV w:val="single" w:sz="4" w:space="0" w:color="auto"/>
+      </w:tblBorders>
+    </w:tblPr>
+  </w:style>
 </w:styles>
 </file>
 
@@ -11414,7 +11754,7 @@
 </file>
 
 <file path=customXml/itemProps1.xml><?xml version="1.0" encoding="utf-8"?>
-<ds:datastoreItem xmlns:ds="http://schemas.openxmlformats.org/officeDocument/2006/customXml" ds:itemID="{3011ED34-97FF-496A-9429-579B9C839424}">
+<ds:datastoreItem xmlns:ds="http://schemas.openxmlformats.org/officeDocument/2006/customXml" ds:itemID="{9A22BDB3-5E13-4722-B7F1-378C289772FA}">
   <ds:schemaRefs>
     <ds:schemaRef ds:uri="http://schemas.openxmlformats.org/officeDocument/2006/bibliography"/>
   </ds:schemaRefs>

</xml_diff>

<commit_message>
A few minor edits to the SPMP
</commit_message>
<xml_diff>
--- a/Documentation/Software Project Management Plan.docx
+++ b/Documentation/Software Project Management Plan.docx
@@ -296,65 +296,24 @@
           <w:szCs w:val="28"/>
         </w:rPr>
         <w:tab/>
-        <w:t xml:space="preserve">        </w:t>
-      </w:r>
-      <w:proofErr w:type="spellStart"/>
-      <w:r>
+        <w:t xml:space="preserve">        Samaa Gazzaz</w:t>
+      </w:r>
+    </w:p>
+    <w:p>
+      <w:pPr>
+        <w:pStyle w:val="Title"/>
+        <w:jc w:val="left"/>
         <w:rPr>
           <w:sz w:val="28"/>
           <w:szCs w:val="28"/>
         </w:rPr>
-        <w:t>Samaa</w:t>
-      </w:r>
-      <w:proofErr w:type="spellEnd"/>
+      </w:pPr>
       <w:r>
         <w:rPr>
           <w:sz w:val="28"/>
           <w:szCs w:val="28"/>
         </w:rPr>
-        <w:t xml:space="preserve"> </w:t>
-      </w:r>
-      <w:proofErr w:type="spellStart"/>
-      <w:r>
-        <w:rPr>
-          <w:sz w:val="28"/>
-          <w:szCs w:val="28"/>
-        </w:rPr>
-        <w:t>Gazzaz</w:t>
-      </w:r>
-      <w:proofErr w:type="spellEnd"/>
-    </w:p>
-    <w:p>
-      <w:pPr>
-        <w:pStyle w:val="Title"/>
-        <w:jc w:val="left"/>
-        <w:rPr>
-          <w:sz w:val="28"/>
-          <w:szCs w:val="28"/>
-        </w:rPr>
-      </w:pPr>
-      <w:r>
-        <w:rPr>
-          <w:sz w:val="28"/>
-          <w:szCs w:val="28"/>
-        </w:rPr>
-        <w:t xml:space="preserve">Raphael </w:t>
-      </w:r>
-      <w:proofErr w:type="spellStart"/>
-      <w:r>
-        <w:rPr>
-          <w:sz w:val="28"/>
-          <w:szCs w:val="28"/>
-        </w:rPr>
-        <w:t>Fontes</w:t>
-      </w:r>
-      <w:proofErr w:type="spellEnd"/>
-      <w:r>
-        <w:rPr>
-          <w:sz w:val="28"/>
-          <w:szCs w:val="28"/>
-        </w:rPr>
-        <w:t xml:space="preserve"> de Silva</w:t>
+        <w:t>Raphael Fontes de Silva</w:t>
       </w:r>
       <w:r>
         <w:rPr>
@@ -4729,34 +4688,32 @@
       <w:r>
         <w:t xml:space="preserve">Previous rotations that include paid holidays for which team members have been scheduled </w:t>
       </w:r>
-      <w:bookmarkStart w:id="5" w:name="_GoBack"/>
+    </w:p>
+    <w:p>
+      <w:r>
+        <w:t>The system, intended for a single user, will operate in a browser hosted locally on the user’s machine.  As such, it will not provide security or user authentication measures.</w:t>
+      </w:r>
+    </w:p>
+    <w:p>
+      <w:pPr>
+        <w:ind w:left="576"/>
+      </w:pPr>
+    </w:p>
+    <w:p>
+      <w:pPr>
+        <w:pStyle w:val="Heading2"/>
+      </w:pPr>
+      <w:bookmarkStart w:id="5" w:name="_Toc413399131"/>
+      <w:bookmarkStart w:id="6" w:name="_Toc31182118"/>
+      <w:bookmarkStart w:id="7" w:name="_Toc31182341"/>
+      <w:bookmarkStart w:id="8" w:name="_Toc31182119"/>
+      <w:bookmarkStart w:id="9" w:name="_Toc31182342"/>
+      <w:bookmarkStart w:id="10" w:name="_Toc31182117"/>
+      <w:bookmarkStart w:id="11" w:name="_Toc31182340"/>
+      <w:r>
+        <w:t>Goals and Objectives</w:t>
+      </w:r>
       <w:bookmarkEnd w:id="5"/>
-    </w:p>
-    <w:p>
-      <w:r>
-        <w:t>The system, intended for a single user, will operate in a browser hosted locally on the user’s machine.  As such, it will not provide security or user authentication measures.</w:t>
-      </w:r>
-    </w:p>
-    <w:p>
-      <w:pPr>
-        <w:ind w:left="576"/>
-      </w:pPr>
-    </w:p>
-    <w:p>
-      <w:pPr>
-        <w:pStyle w:val="Heading2"/>
-      </w:pPr>
-      <w:bookmarkStart w:id="6" w:name="_Toc413399131"/>
-      <w:bookmarkStart w:id="7" w:name="_Toc31182118"/>
-      <w:bookmarkStart w:id="8" w:name="_Toc31182341"/>
-      <w:bookmarkStart w:id="9" w:name="_Toc31182119"/>
-      <w:bookmarkStart w:id="10" w:name="_Toc31182342"/>
-      <w:bookmarkStart w:id="11" w:name="_Toc31182117"/>
-      <w:bookmarkStart w:id="12" w:name="_Toc31182340"/>
-      <w:r>
-        <w:t>Goals and Objectives</w:t>
-      </w:r>
-      <w:bookmarkEnd w:id="6"/>
     </w:p>
     <w:p>
       <w:pPr>
@@ -4892,11 +4849,11 @@
       <w:pPr>
         <w:pStyle w:val="Heading2"/>
       </w:pPr>
-      <w:bookmarkStart w:id="13" w:name="_Toc413399132"/>
+      <w:bookmarkStart w:id="12" w:name="_Toc413399132"/>
       <w:r>
         <w:t>Project Deliverables</w:t>
       </w:r>
-      <w:bookmarkEnd w:id="13"/>
+      <w:bookmarkEnd w:id="12"/>
     </w:p>
     <w:p>
       <w:pPr>
@@ -5103,11 +5060,11 @@
       <w:pPr>
         <w:pStyle w:val="Heading2"/>
       </w:pPr>
-      <w:bookmarkStart w:id="14" w:name="_Toc413399133"/>
+      <w:bookmarkStart w:id="13" w:name="_Toc413399133"/>
       <w:r>
         <w:t>Assumptions and Constraints</w:t>
       </w:r>
-      <w:bookmarkEnd w:id="14"/>
+      <w:bookmarkEnd w:id="13"/>
     </w:p>
     <w:p/>
     <w:p>
@@ -5185,30 +5142,30 @@
       <w:pPr>
         <w:pStyle w:val="Heading2"/>
       </w:pPr>
-      <w:bookmarkStart w:id="15" w:name="_Toc413399134"/>
+      <w:bookmarkStart w:id="14" w:name="_Toc413399134"/>
+      <w:bookmarkEnd w:id="6"/>
       <w:bookmarkEnd w:id="7"/>
-      <w:bookmarkEnd w:id="8"/>
       <w:r>
         <w:t>Schedule and Budget Summary</w:t>
       </w:r>
+      <w:bookmarkEnd w:id="14"/>
+    </w:p>
+    <w:p/>
+    <w:p>
+      <w:r>
+        <w:t>See project timeline file, listed as Project Timeline under Documents folder</w:t>
+      </w:r>
+    </w:p>
+    <w:p/>
+    <w:p>
+      <w:pPr>
+        <w:pStyle w:val="Heading2"/>
+      </w:pPr>
+      <w:bookmarkStart w:id="15" w:name="_Toc413399135"/>
+      <w:r>
+        <w:t>Success Criteria</w:t>
+      </w:r>
       <w:bookmarkEnd w:id="15"/>
-    </w:p>
-    <w:p/>
-    <w:p>
-      <w:r>
-        <w:t>See project timeline file, listed as Project Timeline under Documents folder</w:t>
-      </w:r>
-    </w:p>
-    <w:p/>
-    <w:p>
-      <w:pPr>
-        <w:pStyle w:val="Heading2"/>
-      </w:pPr>
-      <w:bookmarkStart w:id="16" w:name="_Toc413399135"/>
-      <w:r>
-        <w:t>Success Criteria</w:t>
-      </w:r>
-      <w:bookmarkEnd w:id="16"/>
     </w:p>
     <w:p/>
     <w:p>
@@ -5265,13 +5222,13 @@
       <w:pPr>
         <w:pStyle w:val="Heading2"/>
       </w:pPr>
-      <w:bookmarkStart w:id="17" w:name="_Toc413399136"/>
+      <w:bookmarkStart w:id="16" w:name="_Toc413399136"/>
+      <w:bookmarkEnd w:id="8"/>
       <w:bookmarkEnd w:id="9"/>
-      <w:bookmarkEnd w:id="10"/>
       <w:r>
         <w:t>Definitions</w:t>
       </w:r>
-      <w:bookmarkEnd w:id="17"/>
+      <w:bookmarkEnd w:id="16"/>
     </w:p>
     <w:p>
       <w:pPr>
@@ -5300,12 +5257,12 @@
       <w:pPr>
         <w:pStyle w:val="Heading2"/>
       </w:pPr>
-      <w:bookmarkStart w:id="18" w:name="_Toc413399137"/>
+      <w:bookmarkStart w:id="17" w:name="_Toc413399137"/>
       <w:r>
         <w:lastRenderedPageBreak/>
         <w:t>Evolution of the Project Plan</w:t>
       </w:r>
-      <w:bookmarkEnd w:id="18"/>
+      <w:bookmarkEnd w:id="17"/>
     </w:p>
     <w:p/>
     <w:p>
@@ -5413,23 +5370,23 @@
       <w:pPr>
         <w:pStyle w:val="Heading1"/>
       </w:pPr>
-      <w:bookmarkStart w:id="19" w:name="_Toc413399138"/>
+      <w:bookmarkStart w:id="18" w:name="_Toc413399138"/>
+      <w:bookmarkEnd w:id="10"/>
       <w:bookmarkEnd w:id="11"/>
-      <w:bookmarkEnd w:id="12"/>
       <w:r>
         <w:t>Startup Plan</w:t>
       </w:r>
+      <w:bookmarkEnd w:id="18"/>
+    </w:p>
+    <w:p>
+      <w:pPr>
+        <w:pStyle w:val="Heading2"/>
+      </w:pPr>
+      <w:bookmarkStart w:id="19" w:name="_Toc413399139"/>
+      <w:r>
+        <w:t>Team Organization</w:t>
+      </w:r>
       <w:bookmarkEnd w:id="19"/>
-    </w:p>
-    <w:p>
-      <w:pPr>
-        <w:pStyle w:val="Heading2"/>
-      </w:pPr>
-      <w:bookmarkStart w:id="20" w:name="_Toc413399139"/>
-      <w:r>
-        <w:t>Team Organization</w:t>
-      </w:r>
-      <w:bookmarkEnd w:id="20"/>
     </w:p>
     <w:p>
       <w:pPr>
@@ -5523,28 +5480,12 @@
         </w:rPr>
         <w:tab/>
       </w:r>
-      <w:proofErr w:type="spellStart"/>
       <w:r>
         <w:rPr>
           <w:b/>
         </w:rPr>
-        <w:t>Samaa</w:t>
-      </w:r>
-      <w:proofErr w:type="spellEnd"/>
-      <w:r>
-        <w:rPr>
-          <w:b/>
-        </w:rPr>
-        <w:t xml:space="preserve"> </w:t>
-      </w:r>
-      <w:proofErr w:type="spellStart"/>
-      <w:r>
-        <w:rPr>
-          <w:b/>
-        </w:rPr>
-        <w:t>Gaaza</w:t>
-      </w:r>
-      <w:proofErr w:type="spellEnd"/>
+        <w:t>Samaa Gaaza</w:t>
+      </w:r>
     </w:p>
     <w:p>
       <w:pPr>
@@ -5603,21 +5544,7 @@
         <w:rPr>
           <w:b/>
         </w:rPr>
-        <w:t xml:space="preserve">Raphael </w:t>
-      </w:r>
-      <w:proofErr w:type="spellStart"/>
-      <w:r>
-        <w:rPr>
-          <w:b/>
-        </w:rPr>
-        <w:t>Fontes</w:t>
-      </w:r>
-      <w:proofErr w:type="spellEnd"/>
-      <w:r>
-        <w:rPr>
-          <w:b/>
-        </w:rPr>
-        <w:t xml:space="preserve"> da Silva</w:t>
+        <w:t>Raphael Fontes da Silva</w:t>
       </w:r>
     </w:p>
     <w:p>
@@ -5678,7 +5605,15 @@
         <w:rPr>
           <w:b/>
         </w:rPr>
-        <w:t>Database Administrator: Johnathan Davis</w:t>
+        <w:t>Database Administrator: Jo</w:t>
+      </w:r>
+      <w:bookmarkStart w:id="20" w:name="_GoBack"/>
+      <w:bookmarkEnd w:id="20"/>
+      <w:r>
+        <w:rPr>
+          <w:b/>
+        </w:rPr>
+        <w:t>nathan Davis</w:t>
       </w:r>
       <w:r>
         <w:rPr>
@@ -5842,15 +5777,7 @@
         </w:numPr>
       </w:pPr>
       <w:r>
-        <w:t xml:space="preserve">A </w:t>
-      </w:r>
-      <w:proofErr w:type="spellStart"/>
-      <w:r>
-        <w:t>Trello</w:t>
-      </w:r>
-      <w:proofErr w:type="spellEnd"/>
-      <w:r>
-        <w:t xml:space="preserve"> </w:t>
+        <w:t xml:space="preserve">A Trello </w:t>
       </w:r>
       <w:r>
         <w:t>account</w:t>
@@ -5999,11 +5926,9 @@
       <w:r>
         <w:t xml:space="preserve">racking – defects and issues will be tracked using </w:t>
       </w:r>
-      <w:proofErr w:type="spellStart"/>
       <w:r>
         <w:t>Trello</w:t>
       </w:r>
-      <w:proofErr w:type="spellEnd"/>
     </w:p>
     <w:p>
       <w:pPr>
@@ -6039,18 +5964,10 @@
         <w:t>esting – unit test</w:t>
       </w:r>
       <w:r>
-        <w:t xml:space="preserve">s will be implemented with the </w:t>
-      </w:r>
-      <w:proofErr w:type="spellStart"/>
-      <w:r>
-        <w:t>C</w:t>
-      </w:r>
-      <w:r>
-        <w:t>Unit</w:t>
-      </w:r>
-      <w:proofErr w:type="spellEnd"/>
-      <w:r>
-        <w:t xml:space="preserve"> testing framework.</w:t>
+        <w:t>s will be implemented with the C</w:t>
+      </w:r>
+      <w:r>
+        <w:t>Unit testing framework.</w:t>
       </w:r>
     </w:p>
     <w:p>
@@ -6306,11 +6223,9 @@
             <w:pPr>
               <w:jc w:val="center"/>
             </w:pPr>
-            <w:proofErr w:type="spellStart"/>
             <w:r>
               <w:t>Mgr</w:t>
             </w:r>
-            <w:proofErr w:type="spellEnd"/>
           </w:p>
         </w:tc>
       </w:tr>
@@ -6372,11 +6287,9 @@
             <w:pPr>
               <w:jc w:val="center"/>
             </w:pPr>
-            <w:proofErr w:type="spellStart"/>
             <w:r>
               <w:t>Mgr</w:t>
             </w:r>
-            <w:proofErr w:type="spellEnd"/>
           </w:p>
         </w:tc>
       </w:tr>
@@ -6419,19 +6332,9 @@
             <w:tcW w:w="1166" w:type="dxa"/>
           </w:tcPr>
           <w:p>
-            <w:proofErr w:type="spellStart"/>
             <w:r>
-              <w:t>Mgr</w:t>
+              <w:t>Mgr/Pgr</w:t>
             </w:r>
-            <w:proofErr w:type="spellEnd"/>
-            <w:r>
-              <w:t>/</w:t>
-            </w:r>
-            <w:proofErr w:type="spellStart"/>
-            <w:r>
-              <w:t>Pgr</w:t>
-            </w:r>
-            <w:proofErr w:type="spellEnd"/>
           </w:p>
         </w:tc>
       </w:tr>
@@ -6506,11 +6409,9 @@
             <w:pPr>
               <w:jc w:val="center"/>
             </w:pPr>
-            <w:proofErr w:type="spellStart"/>
             <w:r>
               <w:t>Mgr</w:t>
             </w:r>
-            <w:proofErr w:type="spellEnd"/>
           </w:p>
         </w:tc>
       </w:tr>
@@ -6540,15 +6441,7 @@
           </w:p>
           <w:p>
             <w:r>
-              <w:t xml:space="preserve">Assign each defect to one of the following categories: blocker, critical, major, minor or trivial. Keep track of the state of each defect: open, assigned, fixed, </w:t>
-            </w:r>
-            <w:proofErr w:type="gramStart"/>
-            <w:r>
-              <w:t>closed</w:t>
-            </w:r>
-            <w:proofErr w:type="gramEnd"/>
-            <w:r>
-              <w:t>.</w:t>
+              <w:t>Assign each defect to one of the following categories: blocker, critical, major, minor or trivial. Keep track of the state of each defect: open, assigned, fixed, closed.</w:t>
             </w:r>
           </w:p>
         </w:tc>
@@ -6557,21 +6450,8 @@
             <w:tcW w:w="1166" w:type="dxa"/>
           </w:tcPr>
           <w:p>
-            <w:proofErr w:type="spellStart"/>
             <w:r>
-              <w:t>Mgr</w:t>
-            </w:r>
-            <w:proofErr w:type="spellEnd"/>
-            <w:r>
-              <w:t>/</w:t>
-            </w:r>
-            <w:proofErr w:type="spellStart"/>
-            <w:r>
-              <w:t>Pgr</w:t>
-            </w:r>
-            <w:proofErr w:type="spellEnd"/>
-            <w:r>
-              <w:t>/QA</w:t>
+              <w:t>Mgr/Pgr/QA</w:t>
             </w:r>
           </w:p>
         </w:tc>
@@ -6606,7 +6486,7 @@
         <w:pStyle w:val="NormalWeb"/>
       </w:pPr>
       <w:r>
-        <w:t>The project manager has led the project team in developing responses to each identified risk. As more risks are identified, they will be qualified and the team will develop avoidance and mitigation strategies. These risks will also be added to the Risk Register and the Project Plan to ensure they are monitored at the appropriate times and are responded to accordingly. If necessary, the Risk Management Plan will be updated.</w:t>
+        <w:t>The project manager has led the team in developing responses to each identified risk. As more risks are identified, they will be qualified and the team will develop avoidance and mitigation strategies. These risks will also be added to the Risk Register and the Project Plan to ensure they are monitored at the appropriate times and are responded to accordingly. If necessary, the Risk Management Plan will be updated.</w:t>
       </w:r>
     </w:p>
     <w:p>
@@ -6780,7 +6660,10 @@
               <w:pStyle w:val="NormalWeb"/>
             </w:pPr>
             <w:r>
-              <w:t>Risk acceptance –This is software is mandatory for the project. The team will gain experience as the project continues. The risk will gradually decrease as experience with the software increases.</w:t>
+              <w:t xml:space="preserve">Risk acceptance –This </w:t>
+            </w:r>
+            <w:r>
+              <w:t>software is mandatory for the project. The team will gain experience as the project continues. The risk will gradually decrease as experience with the software increases.</w:t>
             </w:r>
           </w:p>
         </w:tc>
@@ -6808,7 +6691,16 @@
               <w:pStyle w:val="NormalWeb"/>
             </w:pPr>
             <w:r>
-              <w:t>In order to get detailed instructions, and specifics for system and system requirements the team has access to the client anytime we need clarification.</w:t>
+              <w:t>The client is available anytime (via email) to answer questions and make clarifications regarding</w:t>
+            </w:r>
+            <w:r>
+              <w:t xml:space="preserve"> system </w:t>
+            </w:r>
+            <w:r>
+              <w:t xml:space="preserve">specs </w:t>
+            </w:r>
+            <w:r>
+              <w:t>and requirements.</w:t>
             </w:r>
           </w:p>
         </w:tc>
@@ -6896,15 +6788,7 @@
         </w:numPr>
       </w:pPr>
       <w:r>
-        <w:t xml:space="preserve">All deliverables are stored on a distributed </w:t>
-      </w:r>
-      <w:proofErr w:type="spellStart"/>
-      <w:r>
-        <w:t>Git</w:t>
-      </w:r>
-      <w:proofErr w:type="spellEnd"/>
-      <w:r>
-        <w:t xml:space="preserve"> repository which can be cloned and modified by team members.</w:t>
+        <w:t>All deliverables are stored on a distributed Git repository which can be cloned and modified by team members.</w:t>
       </w:r>
     </w:p>
     <w:p>
@@ -7282,15 +7166,7 @@
         <w:t>Wikipedia</w:t>
       </w:r>
       <w:r>
-        <w:t xml:space="preserve">. Wikimedia Foundation, </w:t>
-      </w:r>
-      <w:proofErr w:type="spellStart"/>
-      <w:r>
-        <w:t>n.d.</w:t>
-      </w:r>
-      <w:proofErr w:type="spellEnd"/>
-      <w:r>
-        <w:t xml:space="preserve"> Web. 06 Mar. 2015. &lt;http://en.wikipedia.org/wiki/Scrum_%28software_development%29&gt;.</w:t>
+        <w:t>. Wikimedia Foundation, n.d. Web. 06 Mar. 2015. &lt;http://en.wikipedia.org/wiki/Scrum_%28software_development%29&gt;.</w:t>
       </w:r>
     </w:p>
     <w:sectPr>
@@ -7394,7 +7270,7 @@
         <w:color w:val="C0C0C0"/>
         <w:sz w:val="20"/>
       </w:rPr>
-      <w:t>5</w:t>
+      <w:t>11</w:t>
     </w:r>
     <w:r>
       <w:rPr>
@@ -11459,7 +11335,6 @@
     <w:name w:val="Normal (Web)"/>
     <w:basedOn w:val="Normal"/>
     <w:uiPriority w:val="99"/>
-    <w:semiHidden/>
     <w:unhideWhenUsed/>
     <w:rsid w:val="008E7A08"/>
     <w:pPr>
@@ -11754,7 +11629,7 @@
 </file>
 
 <file path=customXml/itemProps1.xml><?xml version="1.0" encoding="utf-8"?>
-<ds:datastoreItem xmlns:ds="http://schemas.openxmlformats.org/officeDocument/2006/customXml" ds:itemID="{9A22BDB3-5E13-4722-B7F1-378C289772FA}">
+<ds:datastoreItem xmlns:ds="http://schemas.openxmlformats.org/officeDocument/2006/customXml" ds:itemID="{0786300A-343E-4858-943B-B82E4E3958BD}">
   <ds:schemaRefs>
     <ds:schemaRef ds:uri="http://schemas.openxmlformats.org/officeDocument/2006/bibliography"/>
   </ds:schemaRefs>

</xml_diff>

<commit_message>
Brought in updated SPMP document
Brought in management plan from development branch for grading now that
edits are complete.
</commit_message>
<xml_diff>
--- a/Documentation/Software Project Management Plan.docx
+++ b/Documentation/Software Project Management Plan.docx
@@ -4070,7 +4070,7 @@
             <w:noProof/>
             <w:webHidden/>
           </w:rPr>
-          <w:t>10</w:t>
+          <w:t>11</w:t>
         </w:r>
         <w:r>
           <w:rPr>
@@ -4638,16 +4638,16 @@
       <w:pPr>
         <w:pStyle w:val="Heading2"/>
       </w:pPr>
-      <w:bookmarkStart w:id="2" w:name="_Toc31182116"/>
-      <w:bookmarkStart w:id="3" w:name="_Toc31182339"/>
-      <w:bookmarkStart w:id="4" w:name="_Toc413399130"/>
+      <w:bookmarkStart w:id="2" w:name="_Toc413399130"/>
+      <w:bookmarkStart w:id="3" w:name="_Toc31182116"/>
+      <w:bookmarkStart w:id="4" w:name="_Toc31182339"/>
       <w:r>
         <w:t>Purpose and Scope</w:t>
       </w:r>
-      <w:bookmarkEnd w:id="4"/>
-    </w:p>
-    <w:bookmarkEnd w:id="2"/>
+      <w:bookmarkEnd w:id="2"/>
+    </w:p>
     <w:bookmarkEnd w:id="3"/>
+    <w:bookmarkEnd w:id="4"/>
     <w:p>
       <w:r>
         <w:t>The On-Call Assistant will create an equitable schedule of on-call rotations for team members based on the following considerations:</w:t>
@@ -4703,17 +4703,17 @@
       <w:pPr>
         <w:pStyle w:val="Heading2"/>
       </w:pPr>
-      <w:bookmarkStart w:id="5" w:name="_Toc31182118"/>
-      <w:bookmarkStart w:id="6" w:name="_Toc31182341"/>
-      <w:bookmarkStart w:id="7" w:name="_Toc31182119"/>
-      <w:bookmarkStart w:id="8" w:name="_Toc31182342"/>
-      <w:bookmarkStart w:id="9" w:name="_Toc31182117"/>
-      <w:bookmarkStart w:id="10" w:name="_Toc31182340"/>
-      <w:bookmarkStart w:id="11" w:name="_Toc413399131"/>
+      <w:bookmarkStart w:id="5" w:name="_Toc413399131"/>
+      <w:bookmarkStart w:id="6" w:name="_Toc31182118"/>
+      <w:bookmarkStart w:id="7" w:name="_Toc31182341"/>
+      <w:bookmarkStart w:id="8" w:name="_Toc31182119"/>
+      <w:bookmarkStart w:id="9" w:name="_Toc31182342"/>
+      <w:bookmarkStart w:id="10" w:name="_Toc31182117"/>
+      <w:bookmarkStart w:id="11" w:name="_Toc31182340"/>
       <w:r>
         <w:t>Goals and Objectives</w:t>
       </w:r>
-      <w:bookmarkEnd w:id="11"/>
+      <w:bookmarkEnd w:id="5"/>
     </w:p>
     <w:p>
       <w:pPr>
@@ -5064,9 +5064,7 @@
       <w:r>
         <w:t>Assumptions and Constraints</w:t>
       </w:r>
-      <w:bookmarkStart w:id="14" w:name="_GoBack"/>
       <w:bookmarkEnd w:id="13"/>
-      <w:bookmarkEnd w:id="14"/>
     </w:p>
     <w:p/>
     <w:p>
@@ -5144,30 +5142,30 @@
       <w:pPr>
         <w:pStyle w:val="Heading2"/>
       </w:pPr>
-      <w:bookmarkStart w:id="15" w:name="_Toc413399134"/>
-      <w:bookmarkEnd w:id="5"/>
+      <w:bookmarkStart w:id="14" w:name="_Toc413399134"/>
       <w:bookmarkEnd w:id="6"/>
+      <w:bookmarkEnd w:id="7"/>
       <w:r>
         <w:t>Schedule and Budget Summary</w:t>
       </w:r>
+      <w:bookmarkEnd w:id="14"/>
+    </w:p>
+    <w:p/>
+    <w:p>
+      <w:r>
+        <w:t>See project timeline file, listed as Project Timeline under Documents folder</w:t>
+      </w:r>
+    </w:p>
+    <w:p/>
+    <w:p>
+      <w:pPr>
+        <w:pStyle w:val="Heading2"/>
+      </w:pPr>
+      <w:bookmarkStart w:id="15" w:name="_Toc413399135"/>
+      <w:r>
+        <w:t>Success Criteria</w:t>
+      </w:r>
       <w:bookmarkEnd w:id="15"/>
-    </w:p>
-    <w:p/>
-    <w:p>
-      <w:r>
-        <w:t>See project timeline file, listed as Project Timeline under Documents folder</w:t>
-      </w:r>
-    </w:p>
-    <w:p/>
-    <w:p>
-      <w:pPr>
-        <w:pStyle w:val="Heading2"/>
-      </w:pPr>
-      <w:bookmarkStart w:id="16" w:name="_Toc413399135"/>
-      <w:r>
-        <w:t>Success Criteria</w:t>
-      </w:r>
-      <w:bookmarkEnd w:id="16"/>
     </w:p>
     <w:p/>
     <w:p>
@@ -5224,13 +5222,13 @@
       <w:pPr>
         <w:pStyle w:val="Heading2"/>
       </w:pPr>
-      <w:bookmarkStart w:id="17" w:name="_Toc413399136"/>
-      <w:bookmarkEnd w:id="7"/>
+      <w:bookmarkStart w:id="16" w:name="_Toc413399136"/>
       <w:bookmarkEnd w:id="8"/>
+      <w:bookmarkEnd w:id="9"/>
       <w:r>
         <w:t>Definitions</w:t>
       </w:r>
-      <w:bookmarkEnd w:id="17"/>
+      <w:bookmarkEnd w:id="16"/>
     </w:p>
     <w:p>
       <w:pPr>
@@ -5259,12 +5257,12 @@
       <w:pPr>
         <w:pStyle w:val="Heading2"/>
       </w:pPr>
-      <w:bookmarkStart w:id="18" w:name="_Toc413399137"/>
+      <w:bookmarkStart w:id="17" w:name="_Toc413399137"/>
       <w:r>
         <w:lastRenderedPageBreak/>
         <w:t>Evolution of the Project Plan</w:t>
       </w:r>
-      <w:bookmarkEnd w:id="18"/>
+      <w:bookmarkEnd w:id="17"/>
     </w:p>
     <w:p/>
     <w:p>
@@ -5372,23 +5370,23 @@
       <w:pPr>
         <w:pStyle w:val="Heading1"/>
       </w:pPr>
-      <w:bookmarkStart w:id="19" w:name="_Toc413399138"/>
-      <w:bookmarkEnd w:id="9"/>
+      <w:bookmarkStart w:id="18" w:name="_Toc413399138"/>
       <w:bookmarkEnd w:id="10"/>
+      <w:bookmarkEnd w:id="11"/>
       <w:r>
         <w:t>Startup Plan</w:t>
       </w:r>
+      <w:bookmarkEnd w:id="18"/>
+    </w:p>
+    <w:p>
+      <w:pPr>
+        <w:pStyle w:val="Heading2"/>
+      </w:pPr>
+      <w:bookmarkStart w:id="19" w:name="_Toc413399139"/>
+      <w:r>
+        <w:t>Team Organization</w:t>
+      </w:r>
       <w:bookmarkEnd w:id="19"/>
-    </w:p>
-    <w:p>
-      <w:pPr>
-        <w:pStyle w:val="Heading2"/>
-      </w:pPr>
-      <w:bookmarkStart w:id="20" w:name="_Toc413399139"/>
-      <w:r>
-        <w:t>Team Organization</w:t>
-      </w:r>
-      <w:bookmarkEnd w:id="20"/>
     </w:p>
     <w:p>
       <w:pPr>
@@ -5607,7 +5605,15 @@
         <w:rPr>
           <w:b/>
         </w:rPr>
-        <w:t>Database Administrator: Johnathan Davis</w:t>
+        <w:t>Database Administrator: Jo</w:t>
+      </w:r>
+      <w:bookmarkStart w:id="20" w:name="_GoBack"/>
+      <w:bookmarkEnd w:id="20"/>
+      <w:r>
+        <w:rPr>
+          <w:b/>
+        </w:rPr>
+        <w:t>nathan Davis</w:t>
       </w:r>
       <w:r>
         <w:rPr>
@@ -5816,47 +5822,15 @@
     </w:p>
     <w:p>
       <w:r>
-        <w:rPr>
-          <w:color w:val="FF0000"/>
-        </w:rPr>
-        <w:t>(T</w:t>
-      </w:r>
-      <w:r>
-        <w:rPr>
-          <w:color w:val="FF0000"/>
-        </w:rPr>
-        <w:t>he quoted text comes from Wiki’s article defining Scrum, not agile.  Is that what you intended?</w:t>
-      </w:r>
-      <w:r>
-        <w:rPr>
-          <w:color w:val="FF0000"/>
-        </w:rPr>
+        <w:t>For this project the team took an ite</w:t>
+      </w:r>
+      <w:r>
+        <w:t>rative and incremental approach</w:t>
+      </w:r>
+      <w:r>
         <w:t xml:space="preserve"> </w:t>
       </w:r>
       <w:r>
-        <w:rPr>
-          <w:color w:val="FF0000"/>
-        </w:rPr>
-        <w:t xml:space="preserve"> I added a citation and bibliography section.</w:t>
-      </w:r>
-      <w:r>
-        <w:rPr>
-          <w:color w:val="FF0000"/>
-        </w:rPr>
-        <w:t>)</w:t>
-      </w:r>
-    </w:p>
-    <w:p>
-      <w:r>
-        <w:t>For this project the team took an ite</w:t>
-      </w:r>
-      <w:r>
-        <w:t>rative and incremental approach</w:t>
-      </w:r>
-      <w:r>
-        <w:t xml:space="preserve"> </w:t>
-      </w:r>
-      <w:r>
         <w:t>u</w:t>
       </w:r>
       <w:r>
@@ -5867,36 +5841,20 @@
           <w:rPr>
             <w:rStyle w:val="Hyperlink"/>
           </w:rPr>
-          <w:t>agile soft</w:t>
-        </w:r>
-        <w:r>
-          <w:rPr>
-            <w:rStyle w:val="Hyperlink"/>
-          </w:rPr>
-          <w:t>w</w:t>
-        </w:r>
-        <w:r>
-          <w:rPr>
-            <w:rStyle w:val="Hyperlink"/>
-          </w:rPr>
-          <w:t>are development</w:t>
+          <w:t>agile software development</w:t>
         </w:r>
       </w:hyperlink>
       <w:r>
         <w:t xml:space="preserve"> framework for managing product development. </w:t>
       </w:r>
       <w:r>
-        <w:t xml:space="preserve"> Wikipedia says about </w:t>
-      </w:r>
-      <w:r>
-        <w:rPr>
-          <w:color w:val="FF0000"/>
-        </w:rPr>
-        <w:t>Scrum</w:t>
-      </w:r>
-      <w:r>
-        <w:rPr>
-          <w:color w:val="FF0000"/>
+        <w:t xml:space="preserve"> Wikipedia says </w:t>
+      </w:r>
+      <w:r>
+        <w:t>about Scrum</w:t>
+      </w:r>
+      <w:r>
+        <w:rPr>
           <w:vertAlign w:val="superscript"/>
         </w:rPr>
         <w:t>1</w:t>
@@ -6523,30 +6481,12 @@
       </w:r>
       <w:bookmarkEnd w:id="31"/>
     </w:p>
-    <w:p/>
-    <w:p>
-      <w:r>
-        <w:t>Risk 1.</w:t>
-      </w:r>
-      <w:r>
-        <w:t xml:space="preserve"> </w:t>
-      </w:r>
-      <w:r>
-        <w:t>Software development, given the intangible nature and uniqueness of software, is inherently difficult to estimate and schedule.</w:t>
-      </w:r>
-    </w:p>
-    <w:p/>
-    <w:p>
-      <w:r>
-        <w:t>Risk 2. As the project progresses more and more features that were not identified at the beginning of the project emerge that threaten estimates and timelines.</w:t>
-      </w:r>
-    </w:p>
     <w:p>
       <w:pPr>
         <w:pStyle w:val="NormalWeb"/>
       </w:pPr>
       <w:r>
-        <w:t>The project manager has led the project team in developing responses to each identified risk. As more risks are identified, they will be qualified and the team will develop avoidance and mitigation strategies. These risks will also be added to the Risk Register and the Project Plan to ensure they are monitored at the appropriate times and are responded to accordingly. If necessary, the Risk Management Plan will be updated.</w:t>
+        <w:t>The project manager has led the team in developing responses to each identified risk. As more risks are identified, they will be qualified and the team will develop avoidance and mitigation strategies. These risks will also be added to the Risk Register and the Project Plan to ensure they are monitored at the appropriate times and are responded to accordingly. If necessary, the Risk Management Plan will be updated.</w:t>
       </w:r>
     </w:p>
     <w:p>
@@ -6556,6 +6496,276 @@
       <w:r>
         <w:t xml:space="preserve">The risks for this project will be managed and controlled within the constraints of time, scope, and cost. All identified risks will be evaluated in order to determine how they affect this triple constraint. The project manager, with the assistance of the project team, will determine the best way to respond to each risk to ensure compliance with these constraints. </w:t>
       </w:r>
+    </w:p>
+    <w:tbl>
+      <w:tblPr>
+        <w:tblStyle w:val="TableGrid"/>
+        <w:tblW w:w="0" w:type="auto"/>
+        <w:tblLook w:val="04A0" w:firstRow="1" w:lastRow="0" w:firstColumn="1" w:lastColumn="0" w:noHBand="0" w:noVBand="1"/>
+      </w:tblPr>
+      <w:tblGrid>
+        <w:gridCol w:w="3410"/>
+        <w:gridCol w:w="5210"/>
+      </w:tblGrid>
+      <w:tr>
+        <w:tc>
+          <w:tcPr>
+            <w:tcW w:w="3410" w:type="dxa"/>
+            <w:tcBorders>
+              <w:top w:val="single" w:sz="8" w:space="0" w:color="auto"/>
+              <w:left w:val="single" w:sz="8" w:space="0" w:color="auto"/>
+              <w:bottom w:val="single" w:sz="8" w:space="0" w:color="auto"/>
+              <w:right w:val="single" w:sz="8" w:space="0" w:color="auto"/>
+            </w:tcBorders>
+            <w:shd w:val="pct10" w:color="auto" w:fill="auto"/>
+          </w:tcPr>
+          <w:p>
+            <w:pPr>
+              <w:pStyle w:val="NormalWeb"/>
+              <w:rPr>
+                <w:b/>
+              </w:rPr>
+            </w:pPr>
+            <w:r>
+              <w:rPr>
+                <w:b/>
+              </w:rPr>
+              <w:t>Risk</w:t>
+            </w:r>
+          </w:p>
+        </w:tc>
+        <w:tc>
+          <w:tcPr>
+            <w:tcW w:w="5210" w:type="dxa"/>
+            <w:tcBorders>
+              <w:top w:val="single" w:sz="8" w:space="0" w:color="auto"/>
+              <w:left w:val="single" w:sz="8" w:space="0" w:color="auto"/>
+              <w:bottom w:val="single" w:sz="8" w:space="0" w:color="auto"/>
+              <w:right w:val="single" w:sz="8" w:space="0" w:color="auto"/>
+            </w:tcBorders>
+            <w:shd w:val="pct10" w:color="auto" w:fill="auto"/>
+          </w:tcPr>
+          <w:p>
+            <w:pPr>
+              <w:pStyle w:val="NormalWeb"/>
+              <w:rPr>
+                <w:b/>
+              </w:rPr>
+            </w:pPr>
+            <w:r>
+              <w:rPr>
+                <w:b/>
+              </w:rPr>
+              <w:t>Risk Response</w:t>
+            </w:r>
+          </w:p>
+        </w:tc>
+      </w:tr>
+      <w:tr>
+        <w:tc>
+          <w:tcPr>
+            <w:tcW w:w="3410" w:type="dxa"/>
+            <w:tcBorders>
+              <w:top w:val="single" w:sz="8" w:space="0" w:color="auto"/>
+            </w:tcBorders>
+          </w:tcPr>
+          <w:p>
+            <w:pPr>
+              <w:pStyle w:val="NormalWeb"/>
+              <w:tabs>
+                <w:tab w:val="left" w:pos="960"/>
+              </w:tabs>
+            </w:pPr>
+            <w:r>
+              <w:t xml:space="preserve">Limited experience with C# and </w:t>
+            </w:r>
+            <w:hyperlink r:id="rId10" w:tgtFrame="_blank" w:history="1">
+              <w:r>
+                <w:rPr>
+                  <w:rStyle w:val="Hyperlink"/>
+                </w:rPr>
+                <w:t>ASP.NET</w:t>
+              </w:r>
+            </w:hyperlink>
+            <w:r>
+              <w:t xml:space="preserve"> leading to difficulty in estimating timelines.</w:t>
+            </w:r>
+          </w:p>
+        </w:tc>
+        <w:tc>
+          <w:tcPr>
+            <w:tcW w:w="5210" w:type="dxa"/>
+            <w:tcBorders>
+              <w:top w:val="single" w:sz="8" w:space="0" w:color="auto"/>
+            </w:tcBorders>
+          </w:tcPr>
+          <w:p>
+            <w:pPr>
+              <w:pStyle w:val="NormalWeb"/>
+            </w:pPr>
+            <w:r>
+              <w:t>We reduced this risk by buying information with our technical prototype.</w:t>
+            </w:r>
+          </w:p>
+        </w:tc>
+      </w:tr>
+      <w:tr>
+        <w:tc>
+          <w:tcPr>
+            <w:tcW w:w="3410" w:type="dxa"/>
+          </w:tcPr>
+          <w:p>
+            <w:pPr>
+              <w:pStyle w:val="NormalWeb"/>
+            </w:pPr>
+            <w:r>
+              <w:t>Limited experience with web technologies which could make design challenging.</w:t>
+            </w:r>
+          </w:p>
+        </w:tc>
+        <w:tc>
+          <w:tcPr>
+            <w:tcW w:w="5210" w:type="dxa"/>
+          </w:tcPr>
+          <w:p>
+            <w:pPr>
+              <w:pStyle w:val="NormalWeb"/>
+            </w:pPr>
+            <w:r>
+              <w:t>Risk mitigation – Setting deadlines allows to track progress and ensure we are on track to deliver system requirements at the end of each iteration. Thus mitigating the risk.</w:t>
+            </w:r>
+          </w:p>
+        </w:tc>
+      </w:tr>
+      <w:tr>
+        <w:tc>
+          <w:tcPr>
+            <w:tcW w:w="3410" w:type="dxa"/>
+          </w:tcPr>
+          <w:p>
+            <w:pPr>
+              <w:pStyle w:val="NormalWeb"/>
+            </w:pPr>
+            <w:r>
+              <w:t>Limited experience with distributed version control software</w:t>
+            </w:r>
+          </w:p>
+        </w:tc>
+        <w:tc>
+          <w:tcPr>
+            <w:tcW w:w="5210" w:type="dxa"/>
+          </w:tcPr>
+          <w:p>
+            <w:pPr>
+              <w:pStyle w:val="NormalWeb"/>
+            </w:pPr>
+            <w:r>
+              <w:t xml:space="preserve">Risk acceptance –This </w:t>
+            </w:r>
+            <w:r>
+              <w:t>software is mandatory for the project. The team will gain experience as the project continues. The risk will gradually decrease as experience with the software increases.</w:t>
+            </w:r>
+          </w:p>
+        </w:tc>
+      </w:tr>
+      <w:tr>
+        <w:tc>
+          <w:tcPr>
+            <w:tcW w:w="3410" w:type="dxa"/>
+          </w:tcPr>
+          <w:p>
+            <w:pPr>
+              <w:pStyle w:val="NormalWeb"/>
+            </w:pPr>
+            <w:r>
+              <w:t>Unclear or vague requirements</w:t>
+            </w:r>
+          </w:p>
+        </w:tc>
+        <w:tc>
+          <w:tcPr>
+            <w:tcW w:w="5210" w:type="dxa"/>
+          </w:tcPr>
+          <w:p>
+            <w:pPr>
+              <w:pStyle w:val="NormalWeb"/>
+            </w:pPr>
+            <w:r>
+              <w:t>The client is available anytime (via email) to answer questions and make clarifications regarding</w:t>
+            </w:r>
+            <w:r>
+              <w:t xml:space="preserve"> system </w:t>
+            </w:r>
+            <w:r>
+              <w:t xml:space="preserve">specs </w:t>
+            </w:r>
+            <w:r>
+              <w:t>and requirements.</w:t>
+            </w:r>
+          </w:p>
+        </w:tc>
+      </w:tr>
+      <w:tr>
+        <w:tc>
+          <w:tcPr>
+            <w:tcW w:w="3410" w:type="dxa"/>
+          </w:tcPr>
+          <w:p>
+            <w:pPr>
+              <w:pStyle w:val="NormalWeb"/>
+            </w:pPr>
+            <w:r>
+              <w:t>Web based tools don't work as expected.</w:t>
+            </w:r>
+          </w:p>
+        </w:tc>
+        <w:tc>
+          <w:tcPr>
+            <w:tcW w:w="5210" w:type="dxa"/>
+          </w:tcPr>
+          <w:p>
+            <w:pPr>
+              <w:pStyle w:val="NormalWeb"/>
+              <w:tabs>
+                <w:tab w:val="left" w:pos="1365"/>
+              </w:tabs>
+            </w:pPr>
+            <w:r>
+              <w:t>Through web based tutorials and other learning tools we reduce this risk. This risk poses problems because we have to learn a whole new software which makes it difficult to estimate timelines.</w:t>
+            </w:r>
+          </w:p>
+        </w:tc>
+      </w:tr>
+    </w:tbl>
+    <w:p>
+      <w:pPr>
+        <w:pStyle w:val="NormalWeb"/>
+      </w:pPr>
+    </w:p>
+    <w:p>
+      <w:pPr>
+        <w:pStyle w:val="NormalWeb"/>
+      </w:pPr>
+    </w:p>
+    <w:p>
+      <w:pPr>
+        <w:pStyle w:val="NormalWeb"/>
+      </w:pPr>
+    </w:p>
+    <w:p>
+      <w:pPr>
+        <w:pStyle w:val="NormalWeb"/>
+      </w:pPr>
+    </w:p>
+    <w:p>
+      <w:pPr>
+        <w:pStyle w:val="NormalWeb"/>
+      </w:pPr>
+    </w:p>
+    <w:p>
+      <w:pPr>
+        <w:pStyle w:val="NormalWeb"/>
+      </w:pPr>
     </w:p>
     <w:p/>
     <w:p>
@@ -6760,35 +6970,25 @@
         </w:numPr>
       </w:pPr>
       <w:r>
-        <w:t xml:space="preserve">Before </w:t>
-      </w:r>
-      <w:r>
-        <w:rPr>
-          <w:strike/>
-        </w:rPr>
-        <w:t>publishing a commit</w:t>
+        <w:t>Before</w:t>
       </w:r>
       <w:r>
         <w:t xml:space="preserve"> </w:t>
       </w:r>
       <w:r>
+        <w:t>committing a change to the team’s shared repository</w:t>
+      </w:r>
+      <w:r>
+        <w:t>,</w:t>
+      </w:r>
+      <w:r>
         <w:rPr>
           <w:color w:val="FF0000"/>
         </w:rPr>
-        <w:t>committing a change to the team’s shared repository</w:t>
-      </w:r>
-      <w:r>
-        <w:rPr>
-          <w:color w:val="FF0000"/>
-        </w:rPr>
-        <w:t xml:space="preserve">, </w:t>
-      </w:r>
-      <w:r>
-        <w:t xml:space="preserve">the team member must test the functionality of the altered </w:t>
-      </w:r>
-      <w:r>
-        <w:lastRenderedPageBreak/>
-        <w:t>portion of the application. For example, if the scheduling algorithm is modified, a test schedule must be generated.</w:t>
+        <w:t xml:space="preserve"> </w:t>
+      </w:r>
+      <w:r>
+        <w:t>the team member must test the functionality of the altered portion of the application. For example, if the scheduling algorithm is modified, a test schedule must be generated.</w:t>
       </w:r>
     </w:p>
     <w:p>
@@ -6970,9 +7170,9 @@
       </w:r>
     </w:p>
     <w:sectPr>
-      <w:headerReference w:type="default" r:id="rId10"/>
-      <w:footerReference w:type="default" r:id="rId11"/>
-      <w:footerReference w:type="first" r:id="rId12"/>
+      <w:headerReference w:type="default" r:id="rId11"/>
+      <w:footerReference w:type="default" r:id="rId12"/>
+      <w:footerReference w:type="first" r:id="rId13"/>
       <w:pgSz w:w="12240" w:h="15840"/>
       <w:pgMar w:top="1440" w:right="1800" w:bottom="1440" w:left="1800" w:header="720" w:footer="720" w:gutter="0"/>
       <w:cols w:space="720"/>
@@ -8284,7 +8484,7 @@
       <w:lvlText w:val=""/>
       <w:lvlJc w:val="left"/>
       <w:pPr>
-        <w:ind w:left="1440" w:hanging="360"/>
+        <w:ind w:left="720" w:hanging="360"/>
       </w:pPr>
       <w:rPr>
         <w:rFonts w:ascii="Symbol" w:hAnsi="Symbol" w:hint="default"/>
@@ -8296,7 +8496,7 @@
       <w:lvlText w:val="o"/>
       <w:lvlJc w:val="left"/>
       <w:pPr>
-        <w:ind w:left="2160" w:hanging="360"/>
+        <w:ind w:left="1440" w:hanging="360"/>
       </w:pPr>
       <w:rPr>
         <w:rFonts w:ascii="Courier New" w:hAnsi="Courier New" w:cs="Courier New" w:hint="default"/>
@@ -8308,7 +8508,7 @@
       <w:lvlText w:val=""/>
       <w:lvlJc w:val="left"/>
       <w:pPr>
-        <w:ind w:left="2880" w:hanging="360"/>
+        <w:ind w:left="2160" w:hanging="360"/>
       </w:pPr>
       <w:rPr>
         <w:rFonts w:ascii="Wingdings" w:hAnsi="Wingdings" w:hint="default"/>
@@ -8320,7 +8520,7 @@
       <w:lvlText w:val=""/>
       <w:lvlJc w:val="left"/>
       <w:pPr>
-        <w:ind w:left="3600" w:hanging="360"/>
+        <w:ind w:left="2880" w:hanging="360"/>
       </w:pPr>
       <w:rPr>
         <w:rFonts w:ascii="Symbol" w:hAnsi="Symbol" w:hint="default"/>
@@ -8332,7 +8532,7 @@
       <w:lvlText w:val="o"/>
       <w:lvlJc w:val="left"/>
       <w:pPr>
-        <w:ind w:left="4320" w:hanging="360"/>
+        <w:ind w:left="3600" w:hanging="360"/>
       </w:pPr>
       <w:rPr>
         <w:rFonts w:ascii="Courier New" w:hAnsi="Courier New" w:cs="Courier New" w:hint="default"/>
@@ -8344,7 +8544,7 @@
       <w:lvlText w:val=""/>
       <w:lvlJc w:val="left"/>
       <w:pPr>
-        <w:ind w:left="5040" w:hanging="360"/>
+        <w:ind w:left="4320" w:hanging="360"/>
       </w:pPr>
       <w:rPr>
         <w:rFonts w:ascii="Wingdings" w:hAnsi="Wingdings" w:hint="default"/>
@@ -8356,7 +8556,7 @@
       <w:lvlText w:val=""/>
       <w:lvlJc w:val="left"/>
       <w:pPr>
-        <w:ind w:left="5760" w:hanging="360"/>
+        <w:ind w:left="5040" w:hanging="360"/>
       </w:pPr>
       <w:rPr>
         <w:rFonts w:ascii="Symbol" w:hAnsi="Symbol" w:hint="default"/>
@@ -8368,7 +8568,7 @@
       <w:lvlText w:val="o"/>
       <w:lvlJc w:val="left"/>
       <w:pPr>
-        <w:ind w:left="6480" w:hanging="360"/>
+        <w:ind w:left="5760" w:hanging="360"/>
       </w:pPr>
       <w:rPr>
         <w:rFonts w:ascii="Courier New" w:hAnsi="Courier New" w:cs="Courier New" w:hint="default"/>
@@ -8380,7 +8580,7 @@
       <w:lvlText w:val=""/>
       <w:lvlJc w:val="left"/>
       <w:pPr>
-        <w:ind w:left="7200" w:hanging="360"/>
+        <w:ind w:left="6480" w:hanging="360"/>
       </w:pPr>
       <w:rPr>
         <w:rFonts w:ascii="Wingdings" w:hAnsi="Wingdings" w:hint="default"/>
@@ -9522,9 +9722,9 @@
       <w:lvlJc w:val="left"/>
       <w:pPr>
         <w:tabs>
-          <w:tab w:val="num" w:pos="1296"/>
-        </w:tabs>
-        <w:ind w:left="1296" w:hanging="360"/>
+          <w:tab w:val="num" w:pos="720"/>
+        </w:tabs>
+        <w:ind w:left="720" w:hanging="360"/>
       </w:pPr>
       <w:rPr>
         <w:rFonts w:ascii="Symbol" w:hAnsi="Symbol" w:hint="default"/>
@@ -9537,9 +9737,9 @@
       <w:lvlJc w:val="left"/>
       <w:pPr>
         <w:tabs>
-          <w:tab w:val="num" w:pos="2016"/>
-        </w:tabs>
-        <w:ind w:left="2016" w:hanging="360"/>
+          <w:tab w:val="num" w:pos="1440"/>
+        </w:tabs>
+        <w:ind w:left="1440" w:hanging="360"/>
       </w:pPr>
       <w:rPr>
         <w:rFonts w:ascii="Courier New" w:hAnsi="Courier New" w:hint="default"/>
@@ -9552,9 +9752,9 @@
       <w:lvlJc w:val="left"/>
       <w:pPr>
         <w:tabs>
-          <w:tab w:val="num" w:pos="2736"/>
-        </w:tabs>
-        <w:ind w:left="2736" w:hanging="360"/>
+          <w:tab w:val="num" w:pos="2160"/>
+        </w:tabs>
+        <w:ind w:left="2160" w:hanging="360"/>
       </w:pPr>
       <w:rPr>
         <w:rFonts w:ascii="Wingdings" w:hAnsi="Wingdings" w:hint="default"/>
@@ -9567,9 +9767,9 @@
       <w:lvlJc w:val="left"/>
       <w:pPr>
         <w:tabs>
-          <w:tab w:val="num" w:pos="3456"/>
-        </w:tabs>
-        <w:ind w:left="3456" w:hanging="360"/>
+          <w:tab w:val="num" w:pos="2880"/>
+        </w:tabs>
+        <w:ind w:left="2880" w:hanging="360"/>
       </w:pPr>
       <w:rPr>
         <w:rFonts w:ascii="Symbol" w:hAnsi="Symbol" w:hint="default"/>
@@ -9582,9 +9782,9 @@
       <w:lvlJc w:val="left"/>
       <w:pPr>
         <w:tabs>
-          <w:tab w:val="num" w:pos="4176"/>
-        </w:tabs>
-        <w:ind w:left="4176" w:hanging="360"/>
+          <w:tab w:val="num" w:pos="3600"/>
+        </w:tabs>
+        <w:ind w:left="3600" w:hanging="360"/>
       </w:pPr>
       <w:rPr>
         <w:rFonts w:ascii="Courier New" w:hAnsi="Courier New" w:hint="default"/>
@@ -9597,9 +9797,9 @@
       <w:lvlJc w:val="left"/>
       <w:pPr>
         <w:tabs>
-          <w:tab w:val="num" w:pos="4896"/>
-        </w:tabs>
-        <w:ind w:left="4896" w:hanging="360"/>
+          <w:tab w:val="num" w:pos="4320"/>
+        </w:tabs>
+        <w:ind w:left="4320" w:hanging="360"/>
       </w:pPr>
       <w:rPr>
         <w:rFonts w:ascii="Wingdings" w:hAnsi="Wingdings" w:hint="default"/>
@@ -9612,9 +9812,9 @@
       <w:lvlJc w:val="left"/>
       <w:pPr>
         <w:tabs>
-          <w:tab w:val="num" w:pos="5616"/>
-        </w:tabs>
-        <w:ind w:left="5616" w:hanging="360"/>
+          <w:tab w:val="num" w:pos="5040"/>
+        </w:tabs>
+        <w:ind w:left="5040" w:hanging="360"/>
       </w:pPr>
       <w:rPr>
         <w:rFonts w:ascii="Symbol" w:hAnsi="Symbol" w:hint="default"/>
@@ -9627,9 +9827,9 @@
       <w:lvlJc w:val="left"/>
       <w:pPr>
         <w:tabs>
-          <w:tab w:val="num" w:pos="6336"/>
-        </w:tabs>
-        <w:ind w:left="6336" w:hanging="360"/>
+          <w:tab w:val="num" w:pos="5760"/>
+        </w:tabs>
+        <w:ind w:left="5760" w:hanging="360"/>
       </w:pPr>
       <w:rPr>
         <w:rFonts w:ascii="Courier New" w:hAnsi="Courier New" w:hint="default"/>
@@ -9642,9 +9842,9 @@
       <w:lvlJc w:val="left"/>
       <w:pPr>
         <w:tabs>
-          <w:tab w:val="num" w:pos="7056"/>
-        </w:tabs>
-        <w:ind w:left="7056" w:hanging="360"/>
+          <w:tab w:val="num" w:pos="6480"/>
+        </w:tabs>
+        <w:ind w:left="6480" w:hanging="360"/>
       </w:pPr>
       <w:rPr>
         <w:rFonts w:ascii="Wingdings" w:hAnsi="Wingdings" w:hint="default"/>
@@ -11135,7 +11335,6 @@
     <w:name w:val="Normal (Web)"/>
     <w:basedOn w:val="Normal"/>
     <w:uiPriority w:val="99"/>
-    <w:semiHidden/>
     <w:unhideWhenUsed/>
     <w:rsid w:val="008E7A08"/>
     <w:pPr>
@@ -11144,6 +11343,22 @@
     <w:rPr>
       <w:rFonts w:ascii="Times New Roman" w:hAnsi="Times New Roman"/>
     </w:rPr>
+  </w:style>
+  <w:style w:type="table" w:styleId="TableGrid">
+    <w:name w:val="Table Grid"/>
+    <w:basedOn w:val="TableNormal"/>
+    <w:uiPriority w:val="39"/>
+    <w:rsid w:val="00A13437"/>
+    <w:tblPr>
+      <w:tblBorders>
+        <w:top w:val="single" w:sz="4" w:space="0" w:color="auto"/>
+        <w:left w:val="single" w:sz="4" w:space="0" w:color="auto"/>
+        <w:bottom w:val="single" w:sz="4" w:space="0" w:color="auto"/>
+        <w:right w:val="single" w:sz="4" w:space="0" w:color="auto"/>
+        <w:insideH w:val="single" w:sz="4" w:space="0" w:color="auto"/>
+        <w:insideV w:val="single" w:sz="4" w:space="0" w:color="auto"/>
+      </w:tblBorders>
+    </w:tblPr>
   </w:style>
 </w:styles>
 </file>
@@ -11414,7 +11629,7 @@
 </file>
 
 <file path=customXml/itemProps1.xml><?xml version="1.0" encoding="utf-8"?>
-<ds:datastoreItem xmlns:ds="http://schemas.openxmlformats.org/officeDocument/2006/customXml" ds:itemID="{3011ED34-97FF-496A-9429-579B9C839424}">
+<ds:datastoreItem xmlns:ds="http://schemas.openxmlformats.org/officeDocument/2006/customXml" ds:itemID="{0786300A-343E-4858-943B-B82E4E3958BD}">
   <ds:schemaRefs>
     <ds:schemaRef ds:uri="http://schemas.openxmlformats.org/officeDocument/2006/bibliography"/>
   </ds:schemaRefs>

</xml_diff>